<commit_message>
Refinamento dos casos de uso.
Refinamento do caso de uso funcional e cadastros associados.
</commit_message>
<xml_diff>
--- a/requisitos/Gli_Cadastrar_Medicamento.docx
+++ b/requisitos/Gli_Cadastrar_Medicamento.docx
@@ -4,17 +4,19 @@
   <w:body>
     <w:p>
       <w:pPr>
-        <w:pStyle w:val="Ttulo"/>
-        <w:rPr>
-          <w:lang w:val="pt-BR"/>
-        </w:rPr>
-      </w:pPr>
+        <w:pStyle w:val="Title"/>
+        <w:rPr>
+          <w:lang w:val="pt-BR"/>
+        </w:rPr>
+      </w:pPr>
+      <w:proofErr w:type="spellStart"/>
       <w:r>
         <w:rPr>
           <w:lang w:val="pt-BR"/>
         </w:rPr>
         <w:t>GliCheck</w:t>
       </w:r>
+      <w:proofErr w:type="spellEnd"/>
       <w:r>
         <w:rPr>
           <w:lang w:val="pt-BR"/>
@@ -37,7 +39,7 @@
     </w:p>
     <w:p>
       <w:pPr>
-        <w:pStyle w:val="Ttulo1"/>
+        <w:pStyle w:val="Heading1"/>
         <w:jc w:val="both"/>
         <w:rPr>
           <w:lang w:val="pt-BR"/>
@@ -52,7 +54,7 @@
     </w:p>
     <w:p>
       <w:pPr>
-        <w:pStyle w:val="Corpodetexto"/>
+        <w:pStyle w:val="BodyText"/>
         <w:jc w:val="both"/>
         <w:rPr>
           <w:lang w:val="pt-BR"/>
@@ -85,7 +87,7 @@
     </w:p>
     <w:p>
       <w:pPr>
-        <w:pStyle w:val="Ttulo1"/>
+        <w:pStyle w:val="Heading1"/>
         <w:jc w:val="both"/>
         <w:rPr>
           <w:lang w:val="pt-BR"/>
@@ -100,7 +102,7 @@
     </w:p>
     <w:p>
       <w:pPr>
-        <w:pStyle w:val="Ttulo2"/>
+        <w:pStyle w:val="Heading2"/>
         <w:jc w:val="both"/>
         <w:rPr>
           <w:lang w:val="pt-BR"/>
@@ -115,7 +117,7 @@
     </w:p>
     <w:p>
       <w:pPr>
-        <w:pStyle w:val="Ttulo1"/>
+        <w:pStyle w:val="Heading1"/>
         <w:jc w:val="both"/>
         <w:rPr>
           <w:lang w:val="pt-BR"/>
@@ -130,7 +132,7 @@
     </w:p>
     <w:p>
       <w:pPr>
-        <w:pStyle w:val="Corpodetexto"/>
+        <w:pStyle w:val="BodyText"/>
         <w:jc w:val="both"/>
         <w:rPr>
           <w:lang w:val="pt-BR"/>
@@ -145,7 +147,7 @@
     </w:p>
     <w:p>
       <w:pPr>
-        <w:pStyle w:val="Ttulo1"/>
+        <w:pStyle w:val="Heading1"/>
         <w:jc w:val="both"/>
         <w:rPr>
           <w:lang w:val="pt-BR"/>
@@ -160,7 +162,7 @@
     </w:p>
     <w:p>
       <w:pPr>
-        <w:pStyle w:val="Corpodetexto"/>
+        <w:pStyle w:val="BodyText"/>
         <w:numPr>
           <w:ilvl w:val="0"/>
           <w:numId w:val="5"/>
@@ -221,7 +223,7 @@
     </w:p>
     <w:p>
       <w:pPr>
-        <w:pStyle w:val="Corpodetexto"/>
+        <w:pStyle w:val="BodyText"/>
         <w:numPr>
           <w:ilvl w:val="0"/>
           <w:numId w:val="5"/>
@@ -258,7 +260,7 @@
     </w:p>
     <w:p>
       <w:pPr>
-        <w:pStyle w:val="Corpodetexto"/>
+        <w:pStyle w:val="BodyText"/>
         <w:numPr>
           <w:ilvl w:val="0"/>
           <w:numId w:val="5"/>
@@ -304,10 +306,16 @@
         </w:rPr>
         <w:t xml:space="preserve"> [FA2]</w:t>
       </w:r>
-    </w:p>
-    <w:p>
-      <w:pPr>
-        <w:pStyle w:val="Corpodetexto"/>
+      <w:r>
+        <w:rPr>
+          <w:lang w:val="pt-BR"/>
+        </w:rPr>
+        <w:t xml:space="preserve"> </w:t>
+      </w:r>
+    </w:p>
+    <w:p>
+      <w:pPr>
+        <w:pStyle w:val="BodyText"/>
         <w:numPr>
           <w:ilvl w:val="0"/>
           <w:numId w:val="5"/>
@@ -359,10 +367,16 @@
         </w:rPr>
         <w:t>.</w:t>
       </w:r>
-    </w:p>
-    <w:p>
-      <w:pPr>
-        <w:pStyle w:val="Corpodetexto"/>
+      <w:r>
+        <w:rPr>
+          <w:lang w:val="pt-BR"/>
+        </w:rPr>
+        <w:t xml:space="preserve"> [FA3]</w:t>
+      </w:r>
+    </w:p>
+    <w:p>
+      <w:pPr>
+        <w:pStyle w:val="BodyText"/>
         <w:numPr>
           <w:ilvl w:val="0"/>
           <w:numId w:val="5"/>
@@ -382,7 +396,31 @@
         <w:rPr>
           <w:lang w:val="pt-BR"/>
         </w:rPr>
-        <w:t>stema persiste as informações do medicamento</w:t>
+        <w:t xml:space="preserve">stema </w:t>
+      </w:r>
+      <w:r>
+        <w:rPr>
+          <w:lang w:val="pt-BR"/>
+        </w:rPr>
+        <w:t xml:space="preserve">coleta as informações </w:t>
+      </w:r>
+      <w:r>
+        <w:rPr>
+          <w:lang w:val="pt-BR"/>
+        </w:rPr>
+        <w:t>preenchidas do</w:t>
+      </w:r>
+      <w:r>
+        <w:rPr>
+          <w:lang w:val="pt-BR"/>
+        </w:rPr>
+        <w:t xml:space="preserve"> medicamento</w:t>
+      </w:r>
+      <w:r>
+        <w:rPr>
+          <w:lang w:val="pt-BR"/>
+        </w:rPr>
+        <w:t xml:space="preserve"> para ser persistidas no Banco de dados</w:t>
       </w:r>
       <w:r>
         <w:rPr>
@@ -390,10 +428,16 @@
         </w:rPr>
         <w:t>.</w:t>
       </w:r>
-    </w:p>
-    <w:p>
-      <w:pPr>
-        <w:pStyle w:val="Corpodetexto"/>
+      <w:r>
+        <w:rPr>
+          <w:lang w:val="pt-BR"/>
+        </w:rPr>
+        <w:t xml:space="preserve"> [FA4]</w:t>
+      </w:r>
+    </w:p>
+    <w:p>
+      <w:pPr>
+        <w:pStyle w:val="BodyText"/>
         <w:numPr>
           <w:ilvl w:val="0"/>
           <w:numId w:val="5"/>
@@ -407,6 +451,25 @@
         <w:rPr>
           <w:lang w:val="pt-BR"/>
         </w:rPr>
+        <w:t>As informações são salvas no Banco de dados.</w:t>
+      </w:r>
+    </w:p>
+    <w:p>
+      <w:pPr>
+        <w:pStyle w:val="BodyText"/>
+        <w:numPr>
+          <w:ilvl w:val="0"/>
+          <w:numId w:val="5"/>
+        </w:numPr>
+        <w:jc w:val="both"/>
+        <w:rPr>
+          <w:lang w:val="pt-BR"/>
+        </w:rPr>
+      </w:pPr>
+      <w:r>
+        <w:rPr>
+          <w:lang w:val="pt-BR"/>
+        </w:rPr>
         <w:t>O caso de uso é encerrado</w:t>
       </w:r>
       <w:r>
@@ -418,7 +481,7 @@
     </w:p>
     <w:p>
       <w:pPr>
-        <w:pStyle w:val="Ttulo1"/>
+        <w:pStyle w:val="Heading1"/>
         <w:jc w:val="both"/>
         <w:rPr>
           <w:lang w:val="pt-BR"/>
@@ -433,7 +496,7 @@
     </w:p>
     <w:p>
       <w:pPr>
-        <w:pStyle w:val="Ttulo2"/>
+        <w:pStyle w:val="Heading2"/>
         <w:numPr>
           <w:ilvl w:val="1"/>
           <w:numId w:val="1"/>
@@ -453,7 +516,7 @@
     </w:p>
     <w:p>
       <w:pPr>
-        <w:pStyle w:val="Corpodetexto"/>
+        <w:pStyle w:val="BodyText"/>
         <w:jc w:val="both"/>
         <w:rPr>
           <w:lang w:val="pt-BR"/>
@@ -480,7 +543,7 @@
     </w:p>
     <w:p>
       <w:pPr>
-        <w:pStyle w:val="Corpodetexto"/>
+        <w:pStyle w:val="BodyText"/>
         <w:numPr>
           <w:ilvl w:val="0"/>
           <w:numId w:val="8"/>
@@ -523,7 +586,7 @@
     </w:p>
     <w:p>
       <w:pPr>
-        <w:pStyle w:val="Corpodetexto"/>
+        <w:pStyle w:val="BodyText"/>
         <w:numPr>
           <w:ilvl w:val="0"/>
           <w:numId w:val="8"/>
@@ -566,7 +629,7 @@
     </w:p>
     <w:p>
       <w:pPr>
-        <w:pStyle w:val="Corpodetexto"/>
+        <w:pStyle w:val="BodyText"/>
         <w:numPr>
           <w:ilvl w:val="0"/>
           <w:numId w:val="8"/>
@@ -586,7 +649,13 @@
         <w:rPr>
           <w:lang w:val="pt-BR"/>
         </w:rPr>
-        <w:t>caso de uso volta para o passo 5</w:t>
+        <w:t xml:space="preserve">caso de uso volta para o passo </w:t>
+      </w:r>
+      <w:r>
+        <w:rPr>
+          <w:lang w:val="pt-BR"/>
+        </w:rPr>
+        <w:t>6</w:t>
       </w:r>
       <w:r>
         <w:rPr>
@@ -597,16 +666,16 @@
     </w:p>
     <w:p>
       <w:pPr>
-        <w:pStyle w:val="Corpodetexto"/>
-        <w:jc w:val="both"/>
-        <w:rPr>
-          <w:lang w:val="pt-BR"/>
-        </w:rPr>
-      </w:pPr>
-    </w:p>
-    <w:p>
-      <w:pPr>
-        <w:pStyle w:val="Ttulo2"/>
+        <w:pStyle w:val="BodyText"/>
+        <w:jc w:val="both"/>
+        <w:rPr>
+          <w:lang w:val="pt-BR"/>
+        </w:rPr>
+      </w:pPr>
+    </w:p>
+    <w:p>
+      <w:pPr>
+        <w:pStyle w:val="Heading2"/>
         <w:numPr>
           <w:ilvl w:val="1"/>
           <w:numId w:val="1"/>
@@ -627,7 +696,7 @@
     </w:p>
     <w:p>
       <w:pPr>
-        <w:pStyle w:val="Corpodetexto"/>
+        <w:pStyle w:val="BodyText"/>
         <w:ind w:left="0"/>
         <w:jc w:val="both"/>
         <w:rPr>
@@ -644,7 +713,7 @@
     </w:p>
     <w:p>
       <w:pPr>
-        <w:pStyle w:val="Corpodetexto"/>
+        <w:pStyle w:val="BodyText"/>
         <w:numPr>
           <w:ilvl w:val="0"/>
           <w:numId w:val="11"/>
@@ -663,7 +732,7 @@
     </w:p>
     <w:p>
       <w:pPr>
-        <w:pStyle w:val="Corpodetexto"/>
+        <w:pStyle w:val="BodyText"/>
         <w:numPr>
           <w:ilvl w:val="0"/>
           <w:numId w:val="11"/>
@@ -682,32 +751,61 @@
     </w:p>
     <w:p>
       <w:pPr>
-        <w:pStyle w:val="Corpodetexto"/>
-        <w:ind w:left="1380"/>
-        <w:jc w:val="both"/>
-        <w:rPr>
-          <w:lang w:val="pt-BR"/>
-        </w:rPr>
-      </w:pPr>
-    </w:p>
-    <w:p>
-      <w:pPr>
-        <w:pStyle w:val="Ttulo1"/>
-        <w:jc w:val="both"/>
-        <w:rPr>
-          <w:lang w:val="pt-BR"/>
-        </w:rPr>
-      </w:pPr>
-      <w:r>
-        <w:rPr>
-          <w:lang w:val="pt-BR"/>
-        </w:rPr>
-        <w:t>Cenários Principais</w:t>
-      </w:r>
-    </w:p>
-    <w:p>
-      <w:pPr>
-        <w:pStyle w:val="Ttulo2"/>
+        <w:pStyle w:val="BodyText"/>
+        <w:jc w:val="both"/>
+        <w:rPr>
+          <w:lang w:val="pt-BR"/>
+        </w:rPr>
+      </w:pPr>
+    </w:p>
+    <w:p>
+      <w:pPr>
+        <w:pStyle w:val="BodyText"/>
+        <w:jc w:val="both"/>
+        <w:rPr>
+          <w:lang w:val="pt-BR"/>
+        </w:rPr>
+      </w:pPr>
+    </w:p>
+    <w:p>
+      <w:pPr>
+        <w:pStyle w:val="BodyText"/>
+        <w:jc w:val="both"/>
+        <w:rPr>
+          <w:lang w:val="pt-BR"/>
+        </w:rPr>
+      </w:pPr>
+    </w:p>
+    <w:p>
+      <w:pPr>
+        <w:pStyle w:val="BodyText"/>
+        <w:jc w:val="both"/>
+        <w:rPr>
+          <w:lang w:val="pt-BR"/>
+        </w:rPr>
+      </w:pPr>
+    </w:p>
+    <w:p>
+      <w:pPr>
+        <w:pStyle w:val="BodyText"/>
+        <w:jc w:val="both"/>
+        <w:rPr>
+          <w:lang w:val="pt-BR"/>
+        </w:rPr>
+      </w:pPr>
+    </w:p>
+    <w:p>
+      <w:pPr>
+        <w:pStyle w:val="BodyText"/>
+        <w:jc w:val="both"/>
+        <w:rPr>
+          <w:lang w:val="pt-BR"/>
+        </w:rPr>
+      </w:pPr>
+    </w:p>
+    <w:p>
+      <w:pPr>
+        <w:pStyle w:val="Heading2"/>
         <w:numPr>
           <w:ilvl w:val="1"/>
           <w:numId w:val="1"/>
@@ -722,31 +820,189 @@
         <w:rPr>
           <w:lang w:val="pt-BR"/>
         </w:rPr>
-        <w:t>Cenário 1</w:t>
-      </w:r>
-    </w:p>
-    <w:p>
-      <w:pPr>
-        <w:pStyle w:val="Corpodetexto"/>
+        <w:t>[FA</w:t>
+      </w:r>
+      <w:r>
+        <w:rPr>
+          <w:lang w:val="pt-BR"/>
+        </w:rPr>
+        <w:t>3</w:t>
+      </w:r>
+      <w:r>
+        <w:rPr>
+          <w:lang w:val="pt-BR"/>
+        </w:rPr>
+        <w:t>]</w:t>
+      </w:r>
+    </w:p>
+    <w:p>
+      <w:pPr>
+        <w:ind w:left="720"/>
+        <w:rPr>
+          <w:sz w:val="20"/>
+          <w:szCs w:val="20"/>
+          <w:lang w:val="pt-BR"/>
+        </w:rPr>
+      </w:pPr>
+      <w:r>
+        <w:rPr>
+          <w:sz w:val="20"/>
+          <w:szCs w:val="20"/>
+          <w:lang w:val="pt-BR"/>
+        </w:rPr>
+        <w:t>O usuário não preencheu todos os campos</w:t>
+      </w:r>
+      <w:r>
+        <w:rPr>
+          <w:sz w:val="20"/>
+          <w:szCs w:val="20"/>
+          <w:lang w:val="pt-BR"/>
+        </w:rPr>
+        <w:t xml:space="preserve">, </w:t>
+      </w:r>
+      <w:r>
+        <w:rPr>
+          <w:sz w:val="20"/>
+          <w:szCs w:val="20"/>
+          <w:lang w:val="pt-BR"/>
+        </w:rPr>
+        <w:t>então</w:t>
+      </w:r>
+      <w:r>
+        <w:rPr>
+          <w:sz w:val="20"/>
+          <w:szCs w:val="20"/>
+          <w:lang w:val="pt-BR"/>
+        </w:rPr>
+        <w:t>:</w:t>
+      </w:r>
+    </w:p>
+    <w:p>
+      <w:pPr>
+        <w:ind w:left="720"/>
+        <w:rPr>
+          <w:sz w:val="20"/>
+          <w:szCs w:val="20"/>
+          <w:lang w:val="pt-BR"/>
+        </w:rPr>
+      </w:pPr>
+    </w:p>
+    <w:p>
+      <w:pPr>
+        <w:pStyle w:val="ListParagraph"/>
         <w:numPr>
           <w:ilvl w:val="0"/>
-          <w:numId w:val="6"/>
+          <w:numId w:val="14"/>
         </w:numPr>
-        <w:jc w:val="both"/>
-        <w:rPr>
-          <w:lang w:val="pt-BR"/>
-        </w:rPr>
-      </w:pPr>
-      <w:r>
-        <w:rPr>
-          <w:lang w:val="pt-BR"/>
-        </w:rPr>
-        <w:t>Todos os passos do Fluxo Principal.</w:t>
-      </w:r>
-    </w:p>
-    <w:p>
-      <w:pPr>
-        <w:pStyle w:val="Ttulo2"/>
+        <w:rPr>
+          <w:sz w:val="20"/>
+          <w:szCs w:val="20"/>
+          <w:lang w:val="pt-BR"/>
+        </w:rPr>
+      </w:pPr>
+      <w:r>
+        <w:rPr>
+          <w:sz w:val="20"/>
+          <w:szCs w:val="20"/>
+          <w:lang w:val="pt-BR"/>
+        </w:rPr>
+        <w:t>O sistema verifica se existe algum campo que não foi preenchido.</w:t>
+      </w:r>
+    </w:p>
+    <w:p>
+      <w:pPr>
+        <w:pStyle w:val="ListParagraph"/>
+        <w:numPr>
+          <w:ilvl w:val="0"/>
+          <w:numId w:val="14"/>
+        </w:numPr>
+        <w:rPr>
+          <w:sz w:val="20"/>
+          <w:szCs w:val="20"/>
+          <w:lang w:val="pt-BR"/>
+        </w:rPr>
+      </w:pPr>
+      <w:r>
+        <w:rPr>
+          <w:sz w:val="20"/>
+          <w:szCs w:val="20"/>
+          <w:lang w:val="pt-BR"/>
+        </w:rPr>
+        <w:t>Caso sim, o sistema não persiste as informações.</w:t>
+      </w:r>
+    </w:p>
+    <w:p>
+      <w:pPr>
+        <w:pStyle w:val="ListParagraph"/>
+        <w:numPr>
+          <w:ilvl w:val="0"/>
+          <w:numId w:val="14"/>
+        </w:numPr>
+        <w:rPr>
+          <w:sz w:val="20"/>
+          <w:szCs w:val="20"/>
+          <w:lang w:val="pt-BR"/>
+        </w:rPr>
+      </w:pPr>
+      <w:r>
+        <w:rPr>
+          <w:sz w:val="20"/>
+          <w:szCs w:val="20"/>
+          <w:lang w:val="pt-BR"/>
+        </w:rPr>
+        <w:t>O sistema exibe uma mensagem informando que todos os campos precisam ser preenchidos.</w:t>
+      </w:r>
+    </w:p>
+    <w:p>
+      <w:pPr>
+        <w:pStyle w:val="ListParagraph"/>
+        <w:numPr>
+          <w:ilvl w:val="0"/>
+          <w:numId w:val="14"/>
+        </w:numPr>
+        <w:rPr>
+          <w:sz w:val="20"/>
+          <w:szCs w:val="20"/>
+          <w:lang w:val="pt-BR"/>
+        </w:rPr>
+      </w:pPr>
+      <w:r>
+        <w:rPr>
+          <w:sz w:val="20"/>
+          <w:szCs w:val="20"/>
+          <w:lang w:val="pt-BR"/>
+        </w:rPr>
+        <w:t>O Caso de uso volta para o passo 4</w:t>
+      </w:r>
+      <w:r>
+        <w:rPr>
+          <w:sz w:val="20"/>
+          <w:szCs w:val="20"/>
+          <w:lang w:val="pt-BR"/>
+        </w:rPr>
+        <w:t xml:space="preserve"> do fluxo principal</w:t>
+      </w:r>
+      <w:r>
+        <w:rPr>
+          <w:sz w:val="20"/>
+          <w:szCs w:val="20"/>
+          <w:lang w:val="pt-BR"/>
+        </w:rPr>
+        <w:t>.</w:t>
+      </w:r>
+    </w:p>
+    <w:p>
+      <w:pPr>
+        <w:pStyle w:val="BodyText"/>
+        <w:jc w:val="both"/>
+        <w:rPr>
+          <w:lang w:val="pt-BR"/>
+        </w:rPr>
+      </w:pPr>
+    </w:p>
+    <w:p>
+      <w:pPr>
+        <w:pStyle w:val="Heading2"/>
         <w:numPr>
           <w:ilvl w:val="1"/>
           <w:numId w:val="1"/>
@@ -761,61 +1017,212 @@
         <w:rPr>
           <w:lang w:val="pt-BR"/>
         </w:rPr>
-        <w:t>Cenário 2</w:t>
-      </w:r>
-    </w:p>
-    <w:p>
-      <w:pPr>
-        <w:pStyle w:val="Corpodetexto"/>
+        <w:t>[FA</w:t>
+      </w:r>
+      <w:r>
+        <w:rPr>
+          <w:lang w:val="pt-BR"/>
+        </w:rPr>
+        <w:t>3</w:t>
+      </w:r>
+      <w:r>
+        <w:rPr>
+          <w:lang w:val="pt-BR"/>
+        </w:rPr>
+        <w:t>]</w:t>
+      </w:r>
+    </w:p>
+    <w:p>
+      <w:pPr>
+        <w:ind w:left="720"/>
+        <w:rPr>
+          <w:sz w:val="20"/>
+          <w:szCs w:val="20"/>
+          <w:lang w:val="pt-BR"/>
+        </w:rPr>
+      </w:pPr>
+      <w:r>
+        <w:rPr>
+          <w:sz w:val="20"/>
+          <w:szCs w:val="20"/>
+          <w:lang w:val="pt-BR"/>
+        </w:rPr>
+        <w:t xml:space="preserve">O sistema </w:t>
+      </w:r>
+      <w:r>
+        <w:rPr>
+          <w:sz w:val="20"/>
+          <w:szCs w:val="20"/>
+          <w:lang w:val="pt-BR"/>
+        </w:rPr>
+        <w:t>verifica se existe um mesmo nome, então:</w:t>
+      </w:r>
+    </w:p>
+    <w:p>
+      <w:pPr>
+        <w:ind w:left="720"/>
+        <w:rPr>
+          <w:sz w:val="20"/>
+          <w:szCs w:val="20"/>
+          <w:lang w:val="pt-BR"/>
+        </w:rPr>
+      </w:pPr>
+      <w:r>
+        <w:rPr>
+          <w:sz w:val="20"/>
+          <w:szCs w:val="20"/>
+          <w:lang w:val="pt-BR"/>
+        </w:rPr>
+        <w:t xml:space="preserve">     </w:t>
+      </w:r>
+    </w:p>
+    <w:p>
+      <w:pPr>
+        <w:pStyle w:val="ListParagraph"/>
         <w:numPr>
           <w:ilvl w:val="0"/>
-          <w:numId w:val="9"/>
+          <w:numId w:val="15"/>
         </w:numPr>
-        <w:jc w:val="both"/>
-        <w:rPr>
-          <w:lang w:val="pt-BR"/>
-        </w:rPr>
-      </w:pPr>
-      <w:r>
-        <w:rPr>
-          <w:lang w:val="pt-BR"/>
-        </w:rPr>
-        <w:t>Passo 1 do Fluxo Principal</w:t>
-      </w:r>
-    </w:p>
-    <w:p>
-      <w:pPr>
-        <w:pStyle w:val="Corpodetexto"/>
+        <w:rPr>
+          <w:sz w:val="20"/>
+          <w:szCs w:val="20"/>
+          <w:lang w:val="pt-BR"/>
+        </w:rPr>
+      </w:pPr>
+      <w:r>
+        <w:rPr>
+          <w:sz w:val="20"/>
+          <w:szCs w:val="20"/>
+          <w:lang w:val="pt-BR"/>
+        </w:rPr>
+        <w:t>O sistema verifica se o campo nome preenchido na tela de cadastro já existe.</w:t>
+      </w:r>
+    </w:p>
+    <w:p>
+      <w:pPr>
+        <w:pStyle w:val="ListParagraph"/>
         <w:numPr>
           <w:ilvl w:val="0"/>
-          <w:numId w:val="9"/>
+          <w:numId w:val="15"/>
         </w:numPr>
-        <w:jc w:val="both"/>
-        <w:rPr>
-          <w:lang w:val="pt-BR"/>
-        </w:rPr>
-      </w:pPr>
-      <w:r>
-        <w:rPr>
-          <w:lang w:val="pt-BR"/>
-        </w:rPr>
-        <w:lastRenderedPageBreak/>
-        <w:t>Todos os passos do Fluxo Alternativo 1.</w:t>
-      </w:r>
-    </w:p>
-    <w:p>
-      <w:pPr>
-        <w:pStyle w:val="Corpodetexto"/>
-        <w:ind w:left="1440"/>
-        <w:jc w:val="both"/>
-        <w:rPr>
-          <w:lang w:val="pt-BR"/>
-        </w:rPr>
-      </w:pPr>
-    </w:p>
-    <w:p>
-      <w:pPr>
-        <w:pStyle w:val="Ttulo2"/>
+        <w:rPr>
+          <w:sz w:val="20"/>
+          <w:szCs w:val="20"/>
+          <w:lang w:val="pt-BR"/>
+        </w:rPr>
+      </w:pPr>
+      <w:r>
+        <w:rPr>
+          <w:sz w:val="20"/>
+          <w:szCs w:val="20"/>
+          <w:lang w:val="pt-BR"/>
+        </w:rPr>
+        <w:t>O sistema vai no banco de dados na tabela de Medicamentos e verifica o campo nome.</w:t>
+      </w:r>
+    </w:p>
+    <w:p>
+      <w:pPr>
+        <w:pStyle w:val="ListParagraph"/>
+        <w:numPr>
+          <w:ilvl w:val="0"/>
+          <w:numId w:val="15"/>
+        </w:numPr>
+        <w:rPr>
+          <w:sz w:val="20"/>
+          <w:szCs w:val="20"/>
+          <w:lang w:val="pt-BR"/>
+        </w:rPr>
+      </w:pPr>
+      <w:r>
+        <w:rPr>
+          <w:sz w:val="20"/>
+          <w:szCs w:val="20"/>
+          <w:lang w:val="pt-BR"/>
+        </w:rPr>
+        <w:t>O sistema varre todos os registros da tabela no campo e nome e verifica o campo nome digitado</w:t>
+      </w:r>
+    </w:p>
+    <w:p>
+      <w:pPr>
+        <w:pStyle w:val="ListParagraph"/>
+        <w:numPr>
+          <w:ilvl w:val="0"/>
+          <w:numId w:val="15"/>
+        </w:numPr>
+        <w:rPr>
+          <w:sz w:val="20"/>
+          <w:szCs w:val="20"/>
+          <w:lang w:val="pt-BR"/>
+        </w:rPr>
+      </w:pPr>
+      <w:r>
+        <w:rPr>
+          <w:sz w:val="20"/>
+          <w:szCs w:val="20"/>
+          <w:lang w:val="pt-BR"/>
+        </w:rPr>
+        <w:t>O sistema informa que já existe um medicamento com o mesmo nome cadastrado no sistema.</w:t>
+      </w:r>
+    </w:p>
+    <w:p>
+      <w:pPr>
+        <w:pStyle w:val="ListParagraph"/>
+        <w:numPr>
+          <w:ilvl w:val="0"/>
+          <w:numId w:val="15"/>
+        </w:numPr>
+        <w:rPr>
+          <w:sz w:val="20"/>
+          <w:szCs w:val="20"/>
+          <w:lang w:val="pt-BR"/>
+        </w:rPr>
+      </w:pPr>
+      <w:r>
+        <w:rPr>
+          <w:sz w:val="20"/>
+          <w:szCs w:val="20"/>
+          <w:lang w:val="pt-BR"/>
+        </w:rPr>
+        <w:t>O caso de uso volta para o passo 4 do fluxo principal.</w:t>
+      </w:r>
+    </w:p>
+    <w:p>
+      <w:pPr>
+        <w:pStyle w:val="BodyText"/>
+        <w:jc w:val="both"/>
+        <w:rPr>
+          <w:lang w:val="pt-BR"/>
+        </w:rPr>
+      </w:pPr>
+    </w:p>
+    <w:p>
+      <w:pPr>
+        <w:pStyle w:val="BodyText"/>
+        <w:ind w:left="1380"/>
+        <w:jc w:val="both"/>
+        <w:rPr>
+          <w:lang w:val="pt-BR"/>
+        </w:rPr>
+      </w:pPr>
+    </w:p>
+    <w:p>
+      <w:pPr>
+        <w:pStyle w:val="Heading1"/>
+        <w:jc w:val="both"/>
+        <w:rPr>
+          <w:lang w:val="pt-BR"/>
+        </w:rPr>
+      </w:pPr>
+      <w:r>
+        <w:rPr>
+          <w:lang w:val="pt-BR"/>
+        </w:rPr>
+        <w:t>Cenários Principais</w:t>
+      </w:r>
+    </w:p>
+    <w:p>
+      <w:pPr>
+        <w:pStyle w:val="Heading2"/>
         <w:numPr>
           <w:ilvl w:val="1"/>
           <w:numId w:val="1"/>
@@ -830,12 +1237,119 @@
         <w:rPr>
           <w:lang w:val="pt-BR"/>
         </w:rPr>
+        <w:t>Cenário 1</w:t>
+      </w:r>
+    </w:p>
+    <w:p>
+      <w:pPr>
+        <w:pStyle w:val="BodyText"/>
+        <w:numPr>
+          <w:ilvl w:val="0"/>
+          <w:numId w:val="6"/>
+        </w:numPr>
+        <w:jc w:val="both"/>
+        <w:rPr>
+          <w:lang w:val="pt-BR"/>
+        </w:rPr>
+      </w:pPr>
+      <w:r>
+        <w:rPr>
+          <w:lang w:val="pt-BR"/>
+        </w:rPr>
+        <w:t>Todos os passos do Fluxo Principal.</w:t>
+      </w:r>
+    </w:p>
+    <w:p>
+      <w:pPr>
+        <w:pStyle w:val="Heading2"/>
+        <w:numPr>
+          <w:ilvl w:val="1"/>
+          <w:numId w:val="1"/>
+        </w:numPr>
+        <w:ind w:left="720" w:hanging="720"/>
+        <w:jc w:val="both"/>
+        <w:rPr>
+          <w:lang w:val="pt-BR"/>
+        </w:rPr>
+      </w:pPr>
+      <w:r>
+        <w:rPr>
+          <w:lang w:val="pt-BR"/>
+        </w:rPr>
+        <w:t>Cenário 2</w:t>
+      </w:r>
+    </w:p>
+    <w:p>
+      <w:pPr>
+        <w:pStyle w:val="BodyText"/>
+        <w:numPr>
+          <w:ilvl w:val="0"/>
+          <w:numId w:val="9"/>
+        </w:numPr>
+        <w:jc w:val="both"/>
+        <w:rPr>
+          <w:lang w:val="pt-BR"/>
+        </w:rPr>
+      </w:pPr>
+      <w:r>
+        <w:rPr>
+          <w:lang w:val="pt-BR"/>
+        </w:rPr>
+        <w:t>Passo 1 do Fluxo Principal</w:t>
+      </w:r>
+    </w:p>
+    <w:p>
+      <w:pPr>
+        <w:pStyle w:val="BodyText"/>
+        <w:numPr>
+          <w:ilvl w:val="0"/>
+          <w:numId w:val="9"/>
+        </w:numPr>
+        <w:jc w:val="both"/>
+        <w:rPr>
+          <w:lang w:val="pt-BR"/>
+        </w:rPr>
+      </w:pPr>
+      <w:r>
+        <w:rPr>
+          <w:lang w:val="pt-BR"/>
+        </w:rPr>
+        <w:t>Todos os passos do Fluxo Alternativo 1.</w:t>
+      </w:r>
+    </w:p>
+    <w:p>
+      <w:pPr>
+        <w:pStyle w:val="BodyText"/>
+        <w:ind w:left="1440"/>
+        <w:jc w:val="both"/>
+        <w:rPr>
+          <w:lang w:val="pt-BR"/>
+        </w:rPr>
+      </w:pPr>
+    </w:p>
+    <w:p>
+      <w:pPr>
+        <w:pStyle w:val="Heading2"/>
+        <w:numPr>
+          <w:ilvl w:val="1"/>
+          <w:numId w:val="1"/>
+        </w:numPr>
+        <w:ind w:left="720" w:hanging="720"/>
+        <w:jc w:val="both"/>
+        <w:rPr>
+          <w:lang w:val="pt-BR"/>
+        </w:rPr>
+      </w:pPr>
+      <w:r>
+        <w:rPr>
+          <w:lang w:val="pt-BR"/>
+        </w:rPr>
         <w:t>Cenário 3</w:t>
       </w:r>
     </w:p>
     <w:p>
       <w:pPr>
-        <w:pStyle w:val="PargrafodaLista"/>
+        <w:pStyle w:val="ListParagraph"/>
         <w:numPr>
           <w:ilvl w:val="0"/>
           <w:numId w:val="13"/>
@@ -857,7 +1371,7 @@
     </w:p>
     <w:p>
       <w:pPr>
-        <w:pStyle w:val="PargrafodaLista"/>
+        <w:pStyle w:val="ListParagraph"/>
         <w:ind w:left="1080"/>
         <w:rPr>
           <w:sz w:val="20"/>
@@ -868,7 +1382,7 @@
     </w:p>
     <w:p>
       <w:pPr>
-        <w:pStyle w:val="PargrafodaLista"/>
+        <w:pStyle w:val="ListParagraph"/>
         <w:numPr>
           <w:ilvl w:val="0"/>
           <w:numId w:val="13"/>
@@ -885,12 +1399,205 @@
           <w:szCs w:val="20"/>
           <w:lang w:val="pt-BR"/>
         </w:rPr>
-        <w:t>Todos os passos do Fluxo Alternativo 2</w:t>
-      </w:r>
-    </w:p>
-    <w:p>
-      <w:pPr>
-        <w:pStyle w:val="Corpodetexto"/>
+        <w:t xml:space="preserve">Todos os passos do Fluxo Alternativo </w:t>
+      </w:r>
+      <w:r>
+        <w:rPr>
+          <w:sz w:val="20"/>
+          <w:szCs w:val="20"/>
+          <w:lang w:val="pt-BR"/>
+        </w:rPr>
+        <w:t>2</w:t>
+      </w:r>
+    </w:p>
+    <w:p>
+      <w:pPr>
+        <w:pStyle w:val="ListParagraph"/>
+        <w:rPr>
+          <w:sz w:val="20"/>
+          <w:szCs w:val="20"/>
+          <w:lang w:val="pt-BR"/>
+        </w:rPr>
+      </w:pPr>
+    </w:p>
+    <w:p>
+      <w:pPr>
+        <w:pStyle w:val="Heading2"/>
+        <w:numPr>
+          <w:ilvl w:val="1"/>
+          <w:numId w:val="1"/>
+        </w:numPr>
+        <w:ind w:left="720" w:hanging="720"/>
+        <w:jc w:val="both"/>
+        <w:rPr>
+          <w:lang w:val="pt-BR"/>
+        </w:rPr>
+      </w:pPr>
+      <w:r>
+        <w:rPr>
+          <w:lang w:val="pt-BR"/>
+        </w:rPr>
+        <w:t>Cenário 4</w:t>
+      </w:r>
+    </w:p>
+    <w:p>
+      <w:pPr>
+        <w:pStyle w:val="ListParagraph"/>
+        <w:numPr>
+          <w:ilvl w:val="0"/>
+          <w:numId w:val="17"/>
+        </w:numPr>
+        <w:rPr>
+          <w:sz w:val="20"/>
+          <w:szCs w:val="20"/>
+          <w:lang w:val="pt-BR"/>
+        </w:rPr>
+      </w:pPr>
+      <w:r>
+        <w:rPr>
+          <w:sz w:val="20"/>
+          <w:szCs w:val="20"/>
+          <w:lang w:val="pt-BR"/>
+        </w:rPr>
+        <w:t>Passo 4 do fluxo principal</w:t>
+      </w:r>
+    </w:p>
+    <w:p>
+      <w:pPr>
+        <w:pStyle w:val="ListParagraph"/>
+        <w:ind w:left="1440"/>
+        <w:rPr>
+          <w:sz w:val="20"/>
+          <w:szCs w:val="20"/>
+          <w:lang w:val="pt-BR"/>
+        </w:rPr>
+      </w:pPr>
+    </w:p>
+    <w:p>
+      <w:pPr>
+        <w:pStyle w:val="ListParagraph"/>
+        <w:numPr>
+          <w:ilvl w:val="0"/>
+          <w:numId w:val="17"/>
+        </w:numPr>
+        <w:rPr>
+          <w:sz w:val="20"/>
+          <w:szCs w:val="20"/>
+          <w:lang w:val="pt-BR"/>
+        </w:rPr>
+      </w:pPr>
+      <w:r>
+        <w:rPr>
+          <w:sz w:val="20"/>
+          <w:szCs w:val="20"/>
+          <w:lang w:val="pt-BR"/>
+        </w:rPr>
+        <w:t xml:space="preserve">Todos os passos </w:t>
+      </w:r>
+      <w:r>
+        <w:rPr>
+          <w:sz w:val="20"/>
+          <w:szCs w:val="20"/>
+          <w:lang w:val="pt-BR"/>
+        </w:rPr>
+        <w:t>do Fluxo Alternativo 3</w:t>
+      </w:r>
+    </w:p>
+    <w:p>
+      <w:pPr>
+        <w:ind w:left="720"/>
+        <w:rPr>
+          <w:lang w:val="pt-BR"/>
+        </w:rPr>
+      </w:pPr>
+    </w:p>
+    <w:p>
+      <w:pPr>
+        <w:pStyle w:val="Heading2"/>
+        <w:numPr>
+          <w:ilvl w:val="1"/>
+          <w:numId w:val="1"/>
+        </w:numPr>
+        <w:ind w:left="720" w:hanging="720"/>
+        <w:jc w:val="both"/>
+        <w:rPr>
+          <w:lang w:val="pt-BR"/>
+        </w:rPr>
+      </w:pPr>
+      <w:r>
+        <w:rPr>
+          <w:lang w:val="pt-BR"/>
+        </w:rPr>
+        <w:t>Cenário 5</w:t>
+      </w:r>
+    </w:p>
+    <w:p>
+      <w:pPr>
+        <w:pStyle w:val="ListParagraph"/>
+        <w:numPr>
+          <w:ilvl w:val="0"/>
+          <w:numId w:val="19"/>
+        </w:numPr>
+        <w:rPr>
+          <w:sz w:val="20"/>
+          <w:szCs w:val="20"/>
+          <w:lang w:val="pt-BR"/>
+        </w:rPr>
+      </w:pPr>
+      <w:r>
+        <w:rPr>
+          <w:sz w:val="20"/>
+          <w:szCs w:val="20"/>
+          <w:lang w:val="pt-BR"/>
+        </w:rPr>
+        <w:t>Passo 5 do fluxo principal</w:t>
+      </w:r>
+    </w:p>
+    <w:p>
+      <w:pPr>
+        <w:pStyle w:val="ListParagraph"/>
+        <w:ind w:left="1440"/>
+        <w:rPr>
+          <w:sz w:val="20"/>
+          <w:szCs w:val="20"/>
+          <w:lang w:val="pt-BR"/>
+        </w:rPr>
+      </w:pPr>
+    </w:p>
+    <w:p>
+      <w:pPr>
+        <w:pStyle w:val="ListParagraph"/>
+        <w:numPr>
+          <w:ilvl w:val="0"/>
+          <w:numId w:val="19"/>
+        </w:numPr>
+        <w:rPr>
+          <w:sz w:val="20"/>
+          <w:szCs w:val="20"/>
+          <w:lang w:val="pt-BR"/>
+        </w:rPr>
+      </w:pPr>
+      <w:r>
+        <w:rPr>
+          <w:sz w:val="20"/>
+          <w:szCs w:val="20"/>
+          <w:lang w:val="pt-BR"/>
+        </w:rPr>
+        <w:t>Todos os passos do Fluxo Alternativo 4</w:t>
+      </w:r>
+    </w:p>
+    <w:p>
+      <w:pPr>
+        <w:rPr>
+          <w:sz w:val="20"/>
+          <w:szCs w:val="20"/>
+          <w:lang w:val="pt-BR"/>
+        </w:rPr>
+      </w:pPr>
+    </w:p>
+    <w:p>
+      <w:pPr>
+        <w:pStyle w:val="BodyText"/>
         <w:tabs>
           <w:tab w:val="left" w:pos="2940"/>
         </w:tabs>
@@ -910,22 +1617,23 @@
     </w:p>
     <w:p>
       <w:pPr>
-        <w:pStyle w:val="Ttulo1"/>
-        <w:jc w:val="both"/>
-        <w:rPr>
-          <w:lang w:val="pt-BR"/>
-        </w:rPr>
-      </w:pPr>
-      <w:r>
-        <w:rPr>
-          <w:lang w:val="pt-BR"/>
-        </w:rPr>
+        <w:pStyle w:val="Heading1"/>
+        <w:jc w:val="both"/>
+        <w:rPr>
+          <w:lang w:val="pt-BR"/>
+        </w:rPr>
+      </w:pPr>
+      <w:r>
+        <w:rPr>
+          <w:lang w:val="pt-BR"/>
+        </w:rPr>
+        <w:lastRenderedPageBreak/>
         <w:t>Pós-condições</w:t>
       </w:r>
     </w:p>
     <w:p>
       <w:pPr>
-        <w:pStyle w:val="Ttulo2"/>
+        <w:pStyle w:val="Heading2"/>
         <w:jc w:val="both"/>
         <w:rPr>
           <w:lang w:val="pt-BR"/>
@@ -966,7 +1674,23 @@
           <w:sz w:val="20"/>
           <w:lang w:val="pt-BR"/>
         </w:rPr>
-        <w:t>o medicamento será cadastrado com sucesso no GliCheck.</w:t>
+        <w:t xml:space="preserve">o medicamento será cadastrado com sucesso no </w:t>
+      </w:r>
+      <w:proofErr w:type="spellStart"/>
+      <w:r>
+        <w:rPr>
+          <w:sz w:val="20"/>
+          <w:lang w:val="pt-BR"/>
+        </w:rPr>
+        <w:t>GliCheck</w:t>
+      </w:r>
+      <w:proofErr w:type="spellEnd"/>
+      <w:r>
+        <w:rPr>
+          <w:sz w:val="20"/>
+          <w:lang w:val="pt-BR"/>
+        </w:rPr>
+        <w:t>.</w:t>
       </w:r>
     </w:p>
     <w:p>
@@ -981,7 +1705,7 @@
     </w:p>
     <w:p>
       <w:pPr>
-        <w:pStyle w:val="Ttulo1"/>
+        <w:pStyle w:val="Heading1"/>
         <w:jc w:val="both"/>
         <w:rPr>
           <w:lang w:val="pt-BR"/>
@@ -1003,7 +1727,7 @@
     </w:p>
     <w:p>
       <w:pPr>
-        <w:pStyle w:val="Ttulo2"/>
+        <w:pStyle w:val="Heading2"/>
         <w:rPr>
           <w:lang w:val="pt-BR"/>
         </w:rPr>
@@ -1087,25 +1811,109 @@
     </w:p>
     <w:p>
       <w:pPr>
-        <w:pStyle w:val="Ttulo2"/>
-        <w:rPr>
-          <w:lang w:val="pt-BR"/>
-        </w:rPr>
-      </w:pPr>
-      <w:r>
-        <w:rPr>
-          <w:lang w:val="pt-BR"/>
-        </w:rPr>
-        <w:lastRenderedPageBreak/>
-        <w:t xml:space="preserve">Tela de cadastrar </w:t>
-      </w:r>
+        <w:jc w:val="both"/>
+        <w:rPr>
+          <w:lang w:val="pt-BR"/>
+        </w:rPr>
+      </w:pPr>
+    </w:p>
+    <w:p>
+      <w:pPr>
+        <w:jc w:val="both"/>
+        <w:rPr>
+          <w:lang w:val="pt-BR"/>
+        </w:rPr>
+      </w:pPr>
+    </w:p>
+    <w:p>
+      <w:pPr>
+        <w:jc w:val="both"/>
+        <w:rPr>
+          <w:lang w:val="pt-BR"/>
+        </w:rPr>
+      </w:pPr>
+    </w:p>
+    <w:p>
+      <w:pPr>
+        <w:jc w:val="both"/>
+        <w:rPr>
+          <w:lang w:val="pt-BR"/>
+        </w:rPr>
+      </w:pPr>
+    </w:p>
+    <w:p>
+      <w:pPr>
+        <w:jc w:val="both"/>
+        <w:rPr>
+          <w:lang w:val="pt-BR"/>
+        </w:rPr>
+      </w:pPr>
+    </w:p>
+    <w:p>
+      <w:pPr>
+        <w:jc w:val="both"/>
+        <w:rPr>
+          <w:lang w:val="pt-BR"/>
+        </w:rPr>
+      </w:pPr>
+    </w:p>
+    <w:p>
+      <w:pPr>
+        <w:jc w:val="both"/>
+        <w:rPr>
+          <w:lang w:val="pt-BR"/>
+        </w:rPr>
+      </w:pPr>
+    </w:p>
+    <w:p>
+      <w:pPr>
+        <w:jc w:val="both"/>
+        <w:rPr>
+          <w:lang w:val="pt-BR"/>
+        </w:rPr>
+      </w:pPr>
+    </w:p>
+    <w:p>
+      <w:pPr>
+        <w:jc w:val="both"/>
+        <w:rPr>
+          <w:lang w:val="pt-BR"/>
+        </w:rPr>
+      </w:pPr>
+    </w:p>
+    <w:p>
+      <w:pPr>
+        <w:pStyle w:val="Heading2"/>
+        <w:rPr>
+          <w:lang w:val="pt-BR"/>
+        </w:rPr>
+      </w:pPr>
+      <w:r>
+        <w:rPr>
+          <w:lang w:val="pt-BR"/>
+        </w:rPr>
+        <w:t>Tela de cadastrar medicamentos</w:t>
+      </w:r>
+    </w:p>
+    <w:p>
+      <w:pPr>
+        <w:pStyle w:val="Heading2"/>
+        <w:numPr>
+          <w:ilvl w:val="0"/>
+          <w:numId w:val="0"/>
+        </w:numPr>
+        <w:ind w:left="576"/>
+        <w:rPr>
+          <w:lang w:val="pt-BR"/>
+        </w:rPr>
+      </w:pPr>
       <w:bookmarkStart w:id="0" w:name="_GoBack"/>
       <w:bookmarkEnd w:id="0"/>
       <w:r>
         <w:rPr>
           <w:lang w:val="pt-BR"/>
         </w:rPr>
-        <w:t xml:space="preserve">medicamentos </w:t>
+        <w:t xml:space="preserve"> </w:t>
       </w:r>
     </w:p>
     <w:p>
@@ -1132,7 +1940,7 @@
           <wp:inline distT="0" distB="0" distL="0" distR="0">
             <wp:extent cx="4057650" cy="5772150"/>
             <wp:effectExtent l="0" t="0" r="0" b="0"/>
-            <wp:docPr id="1" name="Picture 1"/>
+            <wp:docPr id="3" name="Picture 3"/>
             <wp:cNvGraphicFramePr>
               <a:graphicFrameLocks xmlns:a="http://schemas.openxmlformats.org/drawingml/2006/main" noChangeAspect="1"/>
             </wp:cNvGraphicFramePr>
@@ -1140,7 +1948,7 @@
               <a:graphicData uri="http://schemas.openxmlformats.org/drawingml/2006/picture">
                 <pic:pic xmlns:pic="http://schemas.openxmlformats.org/drawingml/2006/picture">
                   <pic:nvPicPr>
-                    <pic:cNvPr id="1" name="Cadastro_de_Medicamento.png"/>
+                    <pic:cNvPr id="3" name="Cadastro_de_Medicamento.png"/>
                     <pic:cNvPicPr/>
                   </pic:nvPicPr>
                   <pic:blipFill>
@@ -1301,57 +2109,57 @@
           </w:r>
           <w:r>
             <w:rPr>
-              <w:rStyle w:val="Nmerodepgina"/>
+              <w:rStyle w:val="PageNumber"/>
               <w:sz w:val="20"/>
             </w:rPr>
             <w:fldChar w:fldCharType="begin"/>
           </w:r>
           <w:r>
             <w:rPr>
-              <w:rStyle w:val="Nmerodepgina"/>
+              <w:rStyle w:val="PageNumber"/>
               <w:sz w:val="20"/>
             </w:rPr>
             <w:instrText xml:space="preserve"> PAGE </w:instrText>
           </w:r>
           <w:r>
             <w:rPr>
-              <w:rStyle w:val="Nmerodepgina"/>
+              <w:rStyle w:val="PageNumber"/>
               <w:sz w:val="20"/>
             </w:rPr>
             <w:fldChar w:fldCharType="separate"/>
           </w:r>
           <w:r>
             <w:rPr>
-              <w:rStyle w:val="Nmerodepgina"/>
+              <w:rStyle w:val="PageNumber"/>
               <w:noProof/>
               <w:sz w:val="20"/>
             </w:rPr>
-            <w:t>3</w:t>
+            <w:t>4</w:t>
           </w:r>
           <w:r>
             <w:rPr>
-              <w:rStyle w:val="Nmerodepgina"/>
+              <w:rStyle w:val="PageNumber"/>
               <w:sz w:val="20"/>
             </w:rPr>
             <w:fldChar w:fldCharType="end"/>
           </w:r>
           <w:r>
             <w:rPr>
-              <w:rStyle w:val="Nmerodepgina"/>
+              <w:rStyle w:val="PageNumber"/>
               <w:sz w:val="20"/>
             </w:rPr>
             <w:t xml:space="preserve"> de</w:t>
           </w:r>
           <w:r>
             <w:rPr>
-              <w:rStyle w:val="Nmerodepgina"/>
+              <w:rStyle w:val="PageNumber"/>
               <w:sz w:val="20"/>
             </w:rPr>
             <w:t xml:space="preserve"> </w:t>
           </w:r>
           <w:r>
             <w:rPr>
-              <w:rStyle w:val="Nmerodepgina"/>
+              <w:rStyle w:val="PageNumber"/>
               <w:sz w:val="20"/>
               <w:szCs w:val="20"/>
             </w:rPr>
@@ -1359,7 +2167,7 @@
           </w:r>
           <w:r>
             <w:rPr>
-              <w:rStyle w:val="Nmerodepgina"/>
+              <w:rStyle w:val="PageNumber"/>
               <w:sz w:val="20"/>
               <w:szCs w:val="20"/>
             </w:rPr>
@@ -1367,7 +2175,7 @@
           </w:r>
           <w:r>
             <w:rPr>
-              <w:rStyle w:val="Nmerodepgina"/>
+              <w:rStyle w:val="PageNumber"/>
               <w:sz w:val="20"/>
               <w:szCs w:val="20"/>
             </w:rPr>
@@ -1375,16 +2183,16 @@
           </w:r>
           <w:r>
             <w:rPr>
-              <w:rStyle w:val="Nmerodepgina"/>
+              <w:rStyle w:val="PageNumber"/>
               <w:noProof/>
               <w:sz w:val="20"/>
               <w:szCs w:val="20"/>
             </w:rPr>
-            <w:t>3</w:t>
+            <w:t>4</w:t>
           </w:r>
           <w:r>
             <w:rPr>
-              <w:rStyle w:val="Nmerodepgina"/>
+              <w:rStyle w:val="PageNumber"/>
               <w:sz w:val="20"/>
               <w:szCs w:val="20"/>
             </w:rPr>
@@ -1396,7 +2204,7 @@
   </w:tbl>
   <w:p>
     <w:pPr>
-      <w:pStyle w:val="Rodap"/>
+      <w:pStyle w:val="Footer"/>
     </w:pPr>
   </w:p>
 </w:ftr>
@@ -1453,12 +2261,14 @@
               <w:lang w:val="pt-BR"/>
             </w:rPr>
           </w:pPr>
+          <w:proofErr w:type="spellStart"/>
           <w:r>
             <w:rPr>
               <w:sz w:val="20"/>
             </w:rPr>
             <w:t>GliCHECK</w:t>
           </w:r>
+          <w:proofErr w:type="spellEnd"/>
         </w:p>
       </w:tc>
       <w:tc>
@@ -1567,7 +2377,7 @@
   </w:tbl>
   <w:p>
     <w:pPr>
-      <w:pStyle w:val="Cabealho"/>
+      <w:pStyle w:val="Header"/>
       <w:rPr>
         <w:lang w:val="pt-BR"/>
       </w:rPr>
@@ -1585,7 +2395,7 @@
     <w:lvl w:ilvl="0">
       <w:start w:val="1"/>
       <w:numFmt w:val="decimal"/>
-      <w:pStyle w:val="Ttulo1"/>
+      <w:pStyle w:val="Heading1"/>
       <w:lvlText w:val="%1"/>
       <w:lvlJc w:val="left"/>
       <w:pPr>
@@ -1598,7 +2408,7 @@
     <w:lvl w:ilvl="1">
       <w:start w:val="1"/>
       <w:numFmt w:val="decimal"/>
-      <w:pStyle w:val="Ttulo2"/>
+      <w:pStyle w:val="Heading2"/>
       <w:lvlText w:val="%1.%2"/>
       <w:lvlJc w:val="left"/>
       <w:pPr>
@@ -1611,7 +2421,7 @@
     <w:lvl w:ilvl="2">
       <w:start w:val="1"/>
       <w:numFmt w:val="decimal"/>
-      <w:pStyle w:val="Ttulo3"/>
+      <w:pStyle w:val="Heading3"/>
       <w:lvlText w:val="%1.%2.%3"/>
       <w:lvlJc w:val="left"/>
       <w:pPr>
@@ -1624,7 +2434,7 @@
     <w:lvl w:ilvl="3">
       <w:start w:val="1"/>
       <w:numFmt w:val="decimal"/>
-      <w:pStyle w:val="Ttulo4"/>
+      <w:pStyle w:val="Heading4"/>
       <w:lvlText w:val="%1.%2.%3.%4"/>
       <w:lvlJc w:val="left"/>
       <w:pPr>
@@ -1637,7 +2447,7 @@
     <w:lvl w:ilvl="4">
       <w:start w:val="1"/>
       <w:numFmt w:val="decimal"/>
-      <w:pStyle w:val="Ttulo5"/>
+      <w:pStyle w:val="Heading5"/>
       <w:lvlText w:val="%1.%2.%3.%4.%5"/>
       <w:lvlJc w:val="left"/>
       <w:pPr>
@@ -1650,7 +2460,7 @@
     <w:lvl w:ilvl="5">
       <w:start w:val="1"/>
       <w:numFmt w:val="decimal"/>
-      <w:pStyle w:val="Ttulo6"/>
+      <w:pStyle w:val="Heading6"/>
       <w:lvlText w:val="%1.%2.%3.%4.%5.%6"/>
       <w:lvlJc w:val="left"/>
       <w:pPr>
@@ -1663,7 +2473,7 @@
     <w:lvl w:ilvl="6">
       <w:start w:val="1"/>
       <w:numFmt w:val="decimal"/>
-      <w:pStyle w:val="Ttulo7"/>
+      <w:pStyle w:val="Heading7"/>
       <w:lvlText w:val="%1.%2.%3.%4.%5.%6.%7"/>
       <w:lvlJc w:val="left"/>
       <w:pPr>
@@ -1676,7 +2486,7 @@
     <w:lvl w:ilvl="7">
       <w:start w:val="1"/>
       <w:numFmt w:val="decimal"/>
-      <w:pStyle w:val="Ttulo8"/>
+      <w:pStyle w:val="Heading8"/>
       <w:lvlText w:val="%1.%2.%3.%4.%5.%6.%7.%8"/>
       <w:lvlJc w:val="left"/>
       <w:pPr>
@@ -1689,7 +2499,7 @@
     <w:lvl w:ilvl="8">
       <w:start w:val="1"/>
       <w:numFmt w:val="decimal"/>
-      <w:pStyle w:val="Ttulo9"/>
+      <w:pStyle w:val="Heading9"/>
       <w:lvlText w:val="%1.%2.%3.%4.%5.%6.%7.%8.%9"/>
       <w:lvlJc w:val="left"/>
       <w:pPr>
@@ -1911,6 +2721,95 @@
     </w:lvl>
   </w:abstractNum>
   <w:abstractNum w:abstractNumId="3" w15:restartNumberingAfterBreak="0">
+    <w:nsid w:val="02385280"/>
+    <w:multiLevelType w:val="hybridMultilevel"/>
+    <w:tmpl w:val="F014CC50"/>
+    <w:lvl w:ilvl="0" w:tplc="C562FE00">
+      <w:start w:val="1"/>
+      <w:numFmt w:val="decimal"/>
+      <w:lvlText w:val="%1."/>
+      <w:lvlJc w:val="left"/>
+      <w:pPr>
+        <w:ind w:left="1440" w:hanging="360"/>
+      </w:pPr>
+      <w:rPr>
+        <w:rFonts w:hint="default"/>
+      </w:rPr>
+    </w:lvl>
+    <w:lvl w:ilvl="1" w:tplc="04160019" w:tentative="1">
+      <w:start w:val="1"/>
+      <w:numFmt w:val="lowerLetter"/>
+      <w:lvlText w:val="%2."/>
+      <w:lvlJc w:val="left"/>
+      <w:pPr>
+        <w:ind w:left="2160" w:hanging="360"/>
+      </w:pPr>
+    </w:lvl>
+    <w:lvl w:ilvl="2" w:tplc="0416001B" w:tentative="1">
+      <w:start w:val="1"/>
+      <w:numFmt w:val="lowerRoman"/>
+      <w:lvlText w:val="%3."/>
+      <w:lvlJc w:val="right"/>
+      <w:pPr>
+        <w:ind w:left="2880" w:hanging="180"/>
+      </w:pPr>
+    </w:lvl>
+    <w:lvl w:ilvl="3" w:tplc="0416000F" w:tentative="1">
+      <w:start w:val="1"/>
+      <w:numFmt w:val="decimal"/>
+      <w:lvlText w:val="%4."/>
+      <w:lvlJc w:val="left"/>
+      <w:pPr>
+        <w:ind w:left="3600" w:hanging="360"/>
+      </w:pPr>
+    </w:lvl>
+    <w:lvl w:ilvl="4" w:tplc="04160019" w:tentative="1">
+      <w:start w:val="1"/>
+      <w:numFmt w:val="lowerLetter"/>
+      <w:lvlText w:val="%5."/>
+      <w:lvlJc w:val="left"/>
+      <w:pPr>
+        <w:ind w:left="4320" w:hanging="360"/>
+      </w:pPr>
+    </w:lvl>
+    <w:lvl w:ilvl="5" w:tplc="0416001B" w:tentative="1">
+      <w:start w:val="1"/>
+      <w:numFmt w:val="lowerRoman"/>
+      <w:lvlText w:val="%6."/>
+      <w:lvlJc w:val="right"/>
+      <w:pPr>
+        <w:ind w:left="5040" w:hanging="180"/>
+      </w:pPr>
+    </w:lvl>
+    <w:lvl w:ilvl="6" w:tplc="0416000F" w:tentative="1">
+      <w:start w:val="1"/>
+      <w:numFmt w:val="decimal"/>
+      <w:lvlText w:val="%7."/>
+      <w:lvlJc w:val="left"/>
+      <w:pPr>
+        <w:ind w:left="5760" w:hanging="360"/>
+      </w:pPr>
+    </w:lvl>
+    <w:lvl w:ilvl="7" w:tplc="04160019" w:tentative="1">
+      <w:start w:val="1"/>
+      <w:numFmt w:val="lowerLetter"/>
+      <w:lvlText w:val="%8."/>
+      <w:lvlJc w:val="left"/>
+      <w:pPr>
+        <w:ind w:left="6480" w:hanging="360"/>
+      </w:pPr>
+    </w:lvl>
+    <w:lvl w:ilvl="8" w:tplc="0416001B" w:tentative="1">
+      <w:start w:val="1"/>
+      <w:numFmt w:val="lowerRoman"/>
+      <w:lvlText w:val="%9."/>
+      <w:lvlJc w:val="right"/>
+      <w:pPr>
+        <w:ind w:left="7200" w:hanging="180"/>
+      </w:pPr>
+    </w:lvl>
+  </w:abstractNum>
+  <w:abstractNum w:abstractNumId="4" w15:restartNumberingAfterBreak="0">
     <w:nsid w:val="0BCC3C42"/>
     <w:multiLevelType w:val="multilevel"/>
     <w:tmpl w:val="C48CDC3E"/>
@@ -2005,7 +2904,96 @@
       </w:pPr>
     </w:lvl>
   </w:abstractNum>
-  <w:abstractNum w:abstractNumId="4" w15:restartNumberingAfterBreak="0">
+  <w:abstractNum w:abstractNumId="5" w15:restartNumberingAfterBreak="0">
+    <w:nsid w:val="0CC75C24"/>
+    <w:multiLevelType w:val="hybridMultilevel"/>
+    <w:tmpl w:val="C88EA226"/>
+    <w:lvl w:ilvl="0" w:tplc="CACED91C">
+      <w:start w:val="1"/>
+      <w:numFmt w:val="decimal"/>
+      <w:lvlText w:val="%1."/>
+      <w:lvlJc w:val="left"/>
+      <w:pPr>
+        <w:ind w:left="1380" w:hanging="360"/>
+      </w:pPr>
+      <w:rPr>
+        <w:rFonts w:hint="default"/>
+      </w:rPr>
+    </w:lvl>
+    <w:lvl w:ilvl="1" w:tplc="04160019" w:tentative="1">
+      <w:start w:val="1"/>
+      <w:numFmt w:val="lowerLetter"/>
+      <w:lvlText w:val="%2."/>
+      <w:lvlJc w:val="left"/>
+      <w:pPr>
+        <w:ind w:left="2100" w:hanging="360"/>
+      </w:pPr>
+    </w:lvl>
+    <w:lvl w:ilvl="2" w:tplc="0416001B" w:tentative="1">
+      <w:start w:val="1"/>
+      <w:numFmt w:val="lowerRoman"/>
+      <w:lvlText w:val="%3."/>
+      <w:lvlJc w:val="right"/>
+      <w:pPr>
+        <w:ind w:left="2820" w:hanging="180"/>
+      </w:pPr>
+    </w:lvl>
+    <w:lvl w:ilvl="3" w:tplc="0416000F" w:tentative="1">
+      <w:start w:val="1"/>
+      <w:numFmt w:val="decimal"/>
+      <w:lvlText w:val="%4."/>
+      <w:lvlJc w:val="left"/>
+      <w:pPr>
+        <w:ind w:left="3540" w:hanging="360"/>
+      </w:pPr>
+    </w:lvl>
+    <w:lvl w:ilvl="4" w:tplc="04160019" w:tentative="1">
+      <w:start w:val="1"/>
+      <w:numFmt w:val="lowerLetter"/>
+      <w:lvlText w:val="%5."/>
+      <w:lvlJc w:val="left"/>
+      <w:pPr>
+        <w:ind w:left="4260" w:hanging="360"/>
+      </w:pPr>
+    </w:lvl>
+    <w:lvl w:ilvl="5" w:tplc="0416001B" w:tentative="1">
+      <w:start w:val="1"/>
+      <w:numFmt w:val="lowerRoman"/>
+      <w:lvlText w:val="%6."/>
+      <w:lvlJc w:val="right"/>
+      <w:pPr>
+        <w:ind w:left="4980" w:hanging="180"/>
+      </w:pPr>
+    </w:lvl>
+    <w:lvl w:ilvl="6" w:tplc="0416000F" w:tentative="1">
+      <w:start w:val="1"/>
+      <w:numFmt w:val="decimal"/>
+      <w:lvlText w:val="%7."/>
+      <w:lvlJc w:val="left"/>
+      <w:pPr>
+        <w:ind w:left="5700" w:hanging="360"/>
+      </w:pPr>
+    </w:lvl>
+    <w:lvl w:ilvl="7" w:tplc="04160019" w:tentative="1">
+      <w:start w:val="1"/>
+      <w:numFmt w:val="lowerLetter"/>
+      <w:lvlText w:val="%8."/>
+      <w:lvlJc w:val="left"/>
+      <w:pPr>
+        <w:ind w:left="6420" w:hanging="360"/>
+      </w:pPr>
+    </w:lvl>
+    <w:lvl w:ilvl="8" w:tplc="0416001B" w:tentative="1">
+      <w:start w:val="1"/>
+      <w:numFmt w:val="lowerRoman"/>
+      <w:lvlText w:val="%9."/>
+      <w:lvlJc w:val="right"/>
+      <w:pPr>
+        <w:ind w:left="7140" w:hanging="180"/>
+      </w:pPr>
+    </w:lvl>
+  </w:abstractNum>
+  <w:abstractNum w:abstractNumId="6" w15:restartNumberingAfterBreak="0">
     <w:nsid w:val="19614F0C"/>
     <w:multiLevelType w:val="hybridMultilevel"/>
     <w:tmpl w:val="8E56102C"/>
@@ -2118,7 +3106,185 @@
       </w:pPr>
     </w:lvl>
   </w:abstractNum>
-  <w:abstractNum w:abstractNumId="5" w15:restartNumberingAfterBreak="0">
+  <w:abstractNum w:abstractNumId="7" w15:restartNumberingAfterBreak="0">
+    <w:nsid w:val="28377B49"/>
+    <w:multiLevelType w:val="hybridMultilevel"/>
+    <w:tmpl w:val="70D87C74"/>
+    <w:lvl w:ilvl="0" w:tplc="6442B11E">
+      <w:start w:val="1"/>
+      <w:numFmt w:val="decimal"/>
+      <w:lvlText w:val="%1."/>
+      <w:lvlJc w:val="left"/>
+      <w:pPr>
+        <w:ind w:left="1440" w:hanging="360"/>
+      </w:pPr>
+      <w:rPr>
+        <w:rFonts w:hint="default"/>
+      </w:rPr>
+    </w:lvl>
+    <w:lvl w:ilvl="1" w:tplc="04160019" w:tentative="1">
+      <w:start w:val="1"/>
+      <w:numFmt w:val="lowerLetter"/>
+      <w:lvlText w:val="%2."/>
+      <w:lvlJc w:val="left"/>
+      <w:pPr>
+        <w:ind w:left="2160" w:hanging="360"/>
+      </w:pPr>
+    </w:lvl>
+    <w:lvl w:ilvl="2" w:tplc="0416001B" w:tentative="1">
+      <w:start w:val="1"/>
+      <w:numFmt w:val="lowerRoman"/>
+      <w:lvlText w:val="%3."/>
+      <w:lvlJc w:val="right"/>
+      <w:pPr>
+        <w:ind w:left="2880" w:hanging="180"/>
+      </w:pPr>
+    </w:lvl>
+    <w:lvl w:ilvl="3" w:tplc="0416000F" w:tentative="1">
+      <w:start w:val="1"/>
+      <w:numFmt w:val="decimal"/>
+      <w:lvlText w:val="%4."/>
+      <w:lvlJc w:val="left"/>
+      <w:pPr>
+        <w:ind w:left="3600" w:hanging="360"/>
+      </w:pPr>
+    </w:lvl>
+    <w:lvl w:ilvl="4" w:tplc="04160019" w:tentative="1">
+      <w:start w:val="1"/>
+      <w:numFmt w:val="lowerLetter"/>
+      <w:lvlText w:val="%5."/>
+      <w:lvlJc w:val="left"/>
+      <w:pPr>
+        <w:ind w:left="4320" w:hanging="360"/>
+      </w:pPr>
+    </w:lvl>
+    <w:lvl w:ilvl="5" w:tplc="0416001B" w:tentative="1">
+      <w:start w:val="1"/>
+      <w:numFmt w:val="lowerRoman"/>
+      <w:lvlText w:val="%6."/>
+      <w:lvlJc w:val="right"/>
+      <w:pPr>
+        <w:ind w:left="5040" w:hanging="180"/>
+      </w:pPr>
+    </w:lvl>
+    <w:lvl w:ilvl="6" w:tplc="0416000F" w:tentative="1">
+      <w:start w:val="1"/>
+      <w:numFmt w:val="decimal"/>
+      <w:lvlText w:val="%7."/>
+      <w:lvlJc w:val="left"/>
+      <w:pPr>
+        <w:ind w:left="5760" w:hanging="360"/>
+      </w:pPr>
+    </w:lvl>
+    <w:lvl w:ilvl="7" w:tplc="04160019" w:tentative="1">
+      <w:start w:val="1"/>
+      <w:numFmt w:val="lowerLetter"/>
+      <w:lvlText w:val="%8."/>
+      <w:lvlJc w:val="left"/>
+      <w:pPr>
+        <w:ind w:left="6480" w:hanging="360"/>
+      </w:pPr>
+    </w:lvl>
+    <w:lvl w:ilvl="8" w:tplc="0416001B" w:tentative="1">
+      <w:start w:val="1"/>
+      <w:numFmt w:val="lowerRoman"/>
+      <w:lvlText w:val="%9."/>
+      <w:lvlJc w:val="right"/>
+      <w:pPr>
+        <w:ind w:left="7200" w:hanging="180"/>
+      </w:pPr>
+    </w:lvl>
+  </w:abstractNum>
+  <w:abstractNum w:abstractNumId="8" w15:restartNumberingAfterBreak="0">
+    <w:nsid w:val="2E4C4887"/>
+    <w:multiLevelType w:val="hybridMultilevel"/>
+    <w:tmpl w:val="D334F1CA"/>
+    <w:lvl w:ilvl="0" w:tplc="5888D0C6">
+      <w:start w:val="1"/>
+      <w:numFmt w:val="decimal"/>
+      <w:lvlText w:val="%1."/>
+      <w:lvlJc w:val="left"/>
+      <w:pPr>
+        <w:ind w:left="1380" w:hanging="360"/>
+      </w:pPr>
+      <w:rPr>
+        <w:rFonts w:hint="default"/>
+      </w:rPr>
+    </w:lvl>
+    <w:lvl w:ilvl="1" w:tplc="04160019" w:tentative="1">
+      <w:start w:val="1"/>
+      <w:numFmt w:val="lowerLetter"/>
+      <w:lvlText w:val="%2."/>
+      <w:lvlJc w:val="left"/>
+      <w:pPr>
+        <w:ind w:left="2100" w:hanging="360"/>
+      </w:pPr>
+    </w:lvl>
+    <w:lvl w:ilvl="2" w:tplc="0416001B" w:tentative="1">
+      <w:start w:val="1"/>
+      <w:numFmt w:val="lowerRoman"/>
+      <w:lvlText w:val="%3."/>
+      <w:lvlJc w:val="right"/>
+      <w:pPr>
+        <w:ind w:left="2820" w:hanging="180"/>
+      </w:pPr>
+    </w:lvl>
+    <w:lvl w:ilvl="3" w:tplc="0416000F" w:tentative="1">
+      <w:start w:val="1"/>
+      <w:numFmt w:val="decimal"/>
+      <w:lvlText w:val="%4."/>
+      <w:lvlJc w:val="left"/>
+      <w:pPr>
+        <w:ind w:left="3540" w:hanging="360"/>
+      </w:pPr>
+    </w:lvl>
+    <w:lvl w:ilvl="4" w:tplc="04160019" w:tentative="1">
+      <w:start w:val="1"/>
+      <w:numFmt w:val="lowerLetter"/>
+      <w:lvlText w:val="%5."/>
+      <w:lvlJc w:val="left"/>
+      <w:pPr>
+        <w:ind w:left="4260" w:hanging="360"/>
+      </w:pPr>
+    </w:lvl>
+    <w:lvl w:ilvl="5" w:tplc="0416001B" w:tentative="1">
+      <w:start w:val="1"/>
+      <w:numFmt w:val="lowerRoman"/>
+      <w:lvlText w:val="%6."/>
+      <w:lvlJc w:val="right"/>
+      <w:pPr>
+        <w:ind w:left="4980" w:hanging="180"/>
+      </w:pPr>
+    </w:lvl>
+    <w:lvl w:ilvl="6" w:tplc="0416000F" w:tentative="1">
+      <w:start w:val="1"/>
+      <w:numFmt w:val="decimal"/>
+      <w:lvlText w:val="%7."/>
+      <w:lvlJc w:val="left"/>
+      <w:pPr>
+        <w:ind w:left="5700" w:hanging="360"/>
+      </w:pPr>
+    </w:lvl>
+    <w:lvl w:ilvl="7" w:tplc="04160019" w:tentative="1">
+      <w:start w:val="1"/>
+      <w:numFmt w:val="lowerLetter"/>
+      <w:lvlText w:val="%8."/>
+      <w:lvlJc w:val="left"/>
+      <w:pPr>
+        <w:ind w:left="6420" w:hanging="360"/>
+      </w:pPr>
+    </w:lvl>
+    <w:lvl w:ilvl="8" w:tplc="0416001B" w:tentative="1">
+      <w:start w:val="1"/>
+      <w:numFmt w:val="lowerRoman"/>
+      <w:lvlText w:val="%9."/>
+      <w:lvlJc w:val="right"/>
+      <w:pPr>
+        <w:ind w:left="7140" w:hanging="180"/>
+      </w:pPr>
+    </w:lvl>
+  </w:abstractNum>
+  <w:abstractNum w:abstractNumId="9" w15:restartNumberingAfterBreak="0">
     <w:nsid w:val="318E60BF"/>
     <w:multiLevelType w:val="hybridMultilevel"/>
     <w:tmpl w:val="8E56102C"/>
@@ -2231,7 +3397,7 @@
       </w:pPr>
     </w:lvl>
   </w:abstractNum>
-  <w:abstractNum w:abstractNumId="6" w15:restartNumberingAfterBreak="0">
+  <w:abstractNum w:abstractNumId="10" w15:restartNumberingAfterBreak="0">
     <w:nsid w:val="326A4D8B"/>
     <w:multiLevelType w:val="hybridMultilevel"/>
     <w:tmpl w:val="40902D3C"/>
@@ -2320,7 +3486,7 @@
       </w:pPr>
     </w:lvl>
   </w:abstractNum>
-  <w:abstractNum w:abstractNumId="7" w15:restartNumberingAfterBreak="0">
+  <w:abstractNum w:abstractNumId="11" w15:restartNumberingAfterBreak="0">
     <w:nsid w:val="3AD67191"/>
     <w:multiLevelType w:val="hybridMultilevel"/>
     <w:tmpl w:val="14CC398A"/>
@@ -2433,7 +3599,96 @@
       </w:pPr>
     </w:lvl>
   </w:abstractNum>
-  <w:abstractNum w:abstractNumId="8" w15:restartNumberingAfterBreak="0">
+  <w:abstractNum w:abstractNumId="12" w15:restartNumberingAfterBreak="0">
+    <w:nsid w:val="48331BFB"/>
+    <w:multiLevelType w:val="hybridMultilevel"/>
+    <w:tmpl w:val="8C900AA2"/>
+    <w:lvl w:ilvl="0" w:tplc="FC0ACCF6">
+      <w:start w:val="1"/>
+      <w:numFmt w:val="decimal"/>
+      <w:lvlText w:val="%1."/>
+      <w:lvlJc w:val="left"/>
+      <w:pPr>
+        <w:ind w:left="1440" w:hanging="360"/>
+      </w:pPr>
+      <w:rPr>
+        <w:rFonts w:hint="default"/>
+      </w:rPr>
+    </w:lvl>
+    <w:lvl w:ilvl="1" w:tplc="04160019" w:tentative="1">
+      <w:start w:val="1"/>
+      <w:numFmt w:val="lowerLetter"/>
+      <w:lvlText w:val="%2."/>
+      <w:lvlJc w:val="left"/>
+      <w:pPr>
+        <w:ind w:left="2160" w:hanging="360"/>
+      </w:pPr>
+    </w:lvl>
+    <w:lvl w:ilvl="2" w:tplc="0416001B" w:tentative="1">
+      <w:start w:val="1"/>
+      <w:numFmt w:val="lowerRoman"/>
+      <w:lvlText w:val="%3."/>
+      <w:lvlJc w:val="right"/>
+      <w:pPr>
+        <w:ind w:left="2880" w:hanging="180"/>
+      </w:pPr>
+    </w:lvl>
+    <w:lvl w:ilvl="3" w:tplc="0416000F" w:tentative="1">
+      <w:start w:val="1"/>
+      <w:numFmt w:val="decimal"/>
+      <w:lvlText w:val="%4."/>
+      <w:lvlJc w:val="left"/>
+      <w:pPr>
+        <w:ind w:left="3600" w:hanging="360"/>
+      </w:pPr>
+    </w:lvl>
+    <w:lvl w:ilvl="4" w:tplc="04160019" w:tentative="1">
+      <w:start w:val="1"/>
+      <w:numFmt w:val="lowerLetter"/>
+      <w:lvlText w:val="%5."/>
+      <w:lvlJc w:val="left"/>
+      <w:pPr>
+        <w:ind w:left="4320" w:hanging="360"/>
+      </w:pPr>
+    </w:lvl>
+    <w:lvl w:ilvl="5" w:tplc="0416001B" w:tentative="1">
+      <w:start w:val="1"/>
+      <w:numFmt w:val="lowerRoman"/>
+      <w:lvlText w:val="%6."/>
+      <w:lvlJc w:val="right"/>
+      <w:pPr>
+        <w:ind w:left="5040" w:hanging="180"/>
+      </w:pPr>
+    </w:lvl>
+    <w:lvl w:ilvl="6" w:tplc="0416000F" w:tentative="1">
+      <w:start w:val="1"/>
+      <w:numFmt w:val="decimal"/>
+      <w:lvlText w:val="%7."/>
+      <w:lvlJc w:val="left"/>
+      <w:pPr>
+        <w:ind w:left="5760" w:hanging="360"/>
+      </w:pPr>
+    </w:lvl>
+    <w:lvl w:ilvl="7" w:tplc="04160019" w:tentative="1">
+      <w:start w:val="1"/>
+      <w:numFmt w:val="lowerLetter"/>
+      <w:lvlText w:val="%8."/>
+      <w:lvlJc w:val="left"/>
+      <w:pPr>
+        <w:ind w:left="6480" w:hanging="360"/>
+      </w:pPr>
+    </w:lvl>
+    <w:lvl w:ilvl="8" w:tplc="0416001B" w:tentative="1">
+      <w:start w:val="1"/>
+      <w:numFmt w:val="lowerRoman"/>
+      <w:lvlText w:val="%9."/>
+      <w:lvlJc w:val="right"/>
+      <w:pPr>
+        <w:ind w:left="7200" w:hanging="180"/>
+      </w:pPr>
+    </w:lvl>
+  </w:abstractNum>
+  <w:abstractNum w:abstractNumId="13" w15:restartNumberingAfterBreak="0">
     <w:nsid w:val="55333FC4"/>
     <w:multiLevelType w:val="hybridMultilevel"/>
     <w:tmpl w:val="4EBE5D14"/>
@@ -2522,7 +3777,7 @@
       </w:pPr>
     </w:lvl>
   </w:abstractNum>
-  <w:abstractNum w:abstractNumId="9" w15:restartNumberingAfterBreak="0">
+  <w:abstractNum w:abstractNumId="14" w15:restartNumberingAfterBreak="0">
     <w:nsid w:val="5BD37CDA"/>
     <w:multiLevelType w:val="hybridMultilevel"/>
     <w:tmpl w:val="2AC89B4A"/>
@@ -2635,7 +3890,7 @@
       </w:pPr>
     </w:lvl>
   </w:abstractNum>
-  <w:abstractNum w:abstractNumId="10" w15:restartNumberingAfterBreak="0">
+  <w:abstractNum w:abstractNumId="15" w15:restartNumberingAfterBreak="0">
     <w:nsid w:val="72B71764"/>
     <w:multiLevelType w:val="hybridMultilevel"/>
     <w:tmpl w:val="25BE6246"/>
@@ -2721,6 +3976,95 @@
       <w:lvlJc w:val="right"/>
       <w:pPr>
         <w:ind w:left="7200" w:hanging="180"/>
+      </w:pPr>
+    </w:lvl>
+  </w:abstractNum>
+  <w:abstractNum w:abstractNumId="16" w15:restartNumberingAfterBreak="0">
+    <w:nsid w:val="7BB76B69"/>
+    <w:multiLevelType w:val="hybridMultilevel"/>
+    <w:tmpl w:val="319A5A92"/>
+    <w:lvl w:ilvl="0" w:tplc="2F2E7B28">
+      <w:start w:val="1"/>
+      <w:numFmt w:val="decimal"/>
+      <w:lvlText w:val="%1."/>
+      <w:lvlJc w:val="left"/>
+      <w:pPr>
+        <w:ind w:left="1380" w:hanging="360"/>
+      </w:pPr>
+      <w:rPr>
+        <w:rFonts w:hint="default"/>
+      </w:rPr>
+    </w:lvl>
+    <w:lvl w:ilvl="1" w:tplc="04160019" w:tentative="1">
+      <w:start w:val="1"/>
+      <w:numFmt w:val="lowerLetter"/>
+      <w:lvlText w:val="%2."/>
+      <w:lvlJc w:val="left"/>
+      <w:pPr>
+        <w:ind w:left="2100" w:hanging="360"/>
+      </w:pPr>
+    </w:lvl>
+    <w:lvl w:ilvl="2" w:tplc="0416001B" w:tentative="1">
+      <w:start w:val="1"/>
+      <w:numFmt w:val="lowerRoman"/>
+      <w:lvlText w:val="%3."/>
+      <w:lvlJc w:val="right"/>
+      <w:pPr>
+        <w:ind w:left="2820" w:hanging="180"/>
+      </w:pPr>
+    </w:lvl>
+    <w:lvl w:ilvl="3" w:tplc="0416000F" w:tentative="1">
+      <w:start w:val="1"/>
+      <w:numFmt w:val="decimal"/>
+      <w:lvlText w:val="%4."/>
+      <w:lvlJc w:val="left"/>
+      <w:pPr>
+        <w:ind w:left="3540" w:hanging="360"/>
+      </w:pPr>
+    </w:lvl>
+    <w:lvl w:ilvl="4" w:tplc="04160019" w:tentative="1">
+      <w:start w:val="1"/>
+      <w:numFmt w:val="lowerLetter"/>
+      <w:lvlText w:val="%5."/>
+      <w:lvlJc w:val="left"/>
+      <w:pPr>
+        <w:ind w:left="4260" w:hanging="360"/>
+      </w:pPr>
+    </w:lvl>
+    <w:lvl w:ilvl="5" w:tplc="0416001B" w:tentative="1">
+      <w:start w:val="1"/>
+      <w:numFmt w:val="lowerRoman"/>
+      <w:lvlText w:val="%6."/>
+      <w:lvlJc w:val="right"/>
+      <w:pPr>
+        <w:ind w:left="4980" w:hanging="180"/>
+      </w:pPr>
+    </w:lvl>
+    <w:lvl w:ilvl="6" w:tplc="0416000F" w:tentative="1">
+      <w:start w:val="1"/>
+      <w:numFmt w:val="decimal"/>
+      <w:lvlText w:val="%7."/>
+      <w:lvlJc w:val="left"/>
+      <w:pPr>
+        <w:ind w:left="5700" w:hanging="360"/>
+      </w:pPr>
+    </w:lvl>
+    <w:lvl w:ilvl="7" w:tplc="04160019" w:tentative="1">
+      <w:start w:val="1"/>
+      <w:numFmt w:val="lowerLetter"/>
+      <w:lvlText w:val="%8."/>
+      <w:lvlJc w:val="left"/>
+      <w:pPr>
+        <w:ind w:left="6420" w:hanging="360"/>
+      </w:pPr>
+    </w:lvl>
+    <w:lvl w:ilvl="8" w:tplc="0416001B" w:tentative="1">
+      <w:start w:val="1"/>
+      <w:numFmt w:val="lowerRoman"/>
+      <w:lvlText w:val="%9."/>
+      <w:lvlJc w:val="right"/>
+      <w:pPr>
+        <w:ind w:left="7140" w:hanging="180"/>
       </w:pPr>
     </w:lvl>
   </w:abstractNum>
@@ -2731,37 +4075,55 @@
     <w:abstractNumId w:val="0"/>
   </w:num>
   <w:num w:numId="3">
-    <w:abstractNumId w:val="3"/>
+    <w:abstractNumId w:val="4"/>
   </w:num>
   <w:num w:numId="4">
     <w:abstractNumId w:val="2"/>
   </w:num>
   <w:num w:numId="5">
+    <w:abstractNumId w:val="14"/>
+  </w:num>
+  <w:num w:numId="6">
     <w:abstractNumId w:val="9"/>
   </w:num>
-  <w:num w:numId="6">
-    <w:abstractNumId w:val="5"/>
-  </w:num>
   <w:num w:numId="7">
-    <w:abstractNumId w:val="7"/>
+    <w:abstractNumId w:val="11"/>
   </w:num>
   <w:num w:numId="8">
     <w:abstractNumId w:val="1"/>
   </w:num>
   <w:num w:numId="9">
-    <w:abstractNumId w:val="4"/>
+    <w:abstractNumId w:val="6"/>
   </w:num>
   <w:num w:numId="10">
-    <w:abstractNumId w:val="6"/>
+    <w:abstractNumId w:val="10"/>
   </w:num>
   <w:num w:numId="11">
-    <w:abstractNumId w:val="8"/>
+    <w:abstractNumId w:val="13"/>
   </w:num>
   <w:num w:numId="12">
     <w:abstractNumId w:val="0"/>
   </w:num>
   <w:num w:numId="13">
-    <w:abstractNumId w:val="10"/>
+    <w:abstractNumId w:val="15"/>
+  </w:num>
+  <w:num w:numId="14">
+    <w:abstractNumId w:val="8"/>
+  </w:num>
+  <w:num w:numId="15">
+    <w:abstractNumId w:val="16"/>
+  </w:num>
+  <w:num w:numId="16">
+    <w:abstractNumId w:val="5"/>
+  </w:num>
+  <w:num w:numId="17">
+    <w:abstractNumId w:val="7"/>
+  </w:num>
+  <w:num w:numId="18">
+    <w:abstractNumId w:val="12"/>
+  </w:num>
+  <w:num w:numId="19">
+    <w:abstractNumId w:val="3"/>
   </w:num>
 </w:numbering>
 </file>
@@ -3159,7 +4521,7 @@
       <w:lang w:val="en-US" w:eastAsia="en-US"/>
     </w:rPr>
   </w:style>
-  <w:style w:type="paragraph" w:styleId="Ttulo1">
+  <w:style w:type="paragraph" w:styleId="Heading1">
     <w:name w:val="heading 1"/>
     <w:basedOn w:val="Normal"/>
     <w:next w:val="Normal"/>
@@ -3180,11 +4542,11 @@
       <w:szCs w:val="20"/>
     </w:rPr>
   </w:style>
-  <w:style w:type="paragraph" w:styleId="Ttulo2">
+  <w:style w:type="paragraph" w:styleId="Heading2">
     <w:name w:val="heading 2"/>
-    <w:basedOn w:val="Ttulo1"/>
+    <w:basedOn w:val="Heading1"/>
     <w:next w:val="Normal"/>
-    <w:link w:val="Ttulo2Char"/>
+    <w:link w:val="Heading2Char"/>
     <w:qFormat/>
     <w:pPr>
       <w:keepNext w:val="0"/>
@@ -3197,9 +4559,9 @@
       <w:sz w:val="20"/>
     </w:rPr>
   </w:style>
-  <w:style w:type="paragraph" w:styleId="Ttulo3">
+  <w:style w:type="paragraph" w:styleId="Heading3">
     <w:name w:val="heading 3"/>
-    <w:basedOn w:val="Ttulo1"/>
+    <w:basedOn w:val="Heading1"/>
     <w:qFormat/>
     <w:pPr>
       <w:keepNext w:val="0"/>
@@ -3215,7 +4577,7 @@
       <w:sz w:val="20"/>
     </w:rPr>
   </w:style>
-  <w:style w:type="paragraph" w:styleId="Ttulo4">
+  <w:style w:type="paragraph" w:styleId="Heading4">
     <w:name w:val="heading 4"/>
     <w:basedOn w:val="Normal"/>
     <w:next w:val="Normal"/>
@@ -3236,7 +4598,7 @@
       <w:szCs w:val="28"/>
     </w:rPr>
   </w:style>
-  <w:style w:type="paragraph" w:styleId="Ttulo5">
+  <w:style w:type="paragraph" w:styleId="Heading5">
     <w:name w:val="heading 5"/>
     <w:basedOn w:val="Normal"/>
     <w:next w:val="Normal"/>
@@ -3258,7 +4620,7 @@
       <w:szCs w:val="26"/>
     </w:rPr>
   </w:style>
-  <w:style w:type="paragraph" w:styleId="Ttulo6">
+  <w:style w:type="paragraph" w:styleId="Heading6">
     <w:name w:val="heading 6"/>
     <w:basedOn w:val="Normal"/>
     <w:next w:val="Normal"/>
@@ -3278,7 +4640,7 @@
       <w:szCs w:val="22"/>
     </w:rPr>
   </w:style>
-  <w:style w:type="paragraph" w:styleId="Ttulo7">
+  <w:style w:type="paragraph" w:styleId="Heading7">
     <w:name w:val="heading 7"/>
     <w:basedOn w:val="Normal"/>
     <w:next w:val="Normal"/>
@@ -3292,7 +4654,7 @@
       <w:outlineLvl w:val="6"/>
     </w:pPr>
   </w:style>
-  <w:style w:type="paragraph" w:styleId="Ttulo8">
+  <w:style w:type="paragraph" w:styleId="Heading8">
     <w:name w:val="heading 8"/>
     <w:basedOn w:val="Normal"/>
     <w:next w:val="Normal"/>
@@ -3310,7 +4672,7 @@
       <w:iCs/>
     </w:rPr>
   </w:style>
-  <w:style w:type="paragraph" w:styleId="Ttulo9">
+  <w:style w:type="paragraph" w:styleId="Heading9">
     <w:name w:val="heading 9"/>
     <w:basedOn w:val="Normal"/>
     <w:next w:val="Normal"/>
@@ -3329,13 +4691,13 @@
       <w:szCs w:val="22"/>
     </w:rPr>
   </w:style>
-  <w:style w:type="character" w:default="1" w:styleId="Fontepargpadro">
+  <w:style w:type="character" w:default="1" w:styleId="DefaultParagraphFont">
     <w:name w:val="Default Paragraph Font"/>
     <w:uiPriority w:val="1"/>
     <w:semiHidden/>
     <w:unhideWhenUsed/>
   </w:style>
-  <w:style w:type="table" w:default="1" w:styleId="Tabelanormal">
+  <w:style w:type="table" w:default="1" w:styleId="TableNormal">
     <w:name w:val="Normal Table"/>
     <w:uiPriority w:val="99"/>
     <w:semiHidden/>
@@ -3350,13 +4712,13 @@
       </w:tblCellMar>
     </w:tblPr>
   </w:style>
-  <w:style w:type="numbering" w:default="1" w:styleId="Semlista">
+  <w:style w:type="numbering" w:default="1" w:styleId="NoList">
     <w:name w:val="No List"/>
     <w:uiPriority w:val="99"/>
     <w:semiHidden/>
     <w:unhideWhenUsed/>
   </w:style>
-  <w:style w:type="paragraph" w:styleId="Cabealho">
+  <w:style w:type="paragraph" w:styleId="Header">
     <w:name w:val="header"/>
     <w:basedOn w:val="Normal"/>
     <w:semiHidden/>
@@ -3367,7 +4729,7 @@
       </w:tabs>
     </w:pPr>
   </w:style>
-  <w:style w:type="paragraph" w:styleId="Rodap">
+  <w:style w:type="paragraph" w:styleId="Footer">
     <w:name w:val="footer"/>
     <w:basedOn w:val="Normal"/>
     <w:semiHidden/>
@@ -3378,15 +4740,15 @@
       </w:tabs>
     </w:pPr>
   </w:style>
-  <w:style w:type="character" w:styleId="Nmerodepgina">
+  <w:style w:type="character" w:styleId="PageNumber">
     <w:name w:val="page number"/>
-    <w:basedOn w:val="Fontepargpadro"/>
+    <w:basedOn w:val="DefaultParagraphFont"/>
     <w:semiHidden/>
   </w:style>
-  <w:style w:type="paragraph" w:styleId="Corpodetexto">
+  <w:style w:type="paragraph" w:styleId="BodyText">
     <w:name w:val="Body Text"/>
     <w:basedOn w:val="Normal"/>
-    <w:link w:val="CorpodetextoChar"/>
+    <w:link w:val="BodyTextChar1"/>
     <w:semiHidden/>
     <w:pPr>
       <w:keepLines/>
@@ -3399,7 +4761,7 @@
       <w:szCs w:val="20"/>
     </w:rPr>
   </w:style>
-  <w:style w:type="paragraph" w:styleId="Ttulo">
+  <w:style w:type="paragraph" w:styleId="Title">
     <w:name w:val="Title"/>
     <w:basedOn w:val="Normal"/>
     <w:qFormat/>
@@ -3433,10 +4795,10 @@
       <w:szCs w:val="16"/>
     </w:rPr>
   </w:style>
-  <w:style w:type="character" w:customStyle="1" w:styleId="Ttulo2Char">
-    <w:name w:val="Título 2 Char"/>
-    <w:basedOn w:val="Fontepargpadro"/>
-    <w:link w:val="Ttulo2"/>
+  <w:style w:type="character" w:customStyle="1" w:styleId="Heading2Char">
+    <w:name w:val="Heading 2 Char"/>
+    <w:basedOn w:val="DefaultParagraphFont"/>
+    <w:link w:val="Heading2"/>
     <w:rsid w:val="00CA0C47"/>
     <w:rPr>
       <w:rFonts w:ascii="Arial" w:hAnsi="Arial"/>
@@ -3444,17 +4806,17 @@
       <w:lang w:val="en-US" w:eastAsia="en-US"/>
     </w:rPr>
   </w:style>
-  <w:style w:type="character" w:customStyle="1" w:styleId="CorpodetextoChar">
-    <w:name w:val="Corpo de texto Char"/>
-    <w:basedOn w:val="Fontepargpadro"/>
-    <w:link w:val="Corpodetexto"/>
+  <w:style w:type="character" w:customStyle="1" w:styleId="BodyTextChar1">
+    <w:name w:val="Body Text Char1"/>
+    <w:basedOn w:val="DefaultParagraphFont"/>
+    <w:link w:val="BodyText"/>
     <w:semiHidden/>
     <w:rsid w:val="00CA0C47"/>
     <w:rPr>
       <w:lang w:val="en-US" w:eastAsia="en-US"/>
     </w:rPr>
   </w:style>
-  <w:style w:type="paragraph" w:styleId="PargrafodaLista">
+  <w:style w:type="paragraph" w:styleId="ListParagraph">
     <w:name w:val="List Paragraph"/>
     <w:basedOn w:val="Normal"/>
     <w:uiPriority w:val="34"/>
@@ -3734,7 +5096,7 @@
 </file>
 
 <file path=customXml/itemProps1.xml><?xml version="1.0" encoding="utf-8"?>
-<ds:datastoreItem xmlns:ds="http://schemas.openxmlformats.org/officeDocument/2006/customXml" ds:itemID="{36F9F666-5D27-4090-8FDF-9AB0E773BA12}">
+<ds:datastoreItem xmlns:ds="http://schemas.openxmlformats.org/officeDocument/2006/customXml" ds:itemID="{8C2FDBFB-406D-4D56-B614-42F59AA8DD75}">
   <ds:schemaRefs>
     <ds:schemaRef ds:uri="http://schemas.openxmlformats.org/officeDocument/2006/bibliography"/>
   </ds:schemaRefs>

</xml_diff>

<commit_message>
Descrição dos casos de uso.
</commit_message>
<xml_diff>
--- a/requisitos/Gli_Cadastrar_Medicamento.docx
+++ b/requisitos/Gli_Cadastrar_Medicamento.docx
@@ -1,20 +1,24 @@
 
 <file path=word/document.xml><?xml version="1.0" encoding="utf-8"?>
-<w:document xmlns:wpc="http://schemas.microsoft.com/office/word/2010/wordprocessingCanvas" xmlns:mc="http://schemas.openxmlformats.org/markup-compatibility/2006" xmlns:o="urn:schemas-microsoft-com:office:office" xmlns:r="http://schemas.openxmlformats.org/officeDocument/2006/relationships" xmlns:m="http://schemas.openxmlformats.org/officeDocument/2006/math" xmlns:v="urn:schemas-microsoft-com:vml" xmlns:wp14="http://schemas.microsoft.com/office/word/2010/wordprocessingDrawing" xmlns:wp="http://schemas.openxmlformats.org/drawingml/2006/wordprocessingDrawing" xmlns:w10="urn:schemas-microsoft-com:office:word" xmlns:w="http://schemas.openxmlformats.org/wordprocessingml/2006/main" xmlns:w14="http://schemas.microsoft.com/office/word/2010/wordml" xmlns:w15="http://schemas.microsoft.com/office/word/2012/wordml" xmlns:wpg="http://schemas.microsoft.com/office/word/2010/wordprocessingGroup" xmlns:wpi="http://schemas.microsoft.com/office/word/2010/wordprocessingInk" xmlns:wne="http://schemas.microsoft.com/office/word/2006/wordml" xmlns:wps="http://schemas.microsoft.com/office/word/2010/wordprocessingShape" mc:Ignorable="w14 w15 wp14">
+<w:document xmlns:wpc="http://schemas.microsoft.com/office/word/2010/wordprocessingCanvas" xmlns:mc="http://schemas.openxmlformats.org/markup-compatibility/2006" xmlns:o="urn:schemas-microsoft-com:office:office" xmlns:r="http://schemas.openxmlformats.org/officeDocument/2006/relationships" xmlns:m="http://schemas.openxmlformats.org/officeDocument/2006/math" xmlns:v="urn:schemas-microsoft-com:vml" xmlns:wp14="http://schemas.microsoft.com/office/word/2010/wordprocessingDrawing" xmlns:wp="http://schemas.openxmlformats.org/drawingml/2006/wordprocessingDrawing" xmlns:w10="urn:schemas-microsoft-com:office:word" xmlns:w="http://schemas.openxmlformats.org/wordprocessingml/2006/main" xmlns:w14="http://schemas.microsoft.com/office/word/2010/wordml" xmlns:wpg="http://schemas.microsoft.com/office/word/2010/wordprocessingGroup" xmlns:wpi="http://schemas.microsoft.com/office/word/2010/wordprocessingInk" xmlns:wne="http://schemas.microsoft.com/office/word/2006/wordml" xmlns:wps="http://schemas.microsoft.com/office/word/2010/wordprocessingShape" mc:Ignorable="w14 wp14">
   <w:body>
     <w:p>
       <w:pPr>
-        <w:pStyle w:val="Title"/>
-        <w:rPr>
-          <w:lang w:val="pt-BR"/>
-        </w:rPr>
-      </w:pPr>
+        <w:pStyle w:val="Ttulo"/>
+        <w:rPr>
+          <w:lang w:val="pt-BR"/>
+        </w:rPr>
+      </w:pPr>
+      <w:proofErr w:type="spellStart"/>
+      <w:proofErr w:type="gramStart"/>
       <w:r>
         <w:rPr>
           <w:lang w:val="pt-BR"/>
         </w:rPr>
         <w:t>GliCheck</w:t>
       </w:r>
+      <w:proofErr w:type="spellEnd"/>
+      <w:proofErr w:type="gramEnd"/>
       <w:r>
         <w:rPr>
           <w:lang w:val="pt-BR"/>
@@ -37,7 +41,7 @@
     </w:p>
     <w:p>
       <w:pPr>
-        <w:pStyle w:val="Heading1"/>
+        <w:pStyle w:val="Ttulo1"/>
         <w:jc w:val="both"/>
         <w:rPr>
           <w:lang w:val="pt-BR"/>
@@ -52,7 +56,7 @@
     </w:p>
     <w:p>
       <w:pPr>
-        <w:pStyle w:val="BodyText"/>
+        <w:pStyle w:val="Corpodetexto"/>
         <w:jc w:val="both"/>
         <w:rPr>
           <w:lang w:val="pt-BR"/>
@@ -85,7 +89,7 @@
     </w:p>
     <w:p>
       <w:pPr>
-        <w:pStyle w:val="Heading1"/>
+        <w:pStyle w:val="Ttulo1"/>
         <w:jc w:val="both"/>
         <w:rPr>
           <w:lang w:val="pt-BR"/>
@@ -100,7 +104,7 @@
     </w:p>
     <w:p>
       <w:pPr>
-        <w:pStyle w:val="Heading2"/>
+        <w:pStyle w:val="Ttulo2"/>
         <w:jc w:val="both"/>
         <w:rPr>
           <w:lang w:val="pt-BR"/>
@@ -115,7 +119,7 @@
     </w:p>
     <w:p>
       <w:pPr>
-        <w:pStyle w:val="Heading1"/>
+        <w:pStyle w:val="Ttulo1"/>
         <w:jc w:val="both"/>
         <w:rPr>
           <w:lang w:val="pt-BR"/>
@@ -130,7 +134,7 @@
     </w:p>
     <w:p>
       <w:pPr>
-        <w:pStyle w:val="BodyText"/>
+        <w:pStyle w:val="Corpodetexto"/>
         <w:jc w:val="both"/>
         <w:rPr>
           <w:lang w:val="pt-BR"/>
@@ -145,7 +149,7 @@
     </w:p>
     <w:p>
       <w:pPr>
-        <w:pStyle w:val="Heading1"/>
+        <w:pStyle w:val="Ttulo1"/>
         <w:jc w:val="both"/>
         <w:rPr>
           <w:lang w:val="pt-BR"/>
@@ -160,7 +164,7 @@
     </w:p>
     <w:p>
       <w:pPr>
-        <w:pStyle w:val="BodyText"/>
+        <w:pStyle w:val="Corpodetexto"/>
         <w:numPr>
           <w:ilvl w:val="0"/>
           <w:numId w:val="5"/>
@@ -221,7 +225,7 @@
     </w:p>
     <w:p>
       <w:pPr>
-        <w:pStyle w:val="BodyText"/>
+        <w:pStyle w:val="Corpodetexto"/>
         <w:numPr>
           <w:ilvl w:val="0"/>
           <w:numId w:val="5"/>
@@ -235,30 +239,42 @@
         <w:rPr>
           <w:lang w:val="pt-BR"/>
         </w:rPr>
-        <w:t xml:space="preserve">É aberta uma janela com os medicamentos já cadastrados, e clica na opção </w:t>
-      </w:r>
-      <w:r>
-        <w:rPr>
-          <w:lang w:val="pt-BR"/>
-        </w:rPr>
-        <w:t>“Adicionar</w:t>
-      </w:r>
-      <w:r>
-        <w:rPr>
-          <w:lang w:val="pt-BR"/>
-        </w:rPr>
-        <w:t xml:space="preserve"> novo</w:t>
-      </w:r>
-      <w:r>
-        <w:rPr>
-          <w:lang w:val="pt-BR"/>
-        </w:rPr>
-        <w:t>”.</w:t>
-      </w:r>
-    </w:p>
-    <w:p>
-      <w:pPr>
-        <w:pStyle w:val="BodyText"/>
+        <w:t>O sistema exibe uma</w:t>
+      </w:r>
+      <w:r>
+        <w:rPr>
+          <w:lang w:val="pt-BR"/>
+        </w:rPr>
+        <w:t xml:space="preserve"> nova</w:t>
+      </w:r>
+      <w:r>
+        <w:rPr>
+          <w:lang w:val="pt-BR"/>
+        </w:rPr>
+        <w:t xml:space="preserve"> janela com um formulário a ser preenchido</w:t>
+      </w:r>
+      <w:r>
+        <w:rPr>
+          <w:lang w:val="pt-BR"/>
+        </w:rPr>
+        <w:t xml:space="preserve"> referente ao cadastro</w:t>
+      </w:r>
+      <w:r>
+        <w:rPr>
+          <w:lang w:val="pt-BR"/>
+        </w:rPr>
+        <w:t xml:space="preserve"> do medicamento</w:t>
+      </w:r>
+      <w:r>
+        <w:rPr>
+          <w:lang w:val="pt-BR"/>
+        </w:rPr>
+        <w:t>.</w:t>
+      </w:r>
+    </w:p>
+    <w:p>
+      <w:pPr>
+        <w:pStyle w:val="Corpodetexto"/>
         <w:numPr>
           <w:ilvl w:val="0"/>
           <w:numId w:val="5"/>
@@ -272,31 +288,13 @@
         <w:rPr>
           <w:lang w:val="pt-BR"/>
         </w:rPr>
-        <w:t>O sistema exibe uma</w:t>
-      </w:r>
-      <w:r>
-        <w:rPr>
-          <w:lang w:val="pt-BR"/>
-        </w:rPr>
-        <w:t xml:space="preserve"> nova</w:t>
-      </w:r>
-      <w:r>
-        <w:rPr>
-          <w:lang w:val="pt-BR"/>
-        </w:rPr>
-        <w:t xml:space="preserve"> janela com um formulário a ser preenchido</w:t>
-      </w:r>
-      <w:r>
-        <w:rPr>
-          <w:lang w:val="pt-BR"/>
-        </w:rPr>
-        <w:t xml:space="preserve"> referente ao cadastro</w:t>
-      </w:r>
-      <w:r>
-        <w:rPr>
-          <w:lang w:val="pt-BR"/>
-        </w:rPr>
-        <w:t xml:space="preserve"> do medicamento</w:t>
+        <w:t xml:space="preserve">O </w:t>
+      </w:r>
+      <w:r>
+        <w:rPr>
+          <w:lang w:val="pt-BR"/>
+        </w:rPr>
+        <w:t>Usuário</w:t>
       </w:r>
       <w:r>
         <w:rPr>
@@ -304,10 +302,58 @@
         </w:rPr>
         <w:t xml:space="preserve"> </w:t>
       </w:r>
-    </w:p>
-    <w:p>
-      <w:pPr>
-        <w:pStyle w:val="BodyText"/>
+      <w:r>
+        <w:rPr>
+          <w:lang w:val="pt-BR"/>
+        </w:rPr>
+        <w:t xml:space="preserve">preenche o </w:t>
+      </w:r>
+      <w:r>
+        <w:rPr>
+          <w:lang w:val="pt-BR"/>
+        </w:rPr>
+        <w:t xml:space="preserve">formulário com as informações </w:t>
+      </w:r>
+      <w:r>
+        <w:rPr>
+          <w:lang w:val="pt-BR"/>
+        </w:rPr>
+        <w:t>do medicamento e clica em salvar</w:t>
+      </w:r>
+      <w:r>
+        <w:rPr>
+          <w:lang w:val="pt-BR"/>
+        </w:rPr>
+        <w:t>.</w:t>
+      </w:r>
+      <w:r>
+        <w:rPr>
+          <w:lang w:val="pt-BR"/>
+        </w:rPr>
+        <w:t xml:space="preserve"> [FA</w:t>
+      </w:r>
+      <w:r>
+        <w:rPr>
+          <w:lang w:val="pt-BR"/>
+        </w:rPr>
+        <w:t>1</w:t>
+      </w:r>
+      <w:r>
+        <w:rPr>
+          <w:lang w:val="pt-BR"/>
+        </w:rPr>
+        <w:t>]</w:t>
+      </w:r>
+      <w:r>
+        <w:rPr>
+          <w:lang w:val="pt-BR"/>
+        </w:rPr>
+        <w:t xml:space="preserve"> </w:t>
+      </w:r>
+    </w:p>
+    <w:p>
+      <w:pPr>
+        <w:pStyle w:val="Corpodetexto"/>
         <w:numPr>
           <w:ilvl w:val="0"/>
           <w:numId w:val="5"/>
@@ -321,13 +367,19 @@
         <w:rPr>
           <w:lang w:val="pt-BR"/>
         </w:rPr>
-        <w:t xml:space="preserve">O </w:t>
-      </w:r>
-      <w:r>
-        <w:rPr>
-          <w:lang w:val="pt-BR"/>
-        </w:rPr>
-        <w:t>Usuário</w:t>
+        <w:t>O si</w:t>
+      </w:r>
+      <w:r>
+        <w:rPr>
+          <w:lang w:val="pt-BR"/>
+        </w:rPr>
+        <w:t>stema</w:t>
+      </w:r>
+      <w:r>
+        <w:rPr>
+          <w:lang w:val="pt-BR"/>
+        </w:rPr>
+        <w:t xml:space="preserve"> persiste as</w:t>
       </w:r>
       <w:r>
         <w:rPr>
@@ -339,19 +391,31 @@
         <w:rPr>
           <w:lang w:val="pt-BR"/>
         </w:rPr>
-        <w:t xml:space="preserve">preenche o </w:t>
-      </w:r>
-      <w:r>
-        <w:rPr>
-          <w:lang w:val="pt-BR"/>
-        </w:rPr>
-        <w:t xml:space="preserve">formulário com as informações </w:t>
-      </w:r>
-      <w:r>
-        <w:rPr>
-          <w:lang w:val="pt-BR"/>
-        </w:rPr>
-        <w:t>do medicamento e clica em salvar</w:t>
+        <w:t>i</w:t>
+      </w:r>
+      <w:r>
+        <w:rPr>
+          <w:lang w:val="pt-BR"/>
+        </w:rPr>
+        <w:t xml:space="preserve">nformações </w:t>
+      </w:r>
+      <w:r>
+        <w:rPr>
+          <w:lang w:val="pt-BR"/>
+        </w:rPr>
+        <w:t>do</w:t>
+      </w:r>
+      <w:r>
+        <w:rPr>
+          <w:lang w:val="pt-BR"/>
+        </w:rPr>
+        <w:t xml:space="preserve"> medicamento</w:t>
+      </w:r>
+      <w:r>
+        <w:rPr>
+          <w:lang w:val="pt-BR"/>
+        </w:rPr>
+        <w:t xml:space="preserve"> no Banco de dados</w:t>
       </w:r>
       <w:r>
         <w:rPr>
@@ -363,13 +427,7 @@
         <w:rPr>
           <w:lang w:val="pt-BR"/>
         </w:rPr>
-        <w:t xml:space="preserve"> [FA</w:t>
-      </w:r>
-      <w:r>
-        <w:rPr>
-          <w:lang w:val="pt-BR"/>
-        </w:rPr>
-        <w:t>1</w:t>
+        <w:t xml:space="preserve"> [FA2</w:t>
       </w:r>
       <w:r>
         <w:rPr>
@@ -381,14 +439,12 @@
         <w:rPr>
           <w:lang w:val="pt-BR"/>
         </w:rPr>
-        <w:t xml:space="preserve"> </w:t>
-      </w:r>
-      <w:bookmarkStart w:id="0" w:name="_GoBack"/>
-      <w:bookmarkEnd w:id="0"/>
-    </w:p>
-    <w:p>
-      <w:pPr>
-        <w:pStyle w:val="BodyText"/>
+        <w:t xml:space="preserve"> e exibe a mensagem “Medicamento Cadastro com Sucesso!”.</w:t>
+      </w:r>
+    </w:p>
+    <w:p>
+      <w:pPr>
+        <w:pStyle w:val="Corpodetexto"/>
         <w:numPr>
           <w:ilvl w:val="0"/>
           <w:numId w:val="5"/>
@@ -402,37 +458,7 @@
         <w:rPr>
           <w:lang w:val="pt-BR"/>
         </w:rPr>
-        <w:t>O si</w:t>
-      </w:r>
-      <w:r>
-        <w:rPr>
-          <w:lang w:val="pt-BR"/>
-        </w:rPr>
-        <w:t xml:space="preserve">stema </w:t>
-      </w:r>
-      <w:r>
-        <w:rPr>
-          <w:lang w:val="pt-BR"/>
-        </w:rPr>
-        <w:t xml:space="preserve">coleta as informações </w:t>
-      </w:r>
-      <w:r>
-        <w:rPr>
-          <w:lang w:val="pt-BR"/>
-        </w:rPr>
-        <w:t>preenchidas do</w:t>
-      </w:r>
-      <w:r>
-        <w:rPr>
-          <w:lang w:val="pt-BR"/>
-        </w:rPr>
-        <w:t xml:space="preserve"> medicamento</w:t>
-      </w:r>
-      <w:r>
-        <w:rPr>
-          <w:lang w:val="pt-BR"/>
-        </w:rPr>
-        <w:t xml:space="preserve"> para ser persistidas no Banco de dados</w:t>
+        <w:t>O caso de uso é encerrado</w:t>
       </w:r>
       <w:r>
         <w:rPr>
@@ -440,26 +466,10 @@
         </w:rPr>
         <w:t>.</w:t>
       </w:r>
-      <w:r>
-        <w:rPr>
-          <w:lang w:val="pt-BR"/>
-        </w:rPr>
-        <w:t xml:space="preserve"> [FA2</w:t>
-      </w:r>
-      <w:r>
-        <w:rPr>
-          <w:lang w:val="pt-BR"/>
-        </w:rPr>
-        <w:t>]</w:t>
-      </w:r>
-    </w:p>
-    <w:p>
-      <w:pPr>
-        <w:pStyle w:val="BodyText"/>
-        <w:numPr>
-          <w:ilvl w:val="0"/>
-          <w:numId w:val="5"/>
-        </w:numPr>
+    </w:p>
+    <w:p>
+      <w:pPr>
+        <w:pStyle w:val="Ttulo1"/>
         <w:jc w:val="both"/>
         <w:rPr>
           <w:lang w:val="pt-BR"/>
@@ -469,70 +479,30 @@
         <w:rPr>
           <w:lang w:val="pt-BR"/>
         </w:rPr>
-        <w:t>As informações são salvas no Banco de dados.</w:t>
-      </w:r>
-    </w:p>
-    <w:p>
-      <w:pPr>
-        <w:pStyle w:val="BodyText"/>
-        <w:numPr>
-          <w:ilvl w:val="0"/>
-          <w:numId w:val="5"/>
-        </w:numPr>
+        <w:t>Fluxos Alternativos</w:t>
+      </w:r>
+    </w:p>
+    <w:p>
+      <w:pPr>
+        <w:pStyle w:val="Corpodetexto"/>
         <w:jc w:val="both"/>
         <w:rPr>
           <w:lang w:val="pt-BR"/>
         </w:rPr>
       </w:pPr>
-      <w:r>
-        <w:rPr>
-          <w:lang w:val="pt-BR"/>
-        </w:rPr>
-        <w:t>O caso de uso é encerrado</w:t>
-      </w:r>
-      <w:r>
-        <w:rPr>
-          <w:lang w:val="pt-BR"/>
-        </w:rPr>
-        <w:t>.</w:t>
-      </w:r>
-    </w:p>
-    <w:p>
-      <w:pPr>
-        <w:pStyle w:val="Heading1"/>
+    </w:p>
+    <w:p>
+      <w:pPr>
+        <w:pStyle w:val="Corpodetexto"/>
         <w:jc w:val="both"/>
         <w:rPr>
           <w:lang w:val="pt-BR"/>
         </w:rPr>
       </w:pPr>
-      <w:r>
-        <w:rPr>
-          <w:lang w:val="pt-BR"/>
-        </w:rPr>
-        <w:t>Fluxos Alternativos</w:t>
-      </w:r>
-    </w:p>
-    <w:p>
-      <w:pPr>
-        <w:pStyle w:val="BodyText"/>
-        <w:jc w:val="both"/>
-        <w:rPr>
-          <w:lang w:val="pt-BR"/>
-        </w:rPr>
-      </w:pPr>
-    </w:p>
-    <w:p>
-      <w:pPr>
-        <w:pStyle w:val="BodyText"/>
-        <w:jc w:val="both"/>
-        <w:rPr>
-          <w:lang w:val="pt-BR"/>
-        </w:rPr>
-      </w:pPr>
-    </w:p>
-    <w:p>
-      <w:pPr>
-        <w:pStyle w:val="Heading2"/>
+    </w:p>
+    <w:p>
+      <w:pPr>
+        <w:pStyle w:val="Ttulo2"/>
         <w:numPr>
           <w:ilvl w:val="1"/>
           <w:numId w:val="1"/>
@@ -616,7 +586,7 @@
     </w:p>
     <w:p>
       <w:pPr>
-        <w:pStyle w:val="ListParagraph"/>
+        <w:pStyle w:val="PargrafodaLista"/>
         <w:numPr>
           <w:ilvl w:val="0"/>
           <w:numId w:val="14"/>
@@ -638,7 +608,7 @@
     </w:p>
     <w:p>
       <w:pPr>
-        <w:pStyle w:val="ListParagraph"/>
+        <w:pStyle w:val="PargrafodaLista"/>
         <w:numPr>
           <w:ilvl w:val="0"/>
           <w:numId w:val="14"/>
@@ -655,12 +625,28 @@
           <w:szCs w:val="20"/>
           <w:lang w:val="pt-BR"/>
         </w:rPr>
-        <w:t>Caso sim, o sistema não persiste as informações.</w:t>
-      </w:r>
-    </w:p>
-    <w:p>
-      <w:pPr>
-        <w:pStyle w:val="ListParagraph"/>
+        <w:t xml:space="preserve">Se houver algum campo a ser preenchido, </w:t>
+      </w:r>
+      <w:r>
+        <w:rPr>
+          <w:sz w:val="20"/>
+          <w:szCs w:val="20"/>
+          <w:lang w:val="pt-BR"/>
+        </w:rPr>
+        <w:t>o sist</w:t>
+      </w:r>
+      <w:r>
+        <w:rPr>
+          <w:sz w:val="20"/>
+          <w:szCs w:val="20"/>
+          <w:lang w:val="pt-BR"/>
+        </w:rPr>
+        <w:t>ema não persiste as informações e exibe a mensagem “Campo X é obrigatório!”.</w:t>
+      </w:r>
+    </w:p>
+    <w:p>
+      <w:pPr>
+        <w:pStyle w:val="PargrafodaLista"/>
         <w:numPr>
           <w:ilvl w:val="0"/>
           <w:numId w:val="14"/>
@@ -677,30 +663,18 @@
           <w:szCs w:val="20"/>
           <w:lang w:val="pt-BR"/>
         </w:rPr>
-        <w:t>O sistema exibe uma mensagem informando que todos os campos precisam ser preenchidos.</w:t>
-      </w:r>
-    </w:p>
-    <w:p>
-      <w:pPr>
-        <w:pStyle w:val="ListParagraph"/>
-        <w:numPr>
-          <w:ilvl w:val="0"/>
-          <w:numId w:val="14"/>
-        </w:numPr>
-        <w:rPr>
-          <w:sz w:val="20"/>
-          <w:szCs w:val="20"/>
-          <w:lang w:val="pt-BR"/>
-        </w:rPr>
-      </w:pPr>
-      <w:r>
-        <w:rPr>
-          <w:sz w:val="20"/>
-          <w:szCs w:val="20"/>
-          <w:lang w:val="pt-BR"/>
-        </w:rPr>
-        <w:t>O Caso de uso volta para o passo 4</w:t>
-      </w:r>
+        <w:t xml:space="preserve">O Caso de uso volta para o passo </w:t>
+      </w:r>
+      <w:proofErr w:type="gramStart"/>
+      <w:r>
+        <w:rPr>
+          <w:sz w:val="20"/>
+          <w:szCs w:val="20"/>
+          <w:lang w:val="pt-BR"/>
+        </w:rPr>
+        <w:t>4</w:t>
+      </w:r>
+      <w:proofErr w:type="gramEnd"/>
       <w:r>
         <w:rPr>
           <w:sz w:val="20"/>
@@ -720,7 +694,7 @@
     </w:p>
     <w:p>
       <w:pPr>
-        <w:pStyle w:val="BodyText"/>
+        <w:pStyle w:val="Corpodetexto"/>
         <w:jc w:val="both"/>
         <w:rPr>
           <w:lang w:val="pt-BR"/>
@@ -729,7 +703,7 @@
     </w:p>
     <w:p>
       <w:pPr>
-        <w:pStyle w:val="Heading2"/>
+        <w:pStyle w:val="Ttulo2"/>
         <w:numPr>
           <w:ilvl w:val="1"/>
           <w:numId w:val="1"/>
@@ -805,7 +779,7 @@
     </w:p>
     <w:p>
       <w:pPr>
-        <w:pStyle w:val="ListParagraph"/>
+        <w:pStyle w:val="PargrafodaLista"/>
         <w:numPr>
           <w:ilvl w:val="0"/>
           <w:numId w:val="15"/>
@@ -822,12 +796,100 @@
           <w:szCs w:val="20"/>
           <w:lang w:val="pt-BR"/>
         </w:rPr>
-        <w:t>O sistema verifica se o campo nome preenchido na tela de cadastro já existe.</w:t>
-      </w:r>
-    </w:p>
-    <w:p>
-      <w:pPr>
-        <w:pStyle w:val="ListParagraph"/>
+        <w:t xml:space="preserve">O sistema </w:t>
+      </w:r>
+      <w:r>
+        <w:rPr>
+          <w:sz w:val="20"/>
+          <w:szCs w:val="20"/>
+          <w:lang w:val="pt-BR"/>
+        </w:rPr>
+        <w:t>verifica</w:t>
+      </w:r>
+      <w:r>
+        <w:rPr>
+          <w:sz w:val="20"/>
+          <w:szCs w:val="20"/>
+          <w:lang w:val="pt-BR"/>
+        </w:rPr>
+        <w:t xml:space="preserve"> </w:t>
+      </w:r>
+      <w:r>
+        <w:rPr>
+          <w:sz w:val="20"/>
+          <w:szCs w:val="20"/>
+          <w:lang w:val="pt-BR"/>
+        </w:rPr>
+        <w:t xml:space="preserve">na </w:t>
+      </w:r>
+      <w:r>
+        <w:rPr>
+          <w:sz w:val="20"/>
+          <w:szCs w:val="20"/>
+          <w:lang w:val="pt-BR"/>
+        </w:rPr>
+        <w:t>tabela Medicamentos</w:t>
+      </w:r>
+      <w:r>
+        <w:rPr>
+          <w:sz w:val="20"/>
+          <w:szCs w:val="20"/>
+          <w:lang w:val="pt-BR"/>
+        </w:rPr>
+        <w:t xml:space="preserve"> </w:t>
+      </w:r>
+      <w:r>
+        <w:rPr>
+          <w:sz w:val="20"/>
+          <w:szCs w:val="20"/>
+          <w:lang w:val="pt-BR"/>
+        </w:rPr>
+        <w:t>no banco de dados</w:t>
+      </w:r>
+      <w:r>
+        <w:rPr>
+          <w:sz w:val="20"/>
+          <w:szCs w:val="20"/>
+          <w:lang w:val="pt-BR"/>
+        </w:rPr>
+        <w:t>,</w:t>
+      </w:r>
+      <w:r>
+        <w:rPr>
+          <w:sz w:val="20"/>
+          <w:szCs w:val="20"/>
+          <w:lang w:val="pt-BR"/>
+        </w:rPr>
+        <w:t xml:space="preserve"> </w:t>
+      </w:r>
+      <w:r>
+        <w:rPr>
+          <w:sz w:val="20"/>
+          <w:szCs w:val="20"/>
+          <w:lang w:val="pt-BR"/>
+        </w:rPr>
+        <w:t xml:space="preserve">se o nome digitado pelo usuário já existe na coluna </w:t>
+      </w:r>
+      <w:r>
+        <w:rPr>
+          <w:sz w:val="20"/>
+          <w:szCs w:val="20"/>
+          <w:lang w:val="pt-BR"/>
+        </w:rPr>
+        <w:t>NOME</w:t>
+      </w:r>
+      <w:r>
+        <w:rPr>
+          <w:sz w:val="20"/>
+          <w:szCs w:val="20"/>
+          <w:lang w:val="pt-BR"/>
+        </w:rPr>
+        <w:t>.</w:t>
+      </w:r>
+    </w:p>
+    <w:p>
+      <w:pPr>
+        <w:pStyle w:val="PargrafodaLista"/>
         <w:numPr>
           <w:ilvl w:val="0"/>
           <w:numId w:val="15"/>
@@ -844,12 +906,52 @@
           <w:szCs w:val="20"/>
           <w:lang w:val="pt-BR"/>
         </w:rPr>
-        <w:t>O sistema vai no banco de dados na tabela de Medicamentos e verifica o campo nome.</w:t>
-      </w:r>
-    </w:p>
-    <w:p>
-      <w:pPr>
-        <w:pStyle w:val="ListParagraph"/>
+        <w:t xml:space="preserve">Se existir, </w:t>
+      </w:r>
+      <w:r>
+        <w:rPr>
+          <w:sz w:val="20"/>
+          <w:szCs w:val="20"/>
+          <w:lang w:val="pt-BR"/>
+        </w:rPr>
+        <w:t xml:space="preserve">o </w:t>
+      </w:r>
+      <w:r>
+        <w:rPr>
+          <w:sz w:val="20"/>
+          <w:szCs w:val="20"/>
+          <w:lang w:val="pt-BR"/>
+        </w:rPr>
+        <w:t xml:space="preserve">sistema </w:t>
+      </w:r>
+      <w:r>
+        <w:rPr>
+          <w:sz w:val="20"/>
+          <w:szCs w:val="20"/>
+          <w:lang w:val="pt-BR"/>
+        </w:rPr>
+        <w:t>exibe a mensagem</w:t>
+      </w:r>
+      <w:r>
+        <w:rPr>
+          <w:sz w:val="20"/>
+          <w:szCs w:val="20"/>
+          <w:lang w:val="pt-BR"/>
+        </w:rPr>
+        <w:t xml:space="preserve"> </w:t>
+      </w:r>
+      <w:r>
+        <w:rPr>
+          <w:sz w:val="20"/>
+          <w:szCs w:val="20"/>
+          <w:lang w:val="pt-BR"/>
+        </w:rPr>
+        <w:t>“Já existe esse medicamento cadastrado no sistema!”.</w:t>
+      </w:r>
+    </w:p>
+    <w:p>
+      <w:pPr>
+        <w:pStyle w:val="PargrafodaLista"/>
         <w:numPr>
           <w:ilvl w:val="0"/>
           <w:numId w:val="15"/>
@@ -866,57 +968,32 @@
           <w:szCs w:val="20"/>
           <w:lang w:val="pt-BR"/>
         </w:rPr>
-        <w:t>O sistema varre todos os registros da tabela no campo e nome e verifica o campo nome digitado</w:t>
-      </w:r>
-    </w:p>
-    <w:p>
-      <w:pPr>
-        <w:pStyle w:val="ListParagraph"/>
-        <w:numPr>
-          <w:ilvl w:val="0"/>
-          <w:numId w:val="15"/>
-        </w:numPr>
-        <w:rPr>
-          <w:sz w:val="20"/>
-          <w:szCs w:val="20"/>
-          <w:lang w:val="pt-BR"/>
-        </w:rPr>
-      </w:pPr>
-      <w:r>
-        <w:rPr>
-          <w:sz w:val="20"/>
-          <w:szCs w:val="20"/>
-          <w:lang w:val="pt-BR"/>
-        </w:rPr>
-        <w:t>O sistema informa que já existe um medicamento com o mesmo nome cadastrado no sistema.</w:t>
-      </w:r>
-    </w:p>
-    <w:p>
-      <w:pPr>
-        <w:pStyle w:val="ListParagraph"/>
-        <w:numPr>
-          <w:ilvl w:val="0"/>
-          <w:numId w:val="15"/>
-        </w:numPr>
-        <w:rPr>
-          <w:sz w:val="20"/>
-          <w:szCs w:val="20"/>
-          <w:lang w:val="pt-BR"/>
-        </w:rPr>
-      </w:pPr>
-      <w:r>
-        <w:rPr>
-          <w:sz w:val="20"/>
-          <w:szCs w:val="20"/>
-          <w:lang w:val="pt-BR"/>
-        </w:rPr>
-        <w:lastRenderedPageBreak/>
-        <w:t>O caso de uso volta para o passo 4 do fluxo principal.</w:t>
-      </w:r>
-    </w:p>
-    <w:p>
-      <w:pPr>
-        <w:pStyle w:val="BodyText"/>
+        <w:t xml:space="preserve">O caso de uso volta para o passo </w:t>
+      </w:r>
+      <w:proofErr w:type="gramStart"/>
+      <w:r>
+        <w:rPr>
+          <w:sz w:val="20"/>
+          <w:szCs w:val="20"/>
+          <w:lang w:val="pt-BR"/>
+        </w:rPr>
+        <w:t>4</w:t>
+      </w:r>
+      <w:proofErr w:type="gramEnd"/>
+      <w:r>
+        <w:rPr>
+          <w:sz w:val="20"/>
+          <w:szCs w:val="20"/>
+          <w:lang w:val="pt-BR"/>
+        </w:rPr>
+        <w:t xml:space="preserve"> do fluxo principal.</w:t>
+      </w:r>
+      <w:bookmarkStart w:id="0" w:name="_GoBack"/>
+      <w:bookmarkEnd w:id="0"/>
+    </w:p>
+    <w:p>
+      <w:pPr>
+        <w:pStyle w:val="Corpodetexto"/>
         <w:jc w:val="both"/>
         <w:rPr>
           <w:lang w:val="pt-BR"/>
@@ -925,7 +1002,7 @@
     </w:p>
     <w:p>
       <w:pPr>
-        <w:pStyle w:val="BodyText"/>
+        <w:pStyle w:val="Corpodetexto"/>
         <w:ind w:left="1380"/>
         <w:jc w:val="both"/>
         <w:rPr>
@@ -935,7 +1012,7 @@
     </w:p>
     <w:p>
       <w:pPr>
-        <w:pStyle w:val="Heading1"/>
+        <w:pStyle w:val="Ttulo1"/>
         <w:jc w:val="both"/>
         <w:rPr>
           <w:lang w:val="pt-BR"/>
@@ -945,12 +1022,13 @@
         <w:rPr>
           <w:lang w:val="pt-BR"/>
         </w:rPr>
+        <w:lastRenderedPageBreak/>
         <w:t>Cenários Principais</w:t>
       </w:r>
     </w:p>
     <w:p>
       <w:pPr>
-        <w:pStyle w:val="Heading2"/>
+        <w:pStyle w:val="Ttulo2"/>
         <w:numPr>
           <w:ilvl w:val="1"/>
           <w:numId w:val="1"/>
@@ -965,12 +1043,20 @@
         <w:rPr>
           <w:lang w:val="pt-BR"/>
         </w:rPr>
-        <w:t>Cenário 1</w:t>
-      </w:r>
-    </w:p>
-    <w:p>
-      <w:pPr>
-        <w:pStyle w:val="BodyText"/>
+        <w:t xml:space="preserve">Cenário </w:t>
+      </w:r>
+      <w:proofErr w:type="gramStart"/>
+      <w:r>
+        <w:rPr>
+          <w:lang w:val="pt-BR"/>
+        </w:rPr>
+        <w:t>1</w:t>
+      </w:r>
+      <w:proofErr w:type="gramEnd"/>
+    </w:p>
+    <w:p>
+      <w:pPr>
+        <w:pStyle w:val="Corpodetexto"/>
         <w:numPr>
           <w:ilvl w:val="0"/>
           <w:numId w:val="6"/>
@@ -989,7 +1075,7 @@
     </w:p>
     <w:p>
       <w:pPr>
-        <w:pStyle w:val="BodyText"/>
+        <w:pStyle w:val="Corpodetexto"/>
         <w:ind w:left="1440"/>
         <w:jc w:val="both"/>
         <w:rPr>
@@ -999,7 +1085,7 @@
     </w:p>
     <w:p>
       <w:pPr>
-        <w:pStyle w:val="Heading2"/>
+        <w:pStyle w:val="Ttulo2"/>
         <w:numPr>
           <w:ilvl w:val="1"/>
           <w:numId w:val="1"/>
@@ -1014,12 +1100,20 @@
         <w:rPr>
           <w:lang w:val="pt-BR"/>
         </w:rPr>
-        <w:t>Cenário 2</w:t>
-      </w:r>
-    </w:p>
-    <w:p>
-      <w:pPr>
-        <w:pStyle w:val="BodyText"/>
+        <w:t xml:space="preserve">Cenário </w:t>
+      </w:r>
+      <w:proofErr w:type="gramStart"/>
+      <w:r>
+        <w:rPr>
+          <w:lang w:val="pt-BR"/>
+        </w:rPr>
+        <w:t>2</w:t>
+      </w:r>
+      <w:proofErr w:type="gramEnd"/>
+    </w:p>
+    <w:p>
+      <w:pPr>
+        <w:pStyle w:val="Corpodetexto"/>
         <w:numPr>
           <w:ilvl w:val="0"/>
           <w:numId w:val="9"/>
@@ -1039,8 +1133,16 @@
         <w:rPr>
           <w:lang w:val="pt-BR"/>
         </w:rPr>
-        <w:t xml:space="preserve"> 4</w:t>
-      </w:r>
+        <w:t xml:space="preserve"> </w:t>
+      </w:r>
+      <w:proofErr w:type="gramStart"/>
+      <w:r>
+        <w:rPr>
+          <w:lang w:val="pt-BR"/>
+        </w:rPr>
+        <w:t>4</w:t>
+      </w:r>
+      <w:proofErr w:type="gramEnd"/>
       <w:r>
         <w:rPr>
           <w:lang w:val="pt-BR"/>
@@ -1050,7 +1152,7 @@
     </w:p>
     <w:p>
       <w:pPr>
-        <w:pStyle w:val="BodyText"/>
+        <w:pStyle w:val="Corpodetexto"/>
         <w:numPr>
           <w:ilvl w:val="0"/>
           <w:numId w:val="9"/>
@@ -1064,12 +1166,26 @@
         <w:rPr>
           <w:lang w:val="pt-BR"/>
         </w:rPr>
-        <w:t>Todos os passos do Fluxo Alternativo 1.</w:t>
-      </w:r>
-    </w:p>
-    <w:p>
-      <w:pPr>
-        <w:pStyle w:val="BodyText"/>
+        <w:t xml:space="preserve">Todos os passos do Fluxo Alternativo </w:t>
+      </w:r>
+      <w:proofErr w:type="gramStart"/>
+      <w:r>
+        <w:rPr>
+          <w:lang w:val="pt-BR"/>
+        </w:rPr>
+        <w:t>1</w:t>
+      </w:r>
+      <w:proofErr w:type="gramEnd"/>
+      <w:r>
+        <w:rPr>
+          <w:lang w:val="pt-BR"/>
+        </w:rPr>
+        <w:t>.</w:t>
+      </w:r>
+    </w:p>
+    <w:p>
+      <w:pPr>
+        <w:pStyle w:val="Corpodetexto"/>
         <w:ind w:left="1440"/>
         <w:jc w:val="both"/>
         <w:rPr>
@@ -1079,7 +1195,7 @@
     </w:p>
     <w:p>
       <w:pPr>
-        <w:pStyle w:val="Heading2"/>
+        <w:pStyle w:val="Ttulo2"/>
         <w:numPr>
           <w:ilvl w:val="1"/>
           <w:numId w:val="1"/>
@@ -1094,12 +1210,20 @@
         <w:rPr>
           <w:lang w:val="pt-BR"/>
         </w:rPr>
-        <w:t>Cenário 3</w:t>
-      </w:r>
-    </w:p>
-    <w:p>
-      <w:pPr>
-        <w:pStyle w:val="ListParagraph"/>
+        <w:t xml:space="preserve">Cenário </w:t>
+      </w:r>
+      <w:proofErr w:type="gramStart"/>
+      <w:r>
+        <w:rPr>
+          <w:lang w:val="pt-BR"/>
+        </w:rPr>
+        <w:t>3</w:t>
+      </w:r>
+      <w:proofErr w:type="gramEnd"/>
+    </w:p>
+    <w:p>
+      <w:pPr>
+        <w:pStyle w:val="PargrafodaLista"/>
         <w:numPr>
           <w:ilvl w:val="0"/>
           <w:numId w:val="13"/>
@@ -1124,8 +1248,18 @@
           <w:szCs w:val="20"/>
           <w:lang w:val="pt-BR"/>
         </w:rPr>
-        <w:t xml:space="preserve"> 5</w:t>
-      </w:r>
+        <w:t xml:space="preserve"> </w:t>
+      </w:r>
+      <w:proofErr w:type="gramStart"/>
+      <w:r>
+        <w:rPr>
+          <w:sz w:val="20"/>
+          <w:szCs w:val="20"/>
+          <w:lang w:val="pt-BR"/>
+        </w:rPr>
+        <w:t>5</w:t>
+      </w:r>
+      <w:proofErr w:type="gramEnd"/>
       <w:r>
         <w:rPr>
           <w:sz w:val="20"/>
@@ -1137,7 +1271,7 @@
     </w:p>
     <w:p>
       <w:pPr>
-        <w:pStyle w:val="ListParagraph"/>
+        <w:pStyle w:val="PargrafodaLista"/>
         <w:ind w:left="1080"/>
         <w:rPr>
           <w:sz w:val="20"/>
@@ -1148,7 +1282,7 @@
     </w:p>
     <w:p>
       <w:pPr>
-        <w:pStyle w:val="ListParagraph"/>
+        <w:pStyle w:val="PargrafodaLista"/>
         <w:numPr>
           <w:ilvl w:val="0"/>
           <w:numId w:val="13"/>
@@ -1167,6 +1301,7 @@
         </w:rPr>
         <w:t xml:space="preserve">Todos os passos do Fluxo Alternativo </w:t>
       </w:r>
+      <w:proofErr w:type="gramStart"/>
       <w:r>
         <w:rPr>
           <w:sz w:val="20"/>
@@ -1175,20 +1310,21 @@
         </w:rPr>
         <w:t>2</w:t>
       </w:r>
-    </w:p>
-    <w:p>
-      <w:pPr>
-        <w:pStyle w:val="ListParagraph"/>
-        <w:rPr>
-          <w:sz w:val="20"/>
-          <w:szCs w:val="20"/>
-          <w:lang w:val="pt-BR"/>
-        </w:rPr>
-      </w:pPr>
-    </w:p>
-    <w:p>
-      <w:pPr>
-        <w:pStyle w:val="BodyText"/>
+      <w:proofErr w:type="gramEnd"/>
+    </w:p>
+    <w:p>
+      <w:pPr>
+        <w:pStyle w:val="PargrafodaLista"/>
+        <w:rPr>
+          <w:sz w:val="20"/>
+          <w:szCs w:val="20"/>
+          <w:lang w:val="pt-BR"/>
+        </w:rPr>
+      </w:pPr>
+    </w:p>
+    <w:p>
+      <w:pPr>
+        <w:pStyle w:val="Corpodetexto"/>
         <w:tabs>
           <w:tab w:val="left" w:pos="2940"/>
         </w:tabs>
@@ -1208,7 +1344,7 @@
     </w:p>
     <w:p>
       <w:pPr>
-        <w:pStyle w:val="Heading1"/>
+        <w:pStyle w:val="Ttulo1"/>
         <w:jc w:val="both"/>
         <w:rPr>
           <w:lang w:val="pt-BR"/>
@@ -1223,7 +1359,7 @@
     </w:p>
     <w:p>
       <w:pPr>
-        <w:pStyle w:val="Heading2"/>
+        <w:pStyle w:val="Ttulo2"/>
         <w:jc w:val="both"/>
         <w:rPr>
           <w:lang w:val="pt-BR"/>
@@ -1264,7 +1400,25 @@
           <w:sz w:val="20"/>
           <w:lang w:val="pt-BR"/>
         </w:rPr>
-        <w:t>o medicamento será cadastrado com sucesso no GliCheck.</w:t>
+        <w:t xml:space="preserve">o medicamento será cadastrado com sucesso no </w:t>
+      </w:r>
+      <w:proofErr w:type="spellStart"/>
+      <w:proofErr w:type="gramStart"/>
+      <w:r>
+        <w:rPr>
+          <w:sz w:val="20"/>
+          <w:lang w:val="pt-BR"/>
+        </w:rPr>
+        <w:t>GliCheck</w:t>
+      </w:r>
+      <w:proofErr w:type="spellEnd"/>
+      <w:proofErr w:type="gramEnd"/>
+      <w:r>
+        <w:rPr>
+          <w:sz w:val="20"/>
+          <w:lang w:val="pt-BR"/>
+        </w:rPr>
+        <w:t>.</w:t>
       </w:r>
     </w:p>
     <w:p>
@@ -1279,7 +1433,7 @@
     </w:p>
     <w:p>
       <w:pPr>
-        <w:pStyle w:val="Heading1"/>
+        <w:pStyle w:val="Ttulo1"/>
         <w:jc w:val="both"/>
         <w:rPr>
           <w:lang w:val="pt-BR"/>
@@ -1301,7 +1455,7 @@
     </w:p>
     <w:p>
       <w:pPr>
-        <w:pStyle w:val="Heading2"/>
+        <w:pStyle w:val="Ttulo2"/>
         <w:rPr>
           <w:lang w:val="pt-BR"/>
         </w:rPr>
@@ -1341,7 +1495,7 @@
                     <pic:cNvPicPr/>
                   </pic:nvPicPr>
                   <pic:blipFill>
-                    <a:blip r:embed="rId8">
+                    <a:blip r:embed="rId9">
                       <a:extLst>
                         <a:ext uri="{28A0092B-C50C-407E-A947-70E740481C1C}">
                           <a14:useLocalDpi xmlns:a14="http://schemas.microsoft.com/office/drawing/2010/main" val="0"/>
@@ -1458,7 +1612,7 @@
     </w:p>
     <w:p>
       <w:pPr>
-        <w:pStyle w:val="Heading2"/>
+        <w:pStyle w:val="Ttulo2"/>
         <w:rPr>
           <w:lang w:val="pt-BR"/>
         </w:rPr>
@@ -1472,7 +1626,7 @@
     </w:p>
     <w:p>
       <w:pPr>
-        <w:pStyle w:val="Heading2"/>
+        <w:pStyle w:val="Ttulo2"/>
         <w:numPr>
           <w:ilvl w:val="0"/>
           <w:numId w:val="0"/>
@@ -1526,7 +1680,7 @@
                     <pic:cNvPicPr/>
                   </pic:nvPicPr>
                   <pic:blipFill>
-                    <a:blip r:embed="rId9">
+                    <a:blip r:embed="rId10">
                       <a:extLst>
                         <a:ext uri="{28A0092B-C50C-407E-A947-70E740481C1C}">
                           <a14:useLocalDpi xmlns:a14="http://schemas.microsoft.com/office/drawing/2010/main" val="0"/>
@@ -1561,8 +1715,8 @@
       </w:pPr>
     </w:p>
     <w:sectPr>
-      <w:headerReference w:type="default" r:id="rId10"/>
-      <w:footerReference w:type="default" r:id="rId11"/>
+      <w:headerReference w:type="default" r:id="rId11"/>
+      <w:footerReference w:type="default" r:id="rId12"/>
       <w:pgSz w:w="12240" w:h="15840"/>
       <w:pgMar w:top="1440" w:right="1800" w:bottom="1440" w:left="1800" w:header="720" w:footer="720" w:gutter="0"/>
       <w:cols w:space="720"/>
@@ -1573,7 +1727,7 @@
 </file>
 
 <file path=word/endnotes.xml><?xml version="1.0" encoding="utf-8"?>
-<w:endnotes xmlns:wpc="http://schemas.microsoft.com/office/word/2010/wordprocessingCanvas" xmlns:mc="http://schemas.openxmlformats.org/markup-compatibility/2006" xmlns:o="urn:schemas-microsoft-com:office:office" xmlns:r="http://schemas.openxmlformats.org/officeDocument/2006/relationships" xmlns:m="http://schemas.openxmlformats.org/officeDocument/2006/math" xmlns:v="urn:schemas-microsoft-com:vml" xmlns:wp14="http://schemas.microsoft.com/office/word/2010/wordprocessingDrawing" xmlns:wp="http://schemas.openxmlformats.org/drawingml/2006/wordprocessingDrawing" xmlns:w10="urn:schemas-microsoft-com:office:word" xmlns:w="http://schemas.openxmlformats.org/wordprocessingml/2006/main" xmlns:w14="http://schemas.microsoft.com/office/word/2010/wordml" xmlns:w15="http://schemas.microsoft.com/office/word/2012/wordml" xmlns:wpg="http://schemas.microsoft.com/office/word/2010/wordprocessingGroup" xmlns:wpi="http://schemas.microsoft.com/office/word/2010/wordprocessingInk" xmlns:wne="http://schemas.microsoft.com/office/word/2006/wordml" xmlns:wps="http://schemas.microsoft.com/office/word/2010/wordprocessingShape" mc:Ignorable="w14 w15 wp14">
+<w:endnotes xmlns:wpc="http://schemas.microsoft.com/office/word/2010/wordprocessingCanvas" xmlns:mc="http://schemas.openxmlformats.org/markup-compatibility/2006" xmlns:o="urn:schemas-microsoft-com:office:office" xmlns:r="http://schemas.openxmlformats.org/officeDocument/2006/relationships" xmlns:m="http://schemas.openxmlformats.org/officeDocument/2006/math" xmlns:v="urn:schemas-microsoft-com:vml" xmlns:wp14="http://schemas.microsoft.com/office/word/2010/wordprocessingDrawing" xmlns:wp="http://schemas.openxmlformats.org/drawingml/2006/wordprocessingDrawing" xmlns:w10="urn:schemas-microsoft-com:office:word" xmlns:w="http://schemas.openxmlformats.org/wordprocessingml/2006/main" xmlns:w14="http://schemas.microsoft.com/office/word/2010/wordml" xmlns:wpg="http://schemas.microsoft.com/office/word/2010/wordprocessingGroup" xmlns:wpi="http://schemas.microsoft.com/office/word/2010/wordprocessingInk" xmlns:wne="http://schemas.microsoft.com/office/word/2006/wordml" xmlns:wps="http://schemas.microsoft.com/office/word/2010/wordprocessingShape" mc:Ignorable="w14 wp14">
   <w:endnote w:type="separator" w:id="-1">
     <w:p>
       <w:r>
@@ -1592,7 +1746,7 @@
 </file>
 
 <file path=word/footer1.xml><?xml version="1.0" encoding="utf-8"?>
-<w:ftr xmlns:wpc="http://schemas.microsoft.com/office/word/2010/wordprocessingCanvas" xmlns:mc="http://schemas.openxmlformats.org/markup-compatibility/2006" xmlns:o="urn:schemas-microsoft-com:office:office" xmlns:r="http://schemas.openxmlformats.org/officeDocument/2006/relationships" xmlns:m="http://schemas.openxmlformats.org/officeDocument/2006/math" xmlns:v="urn:schemas-microsoft-com:vml" xmlns:wp14="http://schemas.microsoft.com/office/word/2010/wordprocessingDrawing" xmlns:wp="http://schemas.openxmlformats.org/drawingml/2006/wordprocessingDrawing" xmlns:w10="urn:schemas-microsoft-com:office:word" xmlns:w="http://schemas.openxmlformats.org/wordprocessingml/2006/main" xmlns:w14="http://schemas.microsoft.com/office/word/2010/wordml" xmlns:w15="http://schemas.microsoft.com/office/word/2012/wordml" xmlns:wpg="http://schemas.microsoft.com/office/word/2010/wordprocessingGroup" xmlns:wpi="http://schemas.microsoft.com/office/word/2010/wordprocessingInk" xmlns:wne="http://schemas.microsoft.com/office/word/2006/wordml" xmlns:wps="http://schemas.microsoft.com/office/word/2010/wordprocessingShape" mc:Ignorable="w14 w15 wp14">
+<w:ftr xmlns:wpc="http://schemas.microsoft.com/office/word/2010/wordprocessingCanvas" xmlns:mc="http://schemas.openxmlformats.org/markup-compatibility/2006" xmlns:o="urn:schemas-microsoft-com:office:office" xmlns:r="http://schemas.openxmlformats.org/officeDocument/2006/relationships" xmlns:m="http://schemas.openxmlformats.org/officeDocument/2006/math" xmlns:v="urn:schemas-microsoft-com:vml" xmlns:wp14="http://schemas.microsoft.com/office/word/2010/wordprocessingDrawing" xmlns:wp="http://schemas.openxmlformats.org/drawingml/2006/wordprocessingDrawing" xmlns:w10="urn:schemas-microsoft-com:office:word" xmlns:w="http://schemas.openxmlformats.org/wordprocessingml/2006/main" xmlns:w14="http://schemas.microsoft.com/office/word/2010/wordml" xmlns:wpg="http://schemas.microsoft.com/office/word/2010/wordprocessingGroup" xmlns:wpi="http://schemas.microsoft.com/office/word/2010/wordprocessingInk" xmlns:wne="http://schemas.microsoft.com/office/word/2006/wordml" xmlns:wps="http://schemas.microsoft.com/office/word/2010/wordprocessingShape" mc:Ignorable="w14 wp14">
   <w:tbl>
     <w:tblPr>
       <w:tblW w:w="0" w:type="auto"/>
@@ -1683,57 +1837,57 @@
           </w:r>
           <w:r>
             <w:rPr>
-              <w:rStyle w:val="PageNumber"/>
+              <w:rStyle w:val="Nmerodepgina"/>
               <w:sz w:val="20"/>
             </w:rPr>
             <w:fldChar w:fldCharType="begin"/>
           </w:r>
           <w:r>
             <w:rPr>
-              <w:rStyle w:val="PageNumber"/>
+              <w:rStyle w:val="Nmerodepgina"/>
               <w:sz w:val="20"/>
             </w:rPr>
             <w:instrText xml:space="preserve"> PAGE </w:instrText>
           </w:r>
           <w:r>
             <w:rPr>
-              <w:rStyle w:val="PageNumber"/>
+              <w:rStyle w:val="Nmerodepgina"/>
               <w:sz w:val="20"/>
             </w:rPr>
             <w:fldChar w:fldCharType="separate"/>
           </w:r>
           <w:r>
             <w:rPr>
-              <w:rStyle w:val="PageNumber"/>
+              <w:rStyle w:val="Nmerodepgina"/>
               <w:noProof/>
               <w:sz w:val="20"/>
             </w:rPr>
-            <w:t>2</w:t>
+            <w:t>1</w:t>
           </w:r>
           <w:r>
             <w:rPr>
-              <w:rStyle w:val="PageNumber"/>
+              <w:rStyle w:val="Nmerodepgina"/>
               <w:sz w:val="20"/>
             </w:rPr>
             <w:fldChar w:fldCharType="end"/>
           </w:r>
           <w:r>
             <w:rPr>
-              <w:rStyle w:val="PageNumber"/>
+              <w:rStyle w:val="Nmerodepgina"/>
               <w:sz w:val="20"/>
             </w:rPr>
             <w:t xml:space="preserve"> de</w:t>
           </w:r>
           <w:r>
             <w:rPr>
-              <w:rStyle w:val="PageNumber"/>
+              <w:rStyle w:val="Nmerodepgina"/>
               <w:sz w:val="20"/>
             </w:rPr>
             <w:t xml:space="preserve"> </w:t>
           </w:r>
           <w:r>
             <w:rPr>
-              <w:rStyle w:val="PageNumber"/>
+              <w:rStyle w:val="Nmerodepgina"/>
               <w:sz w:val="20"/>
               <w:szCs w:val="20"/>
             </w:rPr>
@@ -1741,7 +1895,7 @@
           </w:r>
           <w:r>
             <w:rPr>
-              <w:rStyle w:val="PageNumber"/>
+              <w:rStyle w:val="Nmerodepgina"/>
               <w:sz w:val="20"/>
               <w:szCs w:val="20"/>
             </w:rPr>
@@ -1749,7 +1903,7 @@
           </w:r>
           <w:r>
             <w:rPr>
-              <w:rStyle w:val="PageNumber"/>
+              <w:rStyle w:val="Nmerodepgina"/>
               <w:sz w:val="20"/>
               <w:szCs w:val="20"/>
             </w:rPr>
@@ -1757,7 +1911,7 @@
           </w:r>
           <w:r>
             <w:rPr>
-              <w:rStyle w:val="PageNumber"/>
+              <w:rStyle w:val="Nmerodepgina"/>
               <w:noProof/>
               <w:sz w:val="20"/>
               <w:szCs w:val="20"/>
@@ -1766,7 +1920,7 @@
           </w:r>
           <w:r>
             <w:rPr>
-              <w:rStyle w:val="PageNumber"/>
+              <w:rStyle w:val="Nmerodepgina"/>
               <w:sz w:val="20"/>
               <w:szCs w:val="20"/>
             </w:rPr>
@@ -1778,14 +1932,14 @@
   </w:tbl>
   <w:p>
     <w:pPr>
-      <w:pStyle w:val="Footer"/>
+      <w:pStyle w:val="Rodap"/>
     </w:pPr>
   </w:p>
 </w:ftr>
 </file>
 
 <file path=word/footnotes.xml><?xml version="1.0" encoding="utf-8"?>
-<w:footnotes xmlns:wpc="http://schemas.microsoft.com/office/word/2010/wordprocessingCanvas" xmlns:mc="http://schemas.openxmlformats.org/markup-compatibility/2006" xmlns:o="urn:schemas-microsoft-com:office:office" xmlns:r="http://schemas.openxmlformats.org/officeDocument/2006/relationships" xmlns:m="http://schemas.openxmlformats.org/officeDocument/2006/math" xmlns:v="urn:schemas-microsoft-com:vml" xmlns:wp14="http://schemas.microsoft.com/office/word/2010/wordprocessingDrawing" xmlns:wp="http://schemas.openxmlformats.org/drawingml/2006/wordprocessingDrawing" xmlns:w10="urn:schemas-microsoft-com:office:word" xmlns:w="http://schemas.openxmlformats.org/wordprocessingml/2006/main" xmlns:w14="http://schemas.microsoft.com/office/word/2010/wordml" xmlns:w15="http://schemas.microsoft.com/office/word/2012/wordml" xmlns:wpg="http://schemas.microsoft.com/office/word/2010/wordprocessingGroup" xmlns:wpi="http://schemas.microsoft.com/office/word/2010/wordprocessingInk" xmlns:wne="http://schemas.microsoft.com/office/word/2006/wordml" xmlns:wps="http://schemas.microsoft.com/office/word/2010/wordprocessingShape" mc:Ignorable="w14 w15 wp14">
+<w:footnotes xmlns:wpc="http://schemas.microsoft.com/office/word/2010/wordprocessingCanvas" xmlns:mc="http://schemas.openxmlformats.org/markup-compatibility/2006" xmlns:o="urn:schemas-microsoft-com:office:office" xmlns:r="http://schemas.openxmlformats.org/officeDocument/2006/relationships" xmlns:m="http://schemas.openxmlformats.org/officeDocument/2006/math" xmlns:v="urn:schemas-microsoft-com:vml" xmlns:wp14="http://schemas.microsoft.com/office/word/2010/wordprocessingDrawing" xmlns:wp="http://schemas.openxmlformats.org/drawingml/2006/wordprocessingDrawing" xmlns:w10="urn:schemas-microsoft-com:office:word" xmlns:w="http://schemas.openxmlformats.org/wordprocessingml/2006/main" xmlns:w14="http://schemas.microsoft.com/office/word/2010/wordml" xmlns:wpg="http://schemas.microsoft.com/office/word/2010/wordprocessingGroup" xmlns:wpi="http://schemas.microsoft.com/office/word/2010/wordprocessingInk" xmlns:wne="http://schemas.microsoft.com/office/word/2006/wordml" xmlns:wps="http://schemas.microsoft.com/office/word/2010/wordprocessingShape" mc:Ignorable="w14 wp14">
   <w:footnote w:type="separator" w:id="-1">
     <w:p>
       <w:r>
@@ -1804,7 +1958,7 @@
 </file>
 
 <file path=word/header1.xml><?xml version="1.0" encoding="utf-8"?>
-<w:hdr xmlns:wpc="http://schemas.microsoft.com/office/word/2010/wordprocessingCanvas" xmlns:mc="http://schemas.openxmlformats.org/markup-compatibility/2006" xmlns:o="urn:schemas-microsoft-com:office:office" xmlns:r="http://schemas.openxmlformats.org/officeDocument/2006/relationships" xmlns:m="http://schemas.openxmlformats.org/officeDocument/2006/math" xmlns:v="urn:schemas-microsoft-com:vml" xmlns:wp14="http://schemas.microsoft.com/office/word/2010/wordprocessingDrawing" xmlns:wp="http://schemas.openxmlformats.org/drawingml/2006/wordprocessingDrawing" xmlns:w10="urn:schemas-microsoft-com:office:word" xmlns:w="http://schemas.openxmlformats.org/wordprocessingml/2006/main" xmlns:w14="http://schemas.microsoft.com/office/word/2010/wordml" xmlns:w15="http://schemas.microsoft.com/office/word/2012/wordml" xmlns:wpg="http://schemas.microsoft.com/office/word/2010/wordprocessingGroup" xmlns:wpi="http://schemas.microsoft.com/office/word/2010/wordprocessingInk" xmlns:wne="http://schemas.microsoft.com/office/word/2006/wordml" xmlns:wps="http://schemas.microsoft.com/office/word/2010/wordprocessingShape" mc:Ignorable="w14 w15 wp14">
+<w:hdr xmlns:wpc="http://schemas.microsoft.com/office/word/2010/wordprocessingCanvas" xmlns:mc="http://schemas.openxmlformats.org/markup-compatibility/2006" xmlns:o="urn:schemas-microsoft-com:office:office" xmlns:r="http://schemas.openxmlformats.org/officeDocument/2006/relationships" xmlns:m="http://schemas.openxmlformats.org/officeDocument/2006/math" xmlns:v="urn:schemas-microsoft-com:vml" xmlns:wp14="http://schemas.microsoft.com/office/word/2010/wordprocessingDrawing" xmlns:wp="http://schemas.openxmlformats.org/drawingml/2006/wordprocessingDrawing" xmlns:w10="urn:schemas-microsoft-com:office:word" xmlns:w="http://schemas.openxmlformats.org/wordprocessingml/2006/main" xmlns:w14="http://schemas.microsoft.com/office/word/2010/wordml" xmlns:wpg="http://schemas.microsoft.com/office/word/2010/wordprocessingGroup" xmlns:wpi="http://schemas.microsoft.com/office/word/2010/wordprocessingInk" xmlns:wne="http://schemas.microsoft.com/office/word/2006/wordml" xmlns:wps="http://schemas.microsoft.com/office/word/2010/wordprocessingShape" mc:Ignorable="w14 wp14">
   <w:tbl>
     <w:tblPr>
       <w:tblW w:w="0" w:type="auto"/>
@@ -1835,12 +1989,14 @@
               <w:lang w:val="pt-BR"/>
             </w:rPr>
           </w:pPr>
+          <w:proofErr w:type="spellStart"/>
           <w:r>
             <w:rPr>
               <w:sz w:val="20"/>
             </w:rPr>
             <w:t>GliCHECK</w:t>
           </w:r>
+          <w:proofErr w:type="spellEnd"/>
         </w:p>
       </w:tc>
       <w:tc>
@@ -1920,8 +2076,17 @@
               <w:sz w:val="20"/>
               <w:lang w:val="pt-BR"/>
             </w:rPr>
-            <w:t xml:space="preserve">Data:  </w:t>
+            <w:t>Data:</w:t>
           </w:r>
+          <w:proofErr w:type="gramStart"/>
+          <w:r>
+            <w:rPr>
+              <w:sz w:val="20"/>
+              <w:lang w:val="pt-BR"/>
+            </w:rPr>
+            <w:t xml:space="preserve">  </w:t>
+          </w:r>
+          <w:proofErr w:type="gramEnd"/>
           <w:r>
             <w:rPr>
               <w:sz w:val="20"/>
@@ -1949,7 +2114,7 @@
   </w:tbl>
   <w:p>
     <w:pPr>
-      <w:pStyle w:val="Header"/>
+      <w:pStyle w:val="Cabealho"/>
       <w:rPr>
         <w:lang w:val="pt-BR"/>
       </w:rPr>
@@ -1959,15 +2124,15 @@
 </file>
 
 <file path=word/numbering.xml><?xml version="1.0" encoding="utf-8"?>
-<w:numbering xmlns:wpc="http://schemas.microsoft.com/office/word/2010/wordprocessingCanvas" xmlns:mc="http://schemas.openxmlformats.org/markup-compatibility/2006" xmlns:o="urn:schemas-microsoft-com:office:office" xmlns:r="http://schemas.openxmlformats.org/officeDocument/2006/relationships" xmlns:m="http://schemas.openxmlformats.org/officeDocument/2006/math" xmlns:v="urn:schemas-microsoft-com:vml" xmlns:wp14="http://schemas.microsoft.com/office/word/2010/wordprocessingDrawing" xmlns:wp="http://schemas.openxmlformats.org/drawingml/2006/wordprocessingDrawing" xmlns:w10="urn:schemas-microsoft-com:office:word" xmlns:w="http://schemas.openxmlformats.org/wordprocessingml/2006/main" xmlns:w14="http://schemas.microsoft.com/office/word/2010/wordml" xmlns:w15="http://schemas.microsoft.com/office/word/2012/wordml" xmlns:wpg="http://schemas.microsoft.com/office/word/2010/wordprocessingGroup" xmlns:wpi="http://schemas.microsoft.com/office/word/2010/wordprocessingInk" xmlns:wne="http://schemas.microsoft.com/office/word/2006/wordml" xmlns:wps="http://schemas.microsoft.com/office/word/2010/wordprocessingShape" mc:Ignorable="w14 w15 wp14">
-  <w:abstractNum w:abstractNumId="0" w15:restartNumberingAfterBreak="0">
+<w:numbering xmlns:wpc="http://schemas.microsoft.com/office/word/2010/wordprocessingCanvas" xmlns:mc="http://schemas.openxmlformats.org/markup-compatibility/2006" xmlns:o="urn:schemas-microsoft-com:office:office" xmlns:r="http://schemas.openxmlformats.org/officeDocument/2006/relationships" xmlns:m="http://schemas.openxmlformats.org/officeDocument/2006/math" xmlns:v="urn:schemas-microsoft-com:vml" xmlns:wp14="http://schemas.microsoft.com/office/word/2010/wordprocessingDrawing" xmlns:wp="http://schemas.openxmlformats.org/drawingml/2006/wordprocessingDrawing" xmlns:w10="urn:schemas-microsoft-com:office:word" xmlns:w="http://schemas.openxmlformats.org/wordprocessingml/2006/main" xmlns:w14="http://schemas.microsoft.com/office/word/2010/wordml" xmlns:wpg="http://schemas.microsoft.com/office/word/2010/wordprocessingGroup" xmlns:wpi="http://schemas.microsoft.com/office/word/2010/wordprocessingInk" xmlns:wne="http://schemas.microsoft.com/office/word/2006/wordml" xmlns:wps="http://schemas.microsoft.com/office/word/2010/wordprocessingShape" mc:Ignorable="w14 wp14">
+  <w:abstractNum w:abstractNumId="0">
     <w:nsid w:val="FFFFFFFB"/>
     <w:multiLevelType w:val="multilevel"/>
     <w:tmpl w:val="04090025"/>
     <w:lvl w:ilvl="0">
       <w:start w:val="1"/>
       <w:numFmt w:val="decimal"/>
-      <w:pStyle w:val="Heading1"/>
+      <w:pStyle w:val="Ttulo1"/>
       <w:lvlText w:val="%1"/>
       <w:lvlJc w:val="left"/>
       <w:pPr>
@@ -1980,7 +2145,7 @@
     <w:lvl w:ilvl="1">
       <w:start w:val="1"/>
       <w:numFmt w:val="decimal"/>
-      <w:pStyle w:val="Heading2"/>
+      <w:pStyle w:val="Ttulo2"/>
       <w:lvlText w:val="%1.%2"/>
       <w:lvlJc w:val="left"/>
       <w:pPr>
@@ -1993,7 +2158,7 @@
     <w:lvl w:ilvl="2">
       <w:start w:val="1"/>
       <w:numFmt w:val="decimal"/>
-      <w:pStyle w:val="Heading3"/>
+      <w:pStyle w:val="Ttulo3"/>
       <w:lvlText w:val="%1.%2.%3"/>
       <w:lvlJc w:val="left"/>
       <w:pPr>
@@ -2006,7 +2171,7 @@
     <w:lvl w:ilvl="3">
       <w:start w:val="1"/>
       <w:numFmt w:val="decimal"/>
-      <w:pStyle w:val="Heading4"/>
+      <w:pStyle w:val="Ttulo4"/>
       <w:lvlText w:val="%1.%2.%3.%4"/>
       <w:lvlJc w:val="left"/>
       <w:pPr>
@@ -2019,7 +2184,7 @@
     <w:lvl w:ilvl="4">
       <w:start w:val="1"/>
       <w:numFmt w:val="decimal"/>
-      <w:pStyle w:val="Heading5"/>
+      <w:pStyle w:val="Ttulo5"/>
       <w:lvlText w:val="%1.%2.%3.%4.%5"/>
       <w:lvlJc w:val="left"/>
       <w:pPr>
@@ -2032,7 +2197,7 @@
     <w:lvl w:ilvl="5">
       <w:start w:val="1"/>
       <w:numFmt w:val="decimal"/>
-      <w:pStyle w:val="Heading6"/>
+      <w:pStyle w:val="Ttulo6"/>
       <w:lvlText w:val="%1.%2.%3.%4.%5.%6"/>
       <w:lvlJc w:val="left"/>
       <w:pPr>
@@ -2045,7 +2210,7 @@
     <w:lvl w:ilvl="6">
       <w:start w:val="1"/>
       <w:numFmt w:val="decimal"/>
-      <w:pStyle w:val="Heading7"/>
+      <w:pStyle w:val="Ttulo7"/>
       <w:lvlText w:val="%1.%2.%3.%4.%5.%6.%7"/>
       <w:lvlJc w:val="left"/>
       <w:pPr>
@@ -2058,7 +2223,7 @@
     <w:lvl w:ilvl="7">
       <w:start w:val="1"/>
       <w:numFmt w:val="decimal"/>
-      <w:pStyle w:val="Heading8"/>
+      <w:pStyle w:val="Ttulo8"/>
       <w:lvlText w:val="%1.%2.%3.%4.%5.%6.%7.%8"/>
       <w:lvlJc w:val="left"/>
       <w:pPr>
@@ -2071,7 +2236,7 @@
     <w:lvl w:ilvl="8">
       <w:start w:val="1"/>
       <w:numFmt w:val="decimal"/>
-      <w:pStyle w:val="Heading9"/>
+      <w:pStyle w:val="Ttulo9"/>
       <w:lvlText w:val="%1.%2.%3.%4.%5.%6.%7.%8.%9"/>
       <w:lvlJc w:val="left"/>
       <w:pPr>
@@ -2082,7 +2247,7 @@
       </w:pPr>
     </w:lvl>
   </w:abstractNum>
-  <w:abstractNum w:abstractNumId="1" w15:restartNumberingAfterBreak="0">
+  <w:abstractNum w:abstractNumId="1">
     <w:nsid w:val="00C94A96"/>
     <w:multiLevelType w:val="hybridMultilevel"/>
     <w:tmpl w:val="40FEA412"/>
@@ -2195,7 +2360,7 @@
       </w:pPr>
     </w:lvl>
   </w:abstractNum>
-  <w:abstractNum w:abstractNumId="2" w15:restartNumberingAfterBreak="0">
+  <w:abstractNum w:abstractNumId="2">
     <w:nsid w:val="020B1BEC"/>
     <w:multiLevelType w:val="multilevel"/>
     <w:tmpl w:val="CBE468D0"/>
@@ -2292,7 +2457,7 @@
       </w:pPr>
     </w:lvl>
   </w:abstractNum>
-  <w:abstractNum w:abstractNumId="3" w15:restartNumberingAfterBreak="0">
+  <w:abstractNum w:abstractNumId="3">
     <w:nsid w:val="02385280"/>
     <w:multiLevelType w:val="hybridMultilevel"/>
     <w:tmpl w:val="F014CC50"/>
@@ -2381,7 +2546,7 @@
       </w:pPr>
     </w:lvl>
   </w:abstractNum>
-  <w:abstractNum w:abstractNumId="4" w15:restartNumberingAfterBreak="0">
+  <w:abstractNum w:abstractNumId="4">
     <w:nsid w:val="0BCC3C42"/>
     <w:multiLevelType w:val="multilevel"/>
     <w:tmpl w:val="C48CDC3E"/>
@@ -2476,7 +2641,7 @@
       </w:pPr>
     </w:lvl>
   </w:abstractNum>
-  <w:abstractNum w:abstractNumId="5" w15:restartNumberingAfterBreak="0">
+  <w:abstractNum w:abstractNumId="5">
     <w:nsid w:val="0CC75C24"/>
     <w:multiLevelType w:val="hybridMultilevel"/>
     <w:tmpl w:val="C88EA226"/>
@@ -2565,7 +2730,7 @@
       </w:pPr>
     </w:lvl>
   </w:abstractNum>
-  <w:abstractNum w:abstractNumId="6" w15:restartNumberingAfterBreak="0">
+  <w:abstractNum w:abstractNumId="6">
     <w:nsid w:val="19614F0C"/>
     <w:multiLevelType w:val="hybridMultilevel"/>
     <w:tmpl w:val="8E56102C"/>
@@ -2678,7 +2843,7 @@
       </w:pPr>
     </w:lvl>
   </w:abstractNum>
-  <w:abstractNum w:abstractNumId="7" w15:restartNumberingAfterBreak="0">
+  <w:abstractNum w:abstractNumId="7">
     <w:nsid w:val="28377B49"/>
     <w:multiLevelType w:val="hybridMultilevel"/>
     <w:tmpl w:val="70D87C74"/>
@@ -2767,7 +2932,7 @@
       </w:pPr>
     </w:lvl>
   </w:abstractNum>
-  <w:abstractNum w:abstractNumId="8" w15:restartNumberingAfterBreak="0">
+  <w:abstractNum w:abstractNumId="8">
     <w:nsid w:val="2E4C4887"/>
     <w:multiLevelType w:val="hybridMultilevel"/>
     <w:tmpl w:val="D334F1CA"/>
@@ -2856,7 +3021,7 @@
       </w:pPr>
     </w:lvl>
   </w:abstractNum>
-  <w:abstractNum w:abstractNumId="9" w15:restartNumberingAfterBreak="0">
+  <w:abstractNum w:abstractNumId="9">
     <w:nsid w:val="318E60BF"/>
     <w:multiLevelType w:val="hybridMultilevel"/>
     <w:tmpl w:val="8E56102C"/>
@@ -2969,7 +3134,7 @@
       </w:pPr>
     </w:lvl>
   </w:abstractNum>
-  <w:abstractNum w:abstractNumId="10" w15:restartNumberingAfterBreak="0">
+  <w:abstractNum w:abstractNumId="10">
     <w:nsid w:val="326A4D8B"/>
     <w:multiLevelType w:val="hybridMultilevel"/>
     <w:tmpl w:val="40902D3C"/>
@@ -3058,7 +3223,7 @@
       </w:pPr>
     </w:lvl>
   </w:abstractNum>
-  <w:abstractNum w:abstractNumId="11" w15:restartNumberingAfterBreak="0">
+  <w:abstractNum w:abstractNumId="11">
     <w:nsid w:val="3AD67191"/>
     <w:multiLevelType w:val="hybridMultilevel"/>
     <w:tmpl w:val="14CC398A"/>
@@ -3171,7 +3336,7 @@
       </w:pPr>
     </w:lvl>
   </w:abstractNum>
-  <w:abstractNum w:abstractNumId="12" w15:restartNumberingAfterBreak="0">
+  <w:abstractNum w:abstractNumId="12">
     <w:nsid w:val="48331BFB"/>
     <w:multiLevelType w:val="hybridMultilevel"/>
     <w:tmpl w:val="8C900AA2"/>
@@ -3260,7 +3425,7 @@
       </w:pPr>
     </w:lvl>
   </w:abstractNum>
-  <w:abstractNum w:abstractNumId="13" w15:restartNumberingAfterBreak="0">
+  <w:abstractNum w:abstractNumId="13">
     <w:nsid w:val="55333FC4"/>
     <w:multiLevelType w:val="hybridMultilevel"/>
     <w:tmpl w:val="4EBE5D14"/>
@@ -3349,7 +3514,7 @@
       </w:pPr>
     </w:lvl>
   </w:abstractNum>
-  <w:abstractNum w:abstractNumId="14" w15:restartNumberingAfterBreak="0">
+  <w:abstractNum w:abstractNumId="14">
     <w:nsid w:val="5BD37CDA"/>
     <w:multiLevelType w:val="hybridMultilevel"/>
     <w:tmpl w:val="2AC89B4A"/>
@@ -3462,7 +3627,7 @@
       </w:pPr>
     </w:lvl>
   </w:abstractNum>
-  <w:abstractNum w:abstractNumId="15" w15:restartNumberingAfterBreak="0">
+  <w:abstractNum w:abstractNumId="15">
     <w:nsid w:val="72B71764"/>
     <w:multiLevelType w:val="hybridMultilevel"/>
     <w:tmpl w:val="25BE6246"/>
@@ -3551,7 +3716,7 @@
       </w:pPr>
     </w:lvl>
   </w:abstractNum>
-  <w:abstractNum w:abstractNumId="16" w15:restartNumberingAfterBreak="0">
+  <w:abstractNum w:abstractNumId="16">
     <w:nsid w:val="7BB76B69"/>
     <w:multiLevelType w:val="hybridMultilevel"/>
     <w:tmpl w:val="319A5A92"/>
@@ -3701,7 +3866,7 @@
 </file>
 
 <file path=word/styles.xml><?xml version="1.0" encoding="utf-8"?>
-<w:styles xmlns:mc="http://schemas.openxmlformats.org/markup-compatibility/2006" xmlns:r="http://schemas.openxmlformats.org/officeDocument/2006/relationships" xmlns:w="http://schemas.openxmlformats.org/wordprocessingml/2006/main" xmlns:w14="http://schemas.microsoft.com/office/word/2010/wordml" xmlns:w15="http://schemas.microsoft.com/office/word/2012/wordml" mc:Ignorable="w14 w15">
+<w:styles xmlns:mc="http://schemas.openxmlformats.org/markup-compatibility/2006" xmlns:r="http://schemas.openxmlformats.org/officeDocument/2006/relationships" xmlns:w="http://schemas.openxmlformats.org/wordprocessingml/2006/main" xmlns:w14="http://schemas.microsoft.com/office/word/2010/wordml" mc:Ignorable="w14">
   <w:docDefaults>
     <w:rPrDefault>
       <w:rPr>
@@ -3711,378 +3876,145 @@
     </w:rPrDefault>
     <w:pPrDefault/>
   </w:docDefaults>
-  <w:latentStyles w:defLockedState="0" w:defUIPriority="99" w:defSemiHidden="0" w:defUnhideWhenUsed="0" w:defQFormat="0" w:count="371">
-    <w:lsdException w:name="Normal" w:uiPriority="0" w:qFormat="1"/>
-    <w:lsdException w:name="heading 1" w:uiPriority="0" w:qFormat="1"/>
-    <w:lsdException w:name="heading 2" w:uiPriority="0" w:qFormat="1"/>
-    <w:lsdException w:name="heading 3" w:uiPriority="0" w:qFormat="1"/>
-    <w:lsdException w:name="heading 4" w:uiPriority="0" w:qFormat="1"/>
-    <w:lsdException w:name="heading 5" w:uiPriority="0" w:qFormat="1"/>
-    <w:lsdException w:name="heading 6" w:uiPriority="0" w:qFormat="1"/>
-    <w:lsdException w:name="heading 7" w:uiPriority="0" w:qFormat="1"/>
-    <w:lsdException w:name="heading 8" w:uiPriority="0" w:qFormat="1"/>
-    <w:lsdException w:name="heading 9" w:uiPriority="0" w:qFormat="1"/>
-    <w:lsdException w:name="index 1" w:semiHidden="1" w:unhideWhenUsed="1"/>
-    <w:lsdException w:name="index 2" w:semiHidden="1" w:unhideWhenUsed="1"/>
-    <w:lsdException w:name="index 3" w:semiHidden="1" w:unhideWhenUsed="1"/>
-    <w:lsdException w:name="index 4" w:semiHidden="1" w:unhideWhenUsed="1"/>
-    <w:lsdException w:name="index 5" w:semiHidden="1" w:unhideWhenUsed="1"/>
-    <w:lsdException w:name="index 6" w:semiHidden="1" w:unhideWhenUsed="1"/>
-    <w:lsdException w:name="index 7" w:semiHidden="1" w:unhideWhenUsed="1"/>
-    <w:lsdException w:name="index 8" w:semiHidden="1" w:unhideWhenUsed="1"/>
-    <w:lsdException w:name="index 9" w:semiHidden="1" w:unhideWhenUsed="1"/>
-    <w:lsdException w:name="toc 1" w:semiHidden="1" w:uiPriority="39" w:unhideWhenUsed="1"/>
-    <w:lsdException w:name="toc 2" w:semiHidden="1" w:uiPriority="39" w:unhideWhenUsed="1"/>
-    <w:lsdException w:name="toc 3" w:semiHidden="1" w:uiPriority="39" w:unhideWhenUsed="1"/>
-    <w:lsdException w:name="toc 4" w:semiHidden="1" w:uiPriority="39" w:unhideWhenUsed="1"/>
-    <w:lsdException w:name="toc 5" w:semiHidden="1" w:uiPriority="39" w:unhideWhenUsed="1"/>
-    <w:lsdException w:name="toc 6" w:semiHidden="1" w:uiPriority="39" w:unhideWhenUsed="1"/>
-    <w:lsdException w:name="toc 7" w:semiHidden="1" w:uiPriority="39" w:unhideWhenUsed="1"/>
-    <w:lsdException w:name="toc 8" w:semiHidden="1" w:uiPriority="39" w:unhideWhenUsed="1"/>
-    <w:lsdException w:name="toc 9" w:semiHidden="1" w:uiPriority="39" w:unhideWhenUsed="1"/>
-    <w:lsdException w:name="Normal Indent" w:semiHidden="1" w:unhideWhenUsed="1"/>
-    <w:lsdException w:name="footnote text" w:semiHidden="1" w:unhideWhenUsed="1"/>
-    <w:lsdException w:name="annotation text" w:semiHidden="1" w:unhideWhenUsed="1"/>
-    <w:lsdException w:name="header" w:semiHidden="1" w:unhideWhenUsed="1"/>
-    <w:lsdException w:name="footer" w:semiHidden="1" w:unhideWhenUsed="1"/>
-    <w:lsdException w:name="index heading" w:semiHidden="1" w:unhideWhenUsed="1"/>
-    <w:lsdException w:name="caption" w:semiHidden="1" w:uiPriority="35" w:unhideWhenUsed="1" w:qFormat="1"/>
-    <w:lsdException w:name="table of figures" w:semiHidden="1" w:unhideWhenUsed="1"/>
-    <w:lsdException w:name="envelope address" w:semiHidden="1" w:unhideWhenUsed="1"/>
-    <w:lsdException w:name="envelope return" w:semiHidden="1" w:unhideWhenUsed="1"/>
-    <w:lsdException w:name="footnote reference" w:semiHidden="1" w:unhideWhenUsed="1"/>
-    <w:lsdException w:name="annotation reference" w:semiHidden="1" w:unhideWhenUsed="1"/>
-    <w:lsdException w:name="line number" w:semiHidden="1" w:unhideWhenUsed="1"/>
-    <w:lsdException w:name="page number" w:semiHidden="1" w:unhideWhenUsed="1"/>
-    <w:lsdException w:name="endnote reference" w:semiHidden="1" w:unhideWhenUsed="1"/>
-    <w:lsdException w:name="endnote text" w:semiHidden="1" w:unhideWhenUsed="1"/>
-    <w:lsdException w:name="table of authorities" w:semiHidden="1" w:unhideWhenUsed="1"/>
-    <w:lsdException w:name="macro" w:semiHidden="1" w:unhideWhenUsed="1"/>
-    <w:lsdException w:name="toa heading" w:semiHidden="1" w:unhideWhenUsed="1"/>
-    <w:lsdException w:name="List" w:semiHidden="1" w:unhideWhenUsed="1"/>
-    <w:lsdException w:name="List Bullet" w:semiHidden="1" w:unhideWhenUsed="1"/>
-    <w:lsdException w:name="List Number" w:semiHidden="1" w:unhideWhenUsed="1"/>
-    <w:lsdException w:name="List 2" w:semiHidden="1" w:unhideWhenUsed="1"/>
-    <w:lsdException w:name="List 3" w:semiHidden="1" w:unhideWhenUsed="1"/>
-    <w:lsdException w:name="List 4" w:semiHidden="1" w:unhideWhenUsed="1"/>
-    <w:lsdException w:name="List 5" w:semiHidden="1" w:unhideWhenUsed="1"/>
-    <w:lsdException w:name="List Bullet 2" w:semiHidden="1" w:unhideWhenUsed="1"/>
-    <w:lsdException w:name="List Bullet 3" w:semiHidden="1" w:unhideWhenUsed="1"/>
-    <w:lsdException w:name="List Bullet 4" w:semiHidden="1" w:unhideWhenUsed="1"/>
-    <w:lsdException w:name="List Bullet 5" w:semiHidden="1" w:unhideWhenUsed="1"/>
-    <w:lsdException w:name="List Number 2" w:semiHidden="1" w:unhideWhenUsed="1"/>
-    <w:lsdException w:name="List Number 3" w:semiHidden="1" w:unhideWhenUsed="1"/>
-    <w:lsdException w:name="List Number 4" w:semiHidden="1" w:unhideWhenUsed="1"/>
-    <w:lsdException w:name="List Number 5" w:semiHidden="1" w:unhideWhenUsed="1"/>
-    <w:lsdException w:name="Title" w:uiPriority="10" w:qFormat="1"/>
-    <w:lsdException w:name="Closing" w:semiHidden="1" w:unhideWhenUsed="1"/>
-    <w:lsdException w:name="Signature" w:semiHidden="1" w:unhideWhenUsed="1"/>
-    <w:lsdException w:name="Default Paragraph Font" w:semiHidden="1" w:uiPriority="1" w:unhideWhenUsed="1"/>
-    <w:lsdException w:name="Body Text" w:semiHidden="1" w:uiPriority="0" w:unhideWhenUsed="1"/>
-    <w:lsdException w:name="Body Text Indent" w:semiHidden="1" w:unhideWhenUsed="1"/>
-    <w:lsdException w:name="List Continue" w:semiHidden="1" w:unhideWhenUsed="1"/>
-    <w:lsdException w:name="List Continue 2" w:semiHidden="1" w:unhideWhenUsed="1"/>
-    <w:lsdException w:name="List Continue 3" w:semiHidden="1" w:unhideWhenUsed="1"/>
-    <w:lsdException w:name="List Continue 4" w:semiHidden="1" w:unhideWhenUsed="1"/>
-    <w:lsdException w:name="List Continue 5" w:semiHidden="1" w:unhideWhenUsed="1"/>
-    <w:lsdException w:name="Message Header" w:semiHidden="1" w:unhideWhenUsed="1"/>
-    <w:lsdException w:name="Subtitle" w:uiPriority="11" w:qFormat="1"/>
-    <w:lsdException w:name="Salutation" w:semiHidden="1" w:unhideWhenUsed="1"/>
-    <w:lsdException w:name="Date" w:semiHidden="1" w:unhideWhenUsed="1"/>
-    <w:lsdException w:name="Body Text First Indent" w:semiHidden="1" w:unhideWhenUsed="1"/>
-    <w:lsdException w:name="Body Text First Indent 2" w:semiHidden="1" w:unhideWhenUsed="1"/>
-    <w:lsdException w:name="Note Heading" w:semiHidden="1" w:unhideWhenUsed="1"/>
-    <w:lsdException w:name="Body Text 2" w:semiHidden="1" w:unhideWhenUsed="1"/>
-    <w:lsdException w:name="Body Text 3" w:semiHidden="1" w:unhideWhenUsed="1"/>
-    <w:lsdException w:name="Body Text Indent 2" w:semiHidden="1" w:unhideWhenUsed="1"/>
-    <w:lsdException w:name="Body Text Indent 3" w:semiHidden="1" w:unhideWhenUsed="1"/>
-    <w:lsdException w:name="Block Text" w:semiHidden="1" w:unhideWhenUsed="1"/>
-    <w:lsdException w:name="Hyperlink" w:semiHidden="1" w:unhideWhenUsed="1"/>
-    <w:lsdException w:name="FollowedHyperlink" w:semiHidden="1" w:unhideWhenUsed="1"/>
-    <w:lsdException w:name="Strong" w:uiPriority="22" w:qFormat="1"/>
-    <w:lsdException w:name="Emphasis" w:uiPriority="20" w:qFormat="1"/>
-    <w:lsdException w:name="Document Map" w:semiHidden="1" w:unhideWhenUsed="1"/>
-    <w:lsdException w:name="Plain Text" w:semiHidden="1" w:unhideWhenUsed="1"/>
-    <w:lsdException w:name="E-mail Signature" w:semiHidden="1" w:unhideWhenUsed="1"/>
-    <w:lsdException w:name="HTML Top of Form" w:semiHidden="1" w:unhideWhenUsed="1"/>
-    <w:lsdException w:name="HTML Bottom of Form" w:semiHidden="1" w:unhideWhenUsed="1"/>
-    <w:lsdException w:name="Normal (Web)" w:semiHidden="1" w:unhideWhenUsed="1"/>
-    <w:lsdException w:name="HTML Acronym" w:semiHidden="1" w:unhideWhenUsed="1"/>
-    <w:lsdException w:name="HTML Address" w:semiHidden="1" w:unhideWhenUsed="1"/>
-    <w:lsdException w:name="HTML Cite" w:semiHidden="1" w:unhideWhenUsed="1"/>
-    <w:lsdException w:name="HTML Code" w:semiHidden="1" w:unhideWhenUsed="1"/>
-    <w:lsdException w:name="HTML Definition" w:semiHidden="1" w:unhideWhenUsed="1"/>
-    <w:lsdException w:name="HTML Keyboard" w:semiHidden="1" w:unhideWhenUsed="1"/>
-    <w:lsdException w:name="HTML Preformatted" w:semiHidden="1" w:unhideWhenUsed="1"/>
-    <w:lsdException w:name="HTML Sample" w:semiHidden="1" w:unhideWhenUsed="1"/>
-    <w:lsdException w:name="HTML Typewriter" w:semiHidden="1" w:unhideWhenUsed="1"/>
-    <w:lsdException w:name="HTML Variable" w:semiHidden="1" w:unhideWhenUsed="1"/>
-    <w:lsdException w:name="Normal Table" w:semiHidden="1" w:unhideWhenUsed="1"/>
-    <w:lsdException w:name="annotation subject" w:semiHidden="1" w:unhideWhenUsed="1"/>
-    <w:lsdException w:name="No List" w:semiHidden="1" w:unhideWhenUsed="1"/>
-    <w:lsdException w:name="Outline List 1" w:semiHidden="1" w:unhideWhenUsed="1"/>
-    <w:lsdException w:name="Outline List 2" w:semiHidden="1" w:unhideWhenUsed="1"/>
-    <w:lsdException w:name="Outline List 3" w:semiHidden="1" w:unhideWhenUsed="1"/>
-    <w:lsdException w:name="Table Simple 1" w:semiHidden="1" w:unhideWhenUsed="1"/>
-    <w:lsdException w:name="Table Simple 2" w:semiHidden="1" w:unhideWhenUsed="1"/>
-    <w:lsdException w:name="Table Simple 3" w:semiHidden="1" w:unhideWhenUsed="1"/>
-    <w:lsdException w:name="Table Classic 1" w:semiHidden="1" w:unhideWhenUsed="1"/>
-    <w:lsdException w:name="Table Classic 2" w:semiHidden="1" w:unhideWhenUsed="1"/>
-    <w:lsdException w:name="Table Classic 3" w:semiHidden="1" w:unhideWhenUsed="1"/>
-    <w:lsdException w:name="Table Classic 4" w:semiHidden="1" w:unhideWhenUsed="1"/>
-    <w:lsdException w:name="Table Colorful 1" w:semiHidden="1" w:unhideWhenUsed="1"/>
-    <w:lsdException w:name="Table Colorful 2" w:semiHidden="1" w:unhideWhenUsed="1"/>
-    <w:lsdException w:name="Table Colorful 3" w:semiHidden="1" w:unhideWhenUsed="1"/>
-    <w:lsdException w:name="Table Columns 1" w:semiHidden="1" w:unhideWhenUsed="1"/>
-    <w:lsdException w:name="Table Columns 2" w:semiHidden="1" w:unhideWhenUsed="1"/>
-    <w:lsdException w:name="Table Columns 3" w:semiHidden="1" w:unhideWhenUsed="1"/>
-    <w:lsdException w:name="Table Columns 4" w:semiHidden="1" w:unhideWhenUsed="1"/>
-    <w:lsdException w:name="Table Columns 5" w:semiHidden="1" w:unhideWhenUsed="1"/>
-    <w:lsdException w:name="Table Grid 1" w:semiHidden="1" w:unhideWhenUsed="1"/>
-    <w:lsdException w:name="Table Grid 2" w:semiHidden="1" w:unhideWhenUsed="1"/>
-    <w:lsdException w:name="Table Grid 3" w:semiHidden="1" w:unhideWhenUsed="1"/>
-    <w:lsdException w:name="Table Grid 4" w:semiHidden="1" w:unhideWhenUsed="1"/>
-    <w:lsdException w:name="Table Grid 5" w:semiHidden="1" w:unhideWhenUsed="1"/>
-    <w:lsdException w:name="Table Grid 6" w:semiHidden="1" w:unhideWhenUsed="1"/>
-    <w:lsdException w:name="Table Grid 7" w:semiHidden="1" w:unhideWhenUsed="1"/>
-    <w:lsdException w:name="Table Grid 8" w:semiHidden="1" w:unhideWhenUsed="1"/>
-    <w:lsdException w:name="Table List 1" w:semiHidden="1" w:unhideWhenUsed="1"/>
-    <w:lsdException w:name="Table List 2" w:semiHidden="1" w:unhideWhenUsed="1"/>
-    <w:lsdException w:name="Table List 3" w:semiHidden="1" w:unhideWhenUsed="1"/>
-    <w:lsdException w:name="Table List 4" w:semiHidden="1" w:unhideWhenUsed="1"/>
-    <w:lsdException w:name="Table List 5" w:semiHidden="1" w:unhideWhenUsed="1"/>
-    <w:lsdException w:name="Table List 6" w:semiHidden="1" w:unhideWhenUsed="1"/>
-    <w:lsdException w:name="Table List 7" w:semiHidden="1" w:unhideWhenUsed="1"/>
-    <w:lsdException w:name="Table List 8" w:semiHidden="1" w:unhideWhenUsed="1"/>
-    <w:lsdException w:name="Table 3D effects 1" w:semiHidden="1" w:unhideWhenUsed="1"/>
-    <w:lsdException w:name="Table 3D effects 2" w:semiHidden="1" w:unhideWhenUsed="1"/>
-    <w:lsdException w:name="Table 3D effects 3" w:semiHidden="1" w:unhideWhenUsed="1"/>
-    <w:lsdException w:name="Table Contemporary" w:semiHidden="1" w:unhideWhenUsed="1"/>
-    <w:lsdException w:name="Table Elegant" w:semiHidden="1" w:unhideWhenUsed="1"/>
-    <w:lsdException w:name="Table Professional" w:semiHidden="1" w:unhideWhenUsed="1"/>
-    <w:lsdException w:name="Table Subtle 1" w:semiHidden="1" w:unhideWhenUsed="1"/>
-    <w:lsdException w:name="Table Subtle 2" w:semiHidden="1" w:unhideWhenUsed="1"/>
-    <w:lsdException w:name="Table Web 1" w:semiHidden="1" w:unhideWhenUsed="1"/>
-    <w:lsdException w:name="Table Web 2" w:semiHidden="1" w:unhideWhenUsed="1"/>
-    <w:lsdException w:name="Table Web 3" w:semiHidden="1" w:unhideWhenUsed="1"/>
-    <w:lsdException w:name="Balloon Text" w:semiHidden="1" w:unhideWhenUsed="1"/>
-    <w:lsdException w:name="Table Grid" w:uiPriority="59"/>
-    <w:lsdException w:name="Table Theme" w:semiHidden="1" w:unhideWhenUsed="1"/>
-    <w:lsdException w:name="Placeholder Text" w:semiHidden="1"/>
-    <w:lsdException w:name="No Spacing" w:uiPriority="1" w:qFormat="1"/>
-    <w:lsdException w:name="Light Shading" w:uiPriority="60"/>
-    <w:lsdException w:name="Light List" w:uiPriority="61"/>
-    <w:lsdException w:name="Light Grid" w:uiPriority="62"/>
-    <w:lsdException w:name="Medium Shading 1" w:uiPriority="63"/>
-    <w:lsdException w:name="Medium Shading 2" w:uiPriority="64"/>
-    <w:lsdException w:name="Medium List 1" w:uiPriority="65"/>
-    <w:lsdException w:name="Medium List 2" w:uiPriority="66"/>
-    <w:lsdException w:name="Medium Grid 1" w:uiPriority="67"/>
-    <w:lsdException w:name="Medium Grid 2" w:uiPriority="68"/>
-    <w:lsdException w:name="Medium Grid 3" w:uiPriority="69"/>
-    <w:lsdException w:name="Dark List" w:uiPriority="70"/>
-    <w:lsdException w:name="Colorful Shading" w:uiPriority="71"/>
-    <w:lsdException w:name="Colorful List" w:uiPriority="72"/>
-    <w:lsdException w:name="Colorful Grid" w:uiPriority="73"/>
-    <w:lsdException w:name="Light Shading Accent 1" w:uiPriority="60"/>
-    <w:lsdException w:name="Light List Accent 1" w:uiPriority="61"/>
-    <w:lsdException w:name="Light Grid Accent 1" w:uiPriority="62"/>
-    <w:lsdException w:name="Medium Shading 1 Accent 1" w:uiPriority="63"/>
-    <w:lsdException w:name="Medium Shading 2 Accent 1" w:uiPriority="64"/>
-    <w:lsdException w:name="Medium List 1 Accent 1" w:uiPriority="65"/>
-    <w:lsdException w:name="Revision" w:semiHidden="1"/>
-    <w:lsdException w:name="List Paragraph" w:uiPriority="34" w:qFormat="1"/>
-    <w:lsdException w:name="Quote" w:uiPriority="29" w:qFormat="1"/>
-    <w:lsdException w:name="Intense Quote" w:uiPriority="30" w:qFormat="1"/>
-    <w:lsdException w:name="Medium List 2 Accent 1" w:uiPriority="66"/>
-    <w:lsdException w:name="Medium Grid 1 Accent 1" w:uiPriority="67"/>
-    <w:lsdException w:name="Medium Grid 2 Accent 1" w:uiPriority="68"/>
-    <w:lsdException w:name="Medium Grid 3 Accent 1" w:uiPriority="69"/>
-    <w:lsdException w:name="Dark List Accent 1" w:uiPriority="70"/>
-    <w:lsdException w:name="Colorful Shading Accent 1" w:uiPriority="71"/>
-    <w:lsdException w:name="Colorful List Accent 1" w:uiPriority="72"/>
-    <w:lsdException w:name="Colorful Grid Accent 1" w:uiPriority="73"/>
-    <w:lsdException w:name="Light Shading Accent 2" w:uiPriority="60"/>
-    <w:lsdException w:name="Light List Accent 2" w:uiPriority="61"/>
-    <w:lsdException w:name="Light Grid Accent 2" w:uiPriority="62"/>
-    <w:lsdException w:name="Medium Shading 1 Accent 2" w:uiPriority="63"/>
-    <w:lsdException w:name="Medium Shading 2 Accent 2" w:uiPriority="64"/>
-    <w:lsdException w:name="Medium List 1 Accent 2" w:uiPriority="65"/>
-    <w:lsdException w:name="Medium List 2 Accent 2" w:uiPriority="66"/>
-    <w:lsdException w:name="Medium Grid 1 Accent 2" w:uiPriority="67"/>
-    <w:lsdException w:name="Medium Grid 2 Accent 2" w:uiPriority="68"/>
-    <w:lsdException w:name="Medium Grid 3 Accent 2" w:uiPriority="69"/>
-    <w:lsdException w:name="Dark List Accent 2" w:uiPriority="70"/>
-    <w:lsdException w:name="Colorful Shading Accent 2" w:uiPriority="71"/>
-    <w:lsdException w:name="Colorful List Accent 2" w:uiPriority="72"/>
-    <w:lsdException w:name="Colorful Grid Accent 2" w:uiPriority="73"/>
-    <w:lsdException w:name="Light Shading Accent 3" w:uiPriority="60"/>
-    <w:lsdException w:name="Light List Accent 3" w:uiPriority="61"/>
-    <w:lsdException w:name="Light Grid Accent 3" w:uiPriority="62"/>
-    <w:lsdException w:name="Medium Shading 1 Accent 3" w:uiPriority="63"/>
-    <w:lsdException w:name="Medium Shading 2 Accent 3" w:uiPriority="64"/>
-    <w:lsdException w:name="Medium List 1 Accent 3" w:uiPriority="65"/>
-    <w:lsdException w:name="Medium List 2 Accent 3" w:uiPriority="66"/>
-    <w:lsdException w:name="Medium Grid 1 Accent 3" w:uiPriority="67"/>
-    <w:lsdException w:name="Medium Grid 2 Accent 3" w:uiPriority="68"/>
-    <w:lsdException w:name="Medium Grid 3 Accent 3" w:uiPriority="69"/>
-    <w:lsdException w:name="Dark List Accent 3" w:uiPriority="70"/>
-    <w:lsdException w:name="Colorful Shading Accent 3" w:uiPriority="71"/>
-    <w:lsdException w:name="Colorful List Accent 3" w:uiPriority="72"/>
-    <w:lsdException w:name="Colorful Grid Accent 3" w:uiPriority="73"/>
-    <w:lsdException w:name="Light Shading Accent 4" w:uiPriority="60"/>
-    <w:lsdException w:name="Light List Accent 4" w:uiPriority="61"/>
-    <w:lsdException w:name="Light Grid Accent 4" w:uiPriority="62"/>
-    <w:lsdException w:name="Medium Shading 1 Accent 4" w:uiPriority="63"/>
-    <w:lsdException w:name="Medium Shading 2 Accent 4" w:uiPriority="64"/>
-    <w:lsdException w:name="Medium List 1 Accent 4" w:uiPriority="65"/>
-    <w:lsdException w:name="Medium List 2 Accent 4" w:uiPriority="66"/>
-    <w:lsdException w:name="Medium Grid 1 Accent 4" w:uiPriority="67"/>
-    <w:lsdException w:name="Medium Grid 2 Accent 4" w:uiPriority="68"/>
-    <w:lsdException w:name="Medium Grid 3 Accent 4" w:uiPriority="69"/>
-    <w:lsdException w:name="Dark List Accent 4" w:uiPriority="70"/>
-    <w:lsdException w:name="Colorful Shading Accent 4" w:uiPriority="71"/>
-    <w:lsdException w:name="Colorful List Accent 4" w:uiPriority="72"/>
-    <w:lsdException w:name="Colorful Grid Accent 4" w:uiPriority="73"/>
-    <w:lsdException w:name="Light Shading Accent 5" w:uiPriority="60"/>
-    <w:lsdException w:name="Light List Accent 5" w:uiPriority="61"/>
-    <w:lsdException w:name="Light Grid Accent 5" w:uiPriority="62"/>
-    <w:lsdException w:name="Medium Shading 1 Accent 5" w:uiPriority="63"/>
-    <w:lsdException w:name="Medium Shading 2 Accent 5" w:uiPriority="64"/>
-    <w:lsdException w:name="Medium List 1 Accent 5" w:uiPriority="65"/>
-    <w:lsdException w:name="Medium List 2 Accent 5" w:uiPriority="66"/>
-    <w:lsdException w:name="Medium Grid 1 Accent 5" w:uiPriority="67"/>
-    <w:lsdException w:name="Medium Grid 2 Accent 5" w:uiPriority="68"/>
-    <w:lsdException w:name="Medium Grid 3 Accent 5" w:uiPriority="69"/>
-    <w:lsdException w:name="Dark List Accent 5" w:uiPriority="70"/>
-    <w:lsdException w:name="Colorful Shading Accent 5" w:uiPriority="71"/>
-    <w:lsdException w:name="Colorful List Accent 5" w:uiPriority="72"/>
-    <w:lsdException w:name="Colorful Grid Accent 5" w:uiPriority="73"/>
-    <w:lsdException w:name="Light Shading Accent 6" w:uiPriority="60"/>
-    <w:lsdException w:name="Light List Accent 6" w:uiPriority="61"/>
-    <w:lsdException w:name="Light Grid Accent 6" w:uiPriority="62"/>
-    <w:lsdException w:name="Medium Shading 1 Accent 6" w:uiPriority="63"/>
-    <w:lsdException w:name="Medium Shading 2 Accent 6" w:uiPriority="64"/>
-    <w:lsdException w:name="Medium List 1 Accent 6" w:uiPriority="65"/>
-    <w:lsdException w:name="Medium List 2 Accent 6" w:uiPriority="66"/>
-    <w:lsdException w:name="Medium Grid 1 Accent 6" w:uiPriority="67"/>
-    <w:lsdException w:name="Medium Grid 2 Accent 6" w:uiPriority="68"/>
-    <w:lsdException w:name="Medium Grid 3 Accent 6" w:uiPriority="69"/>
-    <w:lsdException w:name="Dark List Accent 6" w:uiPriority="70"/>
-    <w:lsdException w:name="Colorful Shading Accent 6" w:uiPriority="71"/>
-    <w:lsdException w:name="Colorful List Accent 6" w:uiPriority="72"/>
-    <w:lsdException w:name="Colorful Grid Accent 6" w:uiPriority="73"/>
-    <w:lsdException w:name="Subtle Emphasis" w:uiPriority="19" w:qFormat="1"/>
-    <w:lsdException w:name="Intense Emphasis" w:uiPriority="21" w:qFormat="1"/>
-    <w:lsdException w:name="Subtle Reference" w:uiPriority="31" w:qFormat="1"/>
-    <w:lsdException w:name="Intense Reference" w:uiPriority="32" w:qFormat="1"/>
-    <w:lsdException w:name="Book Title" w:uiPriority="33" w:qFormat="1"/>
-    <w:lsdException w:name="Bibliography" w:semiHidden="1" w:uiPriority="37" w:unhideWhenUsed="1"/>
-    <w:lsdException w:name="TOC Heading" w:semiHidden="1" w:uiPriority="39" w:unhideWhenUsed="1" w:qFormat="1"/>
-    <w:lsdException w:name="Plain Table 1" w:uiPriority="41"/>
-    <w:lsdException w:name="Plain Table 2" w:uiPriority="42"/>
-    <w:lsdException w:name="Plain Table 3" w:uiPriority="43"/>
-    <w:lsdException w:name="Plain Table 4" w:uiPriority="44"/>
-    <w:lsdException w:name="Plain Table 5" w:uiPriority="45"/>
-    <w:lsdException w:name="Grid Table Light" w:uiPriority="40"/>
-    <w:lsdException w:name="Grid Table 1 Light" w:uiPriority="46"/>
-    <w:lsdException w:name="Grid Table 2" w:uiPriority="47"/>
-    <w:lsdException w:name="Grid Table 3" w:uiPriority="48"/>
-    <w:lsdException w:name="Grid Table 4" w:uiPriority="49"/>
-    <w:lsdException w:name="Grid Table 5 Dark" w:uiPriority="50"/>
-    <w:lsdException w:name="Grid Table 6 Colorful" w:uiPriority="51"/>
-    <w:lsdException w:name="Grid Table 7 Colorful" w:uiPriority="52"/>
-    <w:lsdException w:name="Grid Table 1 Light Accent 1" w:uiPriority="46"/>
-    <w:lsdException w:name="Grid Table 2 Accent 1" w:uiPriority="47"/>
-    <w:lsdException w:name="Grid Table 3 Accent 1" w:uiPriority="48"/>
-    <w:lsdException w:name="Grid Table 4 Accent 1" w:uiPriority="49"/>
-    <w:lsdException w:name="Grid Table 5 Dark Accent 1" w:uiPriority="50"/>
-    <w:lsdException w:name="Grid Table 6 Colorful Accent 1" w:uiPriority="51"/>
-    <w:lsdException w:name="Grid Table 7 Colorful Accent 1" w:uiPriority="52"/>
-    <w:lsdException w:name="Grid Table 1 Light Accent 2" w:uiPriority="46"/>
-    <w:lsdException w:name="Grid Table 2 Accent 2" w:uiPriority="47"/>
-    <w:lsdException w:name="Grid Table 3 Accent 2" w:uiPriority="48"/>
-    <w:lsdException w:name="Grid Table 4 Accent 2" w:uiPriority="49"/>
-    <w:lsdException w:name="Grid Table 5 Dark Accent 2" w:uiPriority="50"/>
-    <w:lsdException w:name="Grid Table 6 Colorful Accent 2" w:uiPriority="51"/>
-    <w:lsdException w:name="Grid Table 7 Colorful Accent 2" w:uiPriority="52"/>
-    <w:lsdException w:name="Grid Table 1 Light Accent 3" w:uiPriority="46"/>
-    <w:lsdException w:name="Grid Table 2 Accent 3" w:uiPriority="47"/>
-    <w:lsdException w:name="Grid Table 3 Accent 3" w:uiPriority="48"/>
-    <w:lsdException w:name="Grid Table 4 Accent 3" w:uiPriority="49"/>
-    <w:lsdException w:name="Grid Table 5 Dark Accent 3" w:uiPriority="50"/>
-    <w:lsdException w:name="Grid Table 6 Colorful Accent 3" w:uiPriority="51"/>
-    <w:lsdException w:name="Grid Table 7 Colorful Accent 3" w:uiPriority="52"/>
-    <w:lsdException w:name="Grid Table 1 Light Accent 4" w:uiPriority="46"/>
-    <w:lsdException w:name="Grid Table 2 Accent 4" w:uiPriority="47"/>
-    <w:lsdException w:name="Grid Table 3 Accent 4" w:uiPriority="48"/>
-    <w:lsdException w:name="Grid Table 4 Accent 4" w:uiPriority="49"/>
-    <w:lsdException w:name="Grid Table 5 Dark Accent 4" w:uiPriority="50"/>
-    <w:lsdException w:name="Grid Table 6 Colorful Accent 4" w:uiPriority="51"/>
-    <w:lsdException w:name="Grid Table 7 Colorful Accent 4" w:uiPriority="52"/>
-    <w:lsdException w:name="Grid Table 1 Light Accent 5" w:uiPriority="46"/>
-    <w:lsdException w:name="Grid Table 2 Accent 5" w:uiPriority="47"/>
-    <w:lsdException w:name="Grid Table 3 Accent 5" w:uiPriority="48"/>
-    <w:lsdException w:name="Grid Table 4 Accent 5" w:uiPriority="49"/>
-    <w:lsdException w:name="Grid Table 5 Dark Accent 5" w:uiPriority="50"/>
-    <w:lsdException w:name="Grid Table 6 Colorful Accent 5" w:uiPriority="51"/>
-    <w:lsdException w:name="Grid Table 7 Colorful Accent 5" w:uiPriority="52"/>
-    <w:lsdException w:name="Grid Table 1 Light Accent 6" w:uiPriority="46"/>
-    <w:lsdException w:name="Grid Table 2 Accent 6" w:uiPriority="47"/>
-    <w:lsdException w:name="Grid Table 3 Accent 6" w:uiPriority="48"/>
-    <w:lsdException w:name="Grid Table 4 Accent 6" w:uiPriority="49"/>
-    <w:lsdException w:name="Grid Table 5 Dark Accent 6" w:uiPriority="50"/>
-    <w:lsdException w:name="Grid Table 6 Colorful Accent 6" w:uiPriority="51"/>
-    <w:lsdException w:name="Grid Table 7 Colorful Accent 6" w:uiPriority="52"/>
-    <w:lsdException w:name="List Table 1 Light" w:uiPriority="46"/>
-    <w:lsdException w:name="List Table 2" w:uiPriority="47"/>
-    <w:lsdException w:name="List Table 3" w:uiPriority="48"/>
-    <w:lsdException w:name="List Table 4" w:uiPriority="49"/>
-    <w:lsdException w:name="List Table 5 Dark" w:uiPriority="50"/>
-    <w:lsdException w:name="List Table 6 Colorful" w:uiPriority="51"/>
-    <w:lsdException w:name="List Table 7 Colorful" w:uiPriority="52"/>
-    <w:lsdException w:name="List Table 1 Light Accent 1" w:uiPriority="46"/>
-    <w:lsdException w:name="List Table 2 Accent 1" w:uiPriority="47"/>
-    <w:lsdException w:name="List Table 3 Accent 1" w:uiPriority="48"/>
-    <w:lsdException w:name="List Table 4 Accent 1" w:uiPriority="49"/>
-    <w:lsdException w:name="List Table 5 Dark Accent 1" w:uiPriority="50"/>
-    <w:lsdException w:name="List Table 6 Colorful Accent 1" w:uiPriority="51"/>
-    <w:lsdException w:name="List Table 7 Colorful Accent 1" w:uiPriority="52"/>
-    <w:lsdException w:name="List Table 1 Light Accent 2" w:uiPriority="46"/>
-    <w:lsdException w:name="List Table 2 Accent 2" w:uiPriority="47"/>
-    <w:lsdException w:name="List Table 3 Accent 2" w:uiPriority="48"/>
-    <w:lsdException w:name="List Table 4 Accent 2" w:uiPriority="49"/>
-    <w:lsdException w:name="List Table 5 Dark Accent 2" w:uiPriority="50"/>
-    <w:lsdException w:name="List Table 6 Colorful Accent 2" w:uiPriority="51"/>
-    <w:lsdException w:name="List Table 7 Colorful Accent 2" w:uiPriority="52"/>
-    <w:lsdException w:name="List Table 1 Light Accent 3" w:uiPriority="46"/>
-    <w:lsdException w:name="List Table 2 Accent 3" w:uiPriority="47"/>
-    <w:lsdException w:name="List Table 3 Accent 3" w:uiPriority="48"/>
-    <w:lsdException w:name="List Table 4 Accent 3" w:uiPriority="49"/>
-    <w:lsdException w:name="List Table 5 Dark Accent 3" w:uiPriority="50"/>
-    <w:lsdException w:name="List Table 6 Colorful Accent 3" w:uiPriority="51"/>
-    <w:lsdException w:name="List Table 7 Colorful Accent 3" w:uiPriority="52"/>
-    <w:lsdException w:name="List Table 1 Light Accent 4" w:uiPriority="46"/>
-    <w:lsdException w:name="List Table 2 Accent 4" w:uiPriority="47"/>
-    <w:lsdException w:name="List Table 3 Accent 4" w:uiPriority="48"/>
-    <w:lsdException w:name="List Table 4 Accent 4" w:uiPriority="49"/>
-    <w:lsdException w:name="List Table 5 Dark Accent 4" w:uiPriority="50"/>
-    <w:lsdException w:name="List Table 6 Colorful Accent 4" w:uiPriority="51"/>
-    <w:lsdException w:name="List Table 7 Colorful Accent 4" w:uiPriority="52"/>
-    <w:lsdException w:name="List Table 1 Light Accent 5" w:uiPriority="46"/>
-    <w:lsdException w:name="List Table 2 Accent 5" w:uiPriority="47"/>
-    <w:lsdException w:name="List Table 3 Accent 5" w:uiPriority="48"/>
-    <w:lsdException w:name="List Table 4 Accent 5" w:uiPriority="49"/>
-    <w:lsdException w:name="List Table 5 Dark Accent 5" w:uiPriority="50"/>
-    <w:lsdException w:name="List Table 6 Colorful Accent 5" w:uiPriority="51"/>
-    <w:lsdException w:name="List Table 7 Colorful Accent 5" w:uiPriority="52"/>
-    <w:lsdException w:name="List Table 1 Light Accent 6" w:uiPriority="46"/>
-    <w:lsdException w:name="List Table 2 Accent 6" w:uiPriority="47"/>
-    <w:lsdException w:name="List Table 3 Accent 6" w:uiPriority="48"/>
-    <w:lsdException w:name="List Table 4 Accent 6" w:uiPriority="49"/>
-    <w:lsdException w:name="List Table 5 Dark Accent 6" w:uiPriority="50"/>
-    <w:lsdException w:name="List Table 6 Colorful Accent 6" w:uiPriority="51"/>
-    <w:lsdException w:name="List Table 7 Colorful Accent 6" w:uiPriority="52"/>
+  <w:latentStyles w:defLockedState="0" w:defUIPriority="99" w:defSemiHidden="1" w:defUnhideWhenUsed="1" w:defQFormat="0" w:count="267">
+    <w:lsdException w:name="Normal" w:semiHidden="0" w:uiPriority="0" w:unhideWhenUsed="0" w:qFormat="1"/>
+    <w:lsdException w:name="heading 1" w:semiHidden="0" w:uiPriority="0" w:unhideWhenUsed="0" w:qFormat="1"/>
+    <w:lsdException w:name="heading 2" w:semiHidden="0" w:uiPriority="0" w:unhideWhenUsed="0" w:qFormat="1"/>
+    <w:lsdException w:name="heading 3" w:semiHidden="0" w:uiPriority="0" w:unhideWhenUsed="0" w:qFormat="1"/>
+    <w:lsdException w:name="heading 4" w:semiHidden="0" w:uiPriority="0" w:unhideWhenUsed="0" w:qFormat="1"/>
+    <w:lsdException w:name="heading 5" w:semiHidden="0" w:uiPriority="0" w:unhideWhenUsed="0" w:qFormat="1"/>
+    <w:lsdException w:name="heading 6" w:semiHidden="0" w:uiPriority="0" w:unhideWhenUsed="0" w:qFormat="1"/>
+    <w:lsdException w:name="heading 7" w:semiHidden="0" w:uiPriority="0" w:unhideWhenUsed="0" w:qFormat="1"/>
+    <w:lsdException w:name="heading 8" w:semiHidden="0" w:uiPriority="0" w:unhideWhenUsed="0" w:qFormat="1"/>
+    <w:lsdException w:name="heading 9" w:semiHidden="0" w:uiPriority="0" w:unhideWhenUsed="0" w:qFormat="1"/>
+    <w:lsdException w:name="toc 1" w:uiPriority="39"/>
+    <w:lsdException w:name="toc 2" w:uiPriority="39"/>
+    <w:lsdException w:name="toc 3" w:uiPriority="39"/>
+    <w:lsdException w:name="toc 4" w:uiPriority="39"/>
+    <w:lsdException w:name="toc 5" w:uiPriority="39"/>
+    <w:lsdException w:name="toc 6" w:uiPriority="39"/>
+    <w:lsdException w:name="toc 7" w:uiPriority="39"/>
+    <w:lsdException w:name="toc 8" w:uiPriority="39"/>
+    <w:lsdException w:name="toc 9" w:uiPriority="39"/>
+    <w:lsdException w:name="caption" w:uiPriority="35" w:qFormat="1"/>
+    <w:lsdException w:name="Title" w:semiHidden="0" w:uiPriority="10" w:unhideWhenUsed="0" w:qFormat="1"/>
+    <w:lsdException w:name="Default Paragraph Font" w:uiPriority="1"/>
+    <w:lsdException w:name="Body Text" w:uiPriority="0"/>
+    <w:lsdException w:name="Subtitle" w:semiHidden="0" w:uiPriority="11" w:unhideWhenUsed="0" w:qFormat="1"/>
+    <w:lsdException w:name="Strong" w:semiHidden="0" w:uiPriority="22" w:unhideWhenUsed="0" w:qFormat="1"/>
+    <w:lsdException w:name="Emphasis" w:semiHidden="0" w:uiPriority="20" w:unhideWhenUsed="0" w:qFormat="1"/>
+    <w:lsdException w:name="Table Grid" w:semiHidden="0" w:uiPriority="59" w:unhideWhenUsed="0"/>
+    <w:lsdException w:name="Placeholder Text" w:unhideWhenUsed="0"/>
+    <w:lsdException w:name="No Spacing" w:semiHidden="0" w:uiPriority="1" w:unhideWhenUsed="0" w:qFormat="1"/>
+    <w:lsdException w:name="Light Shading" w:semiHidden="0" w:uiPriority="60" w:unhideWhenUsed="0"/>
+    <w:lsdException w:name="Light List" w:semiHidden="0" w:uiPriority="61" w:unhideWhenUsed="0"/>
+    <w:lsdException w:name="Light Grid" w:semiHidden="0" w:uiPriority="62" w:unhideWhenUsed="0"/>
+    <w:lsdException w:name="Medium Shading 1" w:semiHidden="0" w:uiPriority="63" w:unhideWhenUsed="0"/>
+    <w:lsdException w:name="Medium Shading 2" w:semiHidden="0" w:uiPriority="64" w:unhideWhenUsed="0"/>
+    <w:lsdException w:name="Medium List 1" w:semiHidden="0" w:uiPriority="65" w:unhideWhenUsed="0"/>
+    <w:lsdException w:name="Medium List 2" w:semiHidden="0" w:uiPriority="66" w:unhideWhenUsed="0"/>
+    <w:lsdException w:name="Medium Grid 1" w:semiHidden="0" w:uiPriority="67" w:unhideWhenUsed="0"/>
+    <w:lsdException w:name="Medium Grid 2" w:semiHidden="0" w:uiPriority="68" w:unhideWhenUsed="0"/>
+    <w:lsdException w:name="Medium Grid 3" w:semiHidden="0" w:uiPriority="69" w:unhideWhenUsed="0"/>
+    <w:lsdException w:name="Dark List" w:semiHidden="0" w:uiPriority="70" w:unhideWhenUsed="0"/>
+    <w:lsdException w:name="Colorful Shading" w:semiHidden="0" w:uiPriority="71" w:unhideWhenUsed="0"/>
+    <w:lsdException w:name="Colorful List" w:semiHidden="0" w:uiPriority="72" w:unhideWhenUsed="0"/>
+    <w:lsdException w:name="Colorful Grid" w:semiHidden="0" w:uiPriority="73" w:unhideWhenUsed="0"/>
+    <w:lsdException w:name="Light Shading Accent 1" w:semiHidden="0" w:uiPriority="60" w:unhideWhenUsed="0"/>
+    <w:lsdException w:name="Light List Accent 1" w:semiHidden="0" w:uiPriority="61" w:unhideWhenUsed="0"/>
+    <w:lsdException w:name="Light Grid Accent 1" w:semiHidden="0" w:uiPriority="62" w:unhideWhenUsed="0"/>
+    <w:lsdException w:name="Medium Shading 1 Accent 1" w:semiHidden="0" w:uiPriority="63" w:unhideWhenUsed="0"/>
+    <w:lsdException w:name="Medium Shading 2 Accent 1" w:semiHidden="0" w:uiPriority="64" w:unhideWhenUsed="0"/>
+    <w:lsdException w:name="Medium List 1 Accent 1" w:semiHidden="0" w:uiPriority="65" w:unhideWhenUsed="0"/>
+    <w:lsdException w:name="Revision" w:unhideWhenUsed="0"/>
+    <w:lsdException w:name="List Paragraph" w:semiHidden="0" w:uiPriority="34" w:unhideWhenUsed="0" w:qFormat="1"/>
+    <w:lsdException w:name="Quote" w:semiHidden="0" w:uiPriority="29" w:unhideWhenUsed="0" w:qFormat="1"/>
+    <w:lsdException w:name="Intense Quote" w:semiHidden="0" w:uiPriority="30" w:unhideWhenUsed="0" w:qFormat="1"/>
+    <w:lsdException w:name="Medium List 2 Accent 1" w:semiHidden="0" w:uiPriority="66" w:unhideWhenUsed="0"/>
+    <w:lsdException w:name="Medium Grid 1 Accent 1" w:semiHidden="0" w:uiPriority="67" w:unhideWhenUsed="0"/>
+    <w:lsdException w:name="Medium Grid 2 Accent 1" w:semiHidden="0" w:uiPriority="68" w:unhideWhenUsed="0"/>
+    <w:lsdException w:name="Medium Grid 3 Accent 1" w:semiHidden="0" w:uiPriority="69" w:unhideWhenUsed="0"/>
+    <w:lsdException w:name="Dark List Accent 1" w:semiHidden="0" w:uiPriority="70" w:unhideWhenUsed="0"/>
+    <w:lsdException w:name="Colorful Shading Accent 1" w:semiHidden="0" w:uiPriority="71" w:unhideWhenUsed="0"/>
+    <w:lsdException w:name="Colorful List Accent 1" w:semiHidden="0" w:uiPriority="72" w:unhideWhenUsed="0"/>
+    <w:lsdException w:name="Colorful Grid Accent 1" w:semiHidden="0" w:uiPriority="73" w:unhideWhenUsed="0"/>
+    <w:lsdException w:name="Light Shading Accent 2" w:semiHidden="0" w:uiPriority="60" w:unhideWhenUsed="0"/>
+    <w:lsdException w:name="Light List Accent 2" w:semiHidden="0" w:uiPriority="61" w:unhideWhenUsed="0"/>
+    <w:lsdException w:name="Light Grid Accent 2" w:semiHidden="0" w:uiPriority="62" w:unhideWhenUsed="0"/>
+    <w:lsdException w:name="Medium Shading 1 Accent 2" w:semiHidden="0" w:uiPriority="63" w:unhideWhenUsed="0"/>
+    <w:lsdException w:name="Medium Shading 2 Accent 2" w:semiHidden="0" w:uiPriority="64" w:unhideWhenUsed="0"/>
+    <w:lsdException w:name="Medium List 1 Accent 2" w:semiHidden="0" w:uiPriority="65" w:unhideWhenUsed="0"/>
+    <w:lsdException w:name="Medium List 2 Accent 2" w:semiHidden="0" w:uiPriority="66" w:unhideWhenUsed="0"/>
+    <w:lsdException w:name="Medium Grid 1 Accent 2" w:semiHidden="0" w:uiPriority="67" w:unhideWhenUsed="0"/>
+    <w:lsdException w:name="Medium Grid 2 Accent 2" w:semiHidden="0" w:uiPriority="68" w:unhideWhenUsed="0"/>
+    <w:lsdException w:name="Medium Grid 3 Accent 2" w:semiHidden="0" w:uiPriority="69" w:unhideWhenUsed="0"/>
+    <w:lsdException w:name="Dark List Accent 2" w:semiHidden="0" w:uiPriority="70" w:unhideWhenUsed="0"/>
+    <w:lsdException w:name="Colorful Shading Accent 2" w:semiHidden="0" w:uiPriority="71" w:unhideWhenUsed="0"/>
+    <w:lsdException w:name="Colorful List Accent 2" w:semiHidden="0" w:uiPriority="72" w:unhideWhenUsed="0"/>
+    <w:lsdException w:name="Colorful Grid Accent 2" w:semiHidden="0" w:uiPriority="73" w:unhideWhenUsed="0"/>
+    <w:lsdException w:name="Light Shading Accent 3" w:semiHidden="0" w:uiPriority="60" w:unhideWhenUsed="0"/>
+    <w:lsdException w:name="Light List Accent 3" w:semiHidden="0" w:uiPriority="61" w:unhideWhenUsed="0"/>
+    <w:lsdException w:name="Light Grid Accent 3" w:semiHidden="0" w:uiPriority="62" w:unhideWhenUsed="0"/>
+    <w:lsdException w:name="Medium Shading 1 Accent 3" w:semiHidden="0" w:uiPriority="63" w:unhideWhenUsed="0"/>
+    <w:lsdException w:name="Medium Shading 2 Accent 3" w:semiHidden="0" w:uiPriority="64" w:unhideWhenUsed="0"/>
+    <w:lsdException w:name="Medium List 1 Accent 3" w:semiHidden="0" w:uiPriority="65" w:unhideWhenUsed="0"/>
+    <w:lsdException w:name="Medium List 2 Accent 3" w:semiHidden="0" w:uiPriority="66" w:unhideWhenUsed="0"/>
+    <w:lsdException w:name="Medium Grid 1 Accent 3" w:semiHidden="0" w:uiPriority="67" w:unhideWhenUsed="0"/>
+    <w:lsdException w:name="Medium Grid 2 Accent 3" w:semiHidden="0" w:uiPriority="68" w:unhideWhenUsed="0"/>
+    <w:lsdException w:name="Medium Grid 3 Accent 3" w:semiHidden="0" w:uiPriority="69" w:unhideWhenUsed="0"/>
+    <w:lsdException w:name="Dark List Accent 3" w:semiHidden="0" w:uiPriority="70" w:unhideWhenUsed="0"/>
+    <w:lsdException w:name="Colorful Shading Accent 3" w:semiHidden="0" w:uiPriority="71" w:unhideWhenUsed="0"/>
+    <w:lsdException w:name="Colorful List Accent 3" w:semiHidden="0" w:uiPriority="72" w:unhideWhenUsed="0"/>
+    <w:lsdException w:name="Colorful Grid Accent 3" w:semiHidden="0" w:uiPriority="73" w:unhideWhenUsed="0"/>
+    <w:lsdException w:name="Light Shading Accent 4" w:semiHidden="0" w:uiPriority="60" w:unhideWhenUsed="0"/>
+    <w:lsdException w:name="Light List Accent 4" w:semiHidden="0" w:uiPriority="61" w:unhideWhenUsed="0"/>
+    <w:lsdException w:name="Light Grid Accent 4" w:semiHidden="0" w:uiPriority="62" w:unhideWhenUsed="0"/>
+    <w:lsdException w:name="Medium Shading 1 Accent 4" w:semiHidden="0" w:uiPriority="63" w:unhideWhenUsed="0"/>
+    <w:lsdException w:name="Medium Shading 2 Accent 4" w:semiHidden="0" w:uiPriority="64" w:unhideWhenUsed="0"/>
+    <w:lsdException w:name="Medium List 1 Accent 4" w:semiHidden="0" w:uiPriority="65" w:unhideWhenUsed="0"/>
+    <w:lsdException w:name="Medium List 2 Accent 4" w:semiHidden="0" w:uiPriority="66" w:unhideWhenUsed="0"/>
+    <w:lsdException w:name="Medium Grid 1 Accent 4" w:semiHidden="0" w:uiPriority="67" w:unhideWhenUsed="0"/>
+    <w:lsdException w:name="Medium Grid 2 Accent 4" w:semiHidden="0" w:uiPriority="68" w:unhideWhenUsed="0"/>
+    <w:lsdException w:name="Medium Grid 3 Accent 4" w:semiHidden="0" w:uiPriority="69" w:unhideWhenUsed="0"/>
+    <w:lsdException w:name="Dark List Accent 4" w:semiHidden="0" w:uiPriority="70" w:unhideWhenUsed="0"/>
+    <w:lsdException w:name="Colorful Shading Accent 4" w:semiHidden="0" w:uiPriority="71" w:unhideWhenUsed="0"/>
+    <w:lsdException w:name="Colorful List Accent 4" w:semiHidden="0" w:uiPriority="72" w:unhideWhenUsed="0"/>
+    <w:lsdException w:name="Colorful Grid Accent 4" w:semiHidden="0" w:uiPriority="73" w:unhideWhenUsed="0"/>
+    <w:lsdException w:name="Light Shading Accent 5" w:semiHidden="0" w:uiPriority="60" w:unhideWhenUsed="0"/>
+    <w:lsdException w:name="Light List Accent 5" w:semiHidden="0" w:uiPriority="61" w:unhideWhenUsed="0"/>
+    <w:lsdException w:name="Light Grid Accent 5" w:semiHidden="0" w:uiPriority="62" w:unhideWhenUsed="0"/>
+    <w:lsdException w:name="Medium Shading 1 Accent 5" w:semiHidden="0" w:uiPriority="63" w:unhideWhenUsed="0"/>
+    <w:lsdException w:name="Medium Shading 2 Accent 5" w:semiHidden="0" w:uiPriority="64" w:unhideWhenUsed="0"/>
+    <w:lsdException w:name="Medium List 1 Accent 5" w:semiHidden="0" w:uiPriority="65" w:unhideWhenUsed="0"/>
+    <w:lsdException w:name="Medium List 2 Accent 5" w:semiHidden="0" w:uiPriority="66" w:unhideWhenUsed="0"/>
+    <w:lsdException w:name="Medium Grid 1 Accent 5" w:semiHidden="0" w:uiPriority="67" w:unhideWhenUsed="0"/>
+    <w:lsdException w:name="Medium Grid 2 Accent 5" w:semiHidden="0" w:uiPriority="68" w:unhideWhenUsed="0"/>
+    <w:lsdException w:name="Medium Grid 3 Accent 5" w:semiHidden="0" w:uiPriority="69" w:unhideWhenUsed="0"/>
+    <w:lsdException w:name="Dark List Accent 5" w:semiHidden="0" w:uiPriority="70" w:unhideWhenUsed="0"/>
+    <w:lsdException w:name="Colorful Shading Accent 5" w:semiHidden="0" w:uiPriority="71" w:unhideWhenUsed="0"/>
+    <w:lsdException w:name="Colorful List Accent 5" w:semiHidden="0" w:uiPriority="72" w:unhideWhenUsed="0"/>
+    <w:lsdException w:name="Colorful Grid Accent 5" w:semiHidden="0" w:uiPriority="73" w:unhideWhenUsed="0"/>
+    <w:lsdException w:name="Light Shading Accent 6" w:semiHidden="0" w:uiPriority="60" w:unhideWhenUsed="0"/>
+    <w:lsdException w:name="Light List Accent 6" w:semiHidden="0" w:uiPriority="61" w:unhideWhenUsed="0"/>
+    <w:lsdException w:name="Light Grid Accent 6" w:semiHidden="0" w:uiPriority="62" w:unhideWhenUsed="0"/>
+    <w:lsdException w:name="Medium Shading 1 Accent 6" w:semiHidden="0" w:uiPriority="63" w:unhideWhenUsed="0"/>
+    <w:lsdException w:name="Medium Shading 2 Accent 6" w:semiHidden="0" w:uiPriority="64" w:unhideWhenUsed="0"/>
+    <w:lsdException w:name="Medium List 1 Accent 6" w:semiHidden="0" w:uiPriority="65" w:unhideWhenUsed="0"/>
+    <w:lsdException w:name="Medium List 2 Accent 6" w:semiHidden="0" w:uiPriority="66" w:unhideWhenUsed="0"/>
+    <w:lsdException w:name="Medium Grid 1 Accent 6" w:semiHidden="0" w:uiPriority="67" w:unhideWhenUsed="0"/>
+    <w:lsdException w:name="Medium Grid 2 Accent 6" w:semiHidden="0" w:uiPriority="68" w:unhideWhenUsed="0"/>
+    <w:lsdException w:name="Medium Grid 3 Accent 6" w:semiHidden="0" w:uiPriority="69" w:unhideWhenUsed="0"/>
+    <w:lsdException w:name="Dark List Accent 6" w:semiHidden="0" w:uiPriority="70" w:unhideWhenUsed="0"/>
+    <w:lsdException w:name="Colorful Shading Accent 6" w:semiHidden="0" w:uiPriority="71" w:unhideWhenUsed="0"/>
+    <w:lsdException w:name="Colorful List Accent 6" w:semiHidden="0" w:uiPriority="72" w:unhideWhenUsed="0"/>
+    <w:lsdException w:name="Colorful Grid Accent 6" w:semiHidden="0" w:uiPriority="73" w:unhideWhenUsed="0"/>
+    <w:lsdException w:name="Subtle Emphasis" w:semiHidden="0" w:uiPriority="19" w:unhideWhenUsed="0" w:qFormat="1"/>
+    <w:lsdException w:name="Intense Emphasis" w:semiHidden="0" w:uiPriority="21" w:unhideWhenUsed="0" w:qFormat="1"/>
+    <w:lsdException w:name="Subtle Reference" w:semiHidden="0" w:uiPriority="31" w:unhideWhenUsed="0" w:qFormat="1"/>
+    <w:lsdException w:name="Intense Reference" w:semiHidden="0" w:uiPriority="32" w:unhideWhenUsed="0" w:qFormat="1"/>
+    <w:lsdException w:name="Book Title" w:semiHidden="0" w:uiPriority="33" w:unhideWhenUsed="0" w:qFormat="1"/>
+    <w:lsdException w:name="Bibliography" w:uiPriority="37"/>
+    <w:lsdException w:name="TOC Heading" w:uiPriority="39" w:qFormat="1"/>
   </w:latentStyles>
   <w:style w:type="paragraph" w:default="1" w:styleId="Normal">
     <w:name w:val="Normal"/>
@@ -4093,7 +4025,7 @@
       <w:lang w:val="en-US" w:eastAsia="en-US"/>
     </w:rPr>
   </w:style>
-  <w:style w:type="paragraph" w:styleId="Heading1">
+  <w:style w:type="paragraph" w:styleId="Ttulo1">
     <w:name w:val="heading 1"/>
     <w:basedOn w:val="Normal"/>
     <w:next w:val="Normal"/>
@@ -4114,11 +4046,11 @@
       <w:szCs w:val="20"/>
     </w:rPr>
   </w:style>
-  <w:style w:type="paragraph" w:styleId="Heading2">
+  <w:style w:type="paragraph" w:styleId="Ttulo2">
     <w:name w:val="heading 2"/>
-    <w:basedOn w:val="Heading1"/>
+    <w:basedOn w:val="Ttulo1"/>
     <w:next w:val="Normal"/>
-    <w:link w:val="Heading2Char"/>
+    <w:link w:val="Ttulo2Char"/>
     <w:qFormat/>
     <w:pPr>
       <w:keepNext w:val="0"/>
@@ -4131,9 +4063,9 @@
       <w:sz w:val="20"/>
     </w:rPr>
   </w:style>
-  <w:style w:type="paragraph" w:styleId="Heading3">
+  <w:style w:type="paragraph" w:styleId="Ttulo3">
     <w:name w:val="heading 3"/>
-    <w:basedOn w:val="Heading1"/>
+    <w:basedOn w:val="Ttulo1"/>
     <w:qFormat/>
     <w:pPr>
       <w:keepNext w:val="0"/>
@@ -4149,7 +4081,7 @@
       <w:sz w:val="20"/>
     </w:rPr>
   </w:style>
-  <w:style w:type="paragraph" w:styleId="Heading4">
+  <w:style w:type="paragraph" w:styleId="Ttulo4">
     <w:name w:val="heading 4"/>
     <w:basedOn w:val="Normal"/>
     <w:next w:val="Normal"/>
@@ -4170,7 +4102,7 @@
       <w:szCs w:val="28"/>
     </w:rPr>
   </w:style>
-  <w:style w:type="paragraph" w:styleId="Heading5">
+  <w:style w:type="paragraph" w:styleId="Ttulo5">
     <w:name w:val="heading 5"/>
     <w:basedOn w:val="Normal"/>
     <w:next w:val="Normal"/>
@@ -4192,7 +4124,7 @@
       <w:szCs w:val="26"/>
     </w:rPr>
   </w:style>
-  <w:style w:type="paragraph" w:styleId="Heading6">
+  <w:style w:type="paragraph" w:styleId="Ttulo6">
     <w:name w:val="heading 6"/>
     <w:basedOn w:val="Normal"/>
     <w:next w:val="Normal"/>
@@ -4212,7 +4144,7 @@
       <w:szCs w:val="22"/>
     </w:rPr>
   </w:style>
-  <w:style w:type="paragraph" w:styleId="Heading7">
+  <w:style w:type="paragraph" w:styleId="Ttulo7">
     <w:name w:val="heading 7"/>
     <w:basedOn w:val="Normal"/>
     <w:next w:val="Normal"/>
@@ -4226,7 +4158,7 @@
       <w:outlineLvl w:val="6"/>
     </w:pPr>
   </w:style>
-  <w:style w:type="paragraph" w:styleId="Heading8">
+  <w:style w:type="paragraph" w:styleId="Ttulo8">
     <w:name w:val="heading 8"/>
     <w:basedOn w:val="Normal"/>
     <w:next w:val="Normal"/>
@@ -4244,7 +4176,7 @@
       <w:iCs/>
     </w:rPr>
   </w:style>
-  <w:style w:type="paragraph" w:styleId="Heading9">
+  <w:style w:type="paragraph" w:styleId="Ttulo9">
     <w:name w:val="heading 9"/>
     <w:basedOn w:val="Normal"/>
     <w:next w:val="Normal"/>
@@ -4263,13 +4195,13 @@
       <w:szCs w:val="22"/>
     </w:rPr>
   </w:style>
-  <w:style w:type="character" w:default="1" w:styleId="DefaultParagraphFont">
+  <w:style w:type="character" w:default="1" w:styleId="Fontepargpadro">
     <w:name w:val="Default Paragraph Font"/>
     <w:uiPriority w:val="1"/>
     <w:semiHidden/>
     <w:unhideWhenUsed/>
   </w:style>
-  <w:style w:type="table" w:default="1" w:styleId="TableNormal">
+  <w:style w:type="table" w:default="1" w:styleId="Tabelanormal">
     <w:name w:val="Normal Table"/>
     <w:uiPriority w:val="99"/>
     <w:semiHidden/>
@@ -4284,13 +4216,13 @@
       </w:tblCellMar>
     </w:tblPr>
   </w:style>
-  <w:style w:type="numbering" w:default="1" w:styleId="NoList">
+  <w:style w:type="numbering" w:default="1" w:styleId="Semlista">
     <w:name w:val="No List"/>
     <w:uiPriority w:val="99"/>
     <w:semiHidden/>
     <w:unhideWhenUsed/>
   </w:style>
-  <w:style w:type="paragraph" w:styleId="Header">
+  <w:style w:type="paragraph" w:styleId="Cabealho">
     <w:name w:val="header"/>
     <w:basedOn w:val="Normal"/>
     <w:semiHidden/>
@@ -4301,7 +4233,7 @@
       </w:tabs>
     </w:pPr>
   </w:style>
-  <w:style w:type="paragraph" w:styleId="Footer">
+  <w:style w:type="paragraph" w:styleId="Rodap">
     <w:name w:val="footer"/>
     <w:basedOn w:val="Normal"/>
     <w:semiHidden/>
@@ -4312,15 +4244,15 @@
       </w:tabs>
     </w:pPr>
   </w:style>
-  <w:style w:type="character" w:styleId="PageNumber">
+  <w:style w:type="character" w:styleId="Nmerodepgina">
     <w:name w:val="page number"/>
-    <w:basedOn w:val="DefaultParagraphFont"/>
+    <w:basedOn w:val="Fontepargpadro"/>
     <w:semiHidden/>
   </w:style>
-  <w:style w:type="paragraph" w:styleId="BodyText">
+  <w:style w:type="paragraph" w:styleId="Corpodetexto">
     <w:name w:val="Body Text"/>
     <w:basedOn w:val="Normal"/>
-    <w:link w:val="BodyTextChar1"/>
+    <w:link w:val="CorpodetextoChar"/>
     <w:semiHidden/>
     <w:pPr>
       <w:keepLines/>
@@ -4333,7 +4265,7 @@
       <w:szCs w:val="20"/>
     </w:rPr>
   </w:style>
-  <w:style w:type="paragraph" w:styleId="Title">
+  <w:style w:type="paragraph" w:styleId="Ttulo">
     <w:name w:val="Title"/>
     <w:basedOn w:val="Normal"/>
     <w:qFormat/>
@@ -4367,10 +4299,10 @@
       <w:szCs w:val="16"/>
     </w:rPr>
   </w:style>
-  <w:style w:type="character" w:customStyle="1" w:styleId="Heading2Char">
-    <w:name w:val="Heading 2 Char"/>
-    <w:basedOn w:val="DefaultParagraphFont"/>
-    <w:link w:val="Heading2"/>
+  <w:style w:type="character" w:customStyle="1" w:styleId="Ttulo2Char">
+    <w:name w:val="Título 2 Char"/>
+    <w:basedOn w:val="Fontepargpadro"/>
+    <w:link w:val="Ttulo2"/>
     <w:rsid w:val="00CA0C47"/>
     <w:rPr>
       <w:rFonts w:ascii="Arial" w:hAnsi="Arial"/>
@@ -4378,17 +4310,486 @@
       <w:lang w:val="en-US" w:eastAsia="en-US"/>
     </w:rPr>
   </w:style>
-  <w:style w:type="character" w:customStyle="1" w:styleId="BodyTextChar1">
-    <w:name w:val="Body Text Char1"/>
-    <w:basedOn w:val="DefaultParagraphFont"/>
-    <w:link w:val="BodyText"/>
+  <w:style w:type="character" w:customStyle="1" w:styleId="CorpodetextoChar">
+    <w:name w:val="Corpo de texto Char"/>
+    <w:basedOn w:val="Fontepargpadro"/>
+    <w:link w:val="Corpodetexto"/>
     <w:semiHidden/>
     <w:rsid w:val="00CA0C47"/>
     <w:rPr>
       <w:lang w:val="en-US" w:eastAsia="en-US"/>
     </w:rPr>
   </w:style>
-  <w:style w:type="paragraph" w:styleId="ListParagraph">
+  <w:style w:type="paragraph" w:styleId="PargrafodaLista">
+    <w:name w:val="List Paragraph"/>
+    <w:basedOn w:val="Normal"/>
+    <w:uiPriority w:val="34"/>
+    <w:qFormat/>
+    <w:rsid w:val="00A63558"/>
+    <w:pPr>
+      <w:ind w:left="720"/>
+      <w:contextualSpacing/>
+    </w:pPr>
+  </w:style>
+</w:styles>
+</file>
+
+<file path=word/stylesWithEffects.xml><?xml version="1.0" encoding="utf-8"?>
+<w:styles xmlns:wpc="http://schemas.microsoft.com/office/word/2010/wordprocessingCanvas" xmlns:mc="http://schemas.openxmlformats.org/markup-compatibility/2006" xmlns:o="urn:schemas-microsoft-com:office:office" xmlns:r="http://schemas.openxmlformats.org/officeDocument/2006/relationships" xmlns:m="http://schemas.openxmlformats.org/officeDocument/2006/math" xmlns:v="urn:schemas-microsoft-com:vml" xmlns:wp14="http://schemas.microsoft.com/office/word/2010/wordprocessingDrawing" xmlns:wp="http://schemas.openxmlformats.org/drawingml/2006/wordprocessingDrawing" xmlns:w10="urn:schemas-microsoft-com:office:word" xmlns:w="http://schemas.openxmlformats.org/wordprocessingml/2006/main" xmlns:w14="http://schemas.microsoft.com/office/word/2010/wordml" xmlns:wpg="http://schemas.microsoft.com/office/word/2010/wordprocessingGroup" xmlns:wpi="http://schemas.microsoft.com/office/word/2010/wordprocessingInk" xmlns:wne="http://schemas.microsoft.com/office/word/2006/wordml" xmlns:wps="http://schemas.microsoft.com/office/word/2010/wordprocessingShape" mc:Ignorable="w14 wp14">
+  <w:docDefaults>
+    <w:rPrDefault>
+      <w:rPr>
+        <w:rFonts w:ascii="Times New Roman" w:eastAsia="Times New Roman" w:hAnsi="Times New Roman" w:cs="Times New Roman"/>
+        <w:lang w:val="pt-BR" w:eastAsia="pt-BR" w:bidi="ar-SA"/>
+      </w:rPr>
+    </w:rPrDefault>
+    <w:pPrDefault/>
+  </w:docDefaults>
+  <w:latentStyles w:defLockedState="0" w:defUIPriority="99" w:defSemiHidden="1" w:defUnhideWhenUsed="1" w:defQFormat="0" w:count="267">
+    <w:lsdException w:name="Normal" w:semiHidden="0" w:uiPriority="0" w:unhideWhenUsed="0" w:qFormat="1"/>
+    <w:lsdException w:name="heading 1" w:semiHidden="0" w:uiPriority="0" w:unhideWhenUsed="0" w:qFormat="1"/>
+    <w:lsdException w:name="heading 2" w:semiHidden="0" w:uiPriority="0" w:unhideWhenUsed="0" w:qFormat="1"/>
+    <w:lsdException w:name="heading 3" w:semiHidden="0" w:uiPriority="0" w:unhideWhenUsed="0" w:qFormat="1"/>
+    <w:lsdException w:name="heading 4" w:semiHidden="0" w:uiPriority="0" w:unhideWhenUsed="0" w:qFormat="1"/>
+    <w:lsdException w:name="heading 5" w:semiHidden="0" w:uiPriority="0" w:unhideWhenUsed="0" w:qFormat="1"/>
+    <w:lsdException w:name="heading 6" w:semiHidden="0" w:uiPriority="0" w:unhideWhenUsed="0" w:qFormat="1"/>
+    <w:lsdException w:name="heading 7" w:semiHidden="0" w:uiPriority="0" w:unhideWhenUsed="0" w:qFormat="1"/>
+    <w:lsdException w:name="heading 8" w:semiHidden="0" w:uiPriority="0" w:unhideWhenUsed="0" w:qFormat="1"/>
+    <w:lsdException w:name="heading 9" w:semiHidden="0" w:uiPriority="0" w:unhideWhenUsed="0" w:qFormat="1"/>
+    <w:lsdException w:name="toc 1" w:uiPriority="39"/>
+    <w:lsdException w:name="toc 2" w:uiPriority="39"/>
+    <w:lsdException w:name="toc 3" w:uiPriority="39"/>
+    <w:lsdException w:name="toc 4" w:uiPriority="39"/>
+    <w:lsdException w:name="toc 5" w:uiPriority="39"/>
+    <w:lsdException w:name="toc 6" w:uiPriority="39"/>
+    <w:lsdException w:name="toc 7" w:uiPriority="39"/>
+    <w:lsdException w:name="toc 8" w:uiPriority="39"/>
+    <w:lsdException w:name="toc 9" w:uiPriority="39"/>
+    <w:lsdException w:name="caption" w:uiPriority="35" w:qFormat="1"/>
+    <w:lsdException w:name="Title" w:semiHidden="0" w:uiPriority="10" w:unhideWhenUsed="0" w:qFormat="1"/>
+    <w:lsdException w:name="Default Paragraph Font" w:uiPriority="1"/>
+    <w:lsdException w:name="Body Text" w:uiPriority="0"/>
+    <w:lsdException w:name="Subtitle" w:semiHidden="0" w:uiPriority="11" w:unhideWhenUsed="0" w:qFormat="1"/>
+    <w:lsdException w:name="Strong" w:semiHidden="0" w:uiPriority="22" w:unhideWhenUsed="0" w:qFormat="1"/>
+    <w:lsdException w:name="Emphasis" w:semiHidden="0" w:uiPriority="20" w:unhideWhenUsed="0" w:qFormat="1"/>
+    <w:lsdException w:name="Table Grid" w:semiHidden="0" w:uiPriority="59" w:unhideWhenUsed="0"/>
+    <w:lsdException w:name="Placeholder Text" w:unhideWhenUsed="0"/>
+    <w:lsdException w:name="No Spacing" w:semiHidden="0" w:uiPriority="1" w:unhideWhenUsed="0" w:qFormat="1"/>
+    <w:lsdException w:name="Light Shading" w:semiHidden="0" w:uiPriority="60" w:unhideWhenUsed="0"/>
+    <w:lsdException w:name="Light List" w:semiHidden="0" w:uiPriority="61" w:unhideWhenUsed="0"/>
+    <w:lsdException w:name="Light Grid" w:semiHidden="0" w:uiPriority="62" w:unhideWhenUsed="0"/>
+    <w:lsdException w:name="Medium Shading 1" w:semiHidden="0" w:uiPriority="63" w:unhideWhenUsed="0"/>
+    <w:lsdException w:name="Medium Shading 2" w:semiHidden="0" w:uiPriority="64" w:unhideWhenUsed="0"/>
+    <w:lsdException w:name="Medium List 1" w:semiHidden="0" w:uiPriority="65" w:unhideWhenUsed="0"/>
+    <w:lsdException w:name="Medium List 2" w:semiHidden="0" w:uiPriority="66" w:unhideWhenUsed="0"/>
+    <w:lsdException w:name="Medium Grid 1" w:semiHidden="0" w:uiPriority="67" w:unhideWhenUsed="0"/>
+    <w:lsdException w:name="Medium Grid 2" w:semiHidden="0" w:uiPriority="68" w:unhideWhenUsed="0"/>
+    <w:lsdException w:name="Medium Grid 3" w:semiHidden="0" w:uiPriority="69" w:unhideWhenUsed="0"/>
+    <w:lsdException w:name="Dark List" w:semiHidden="0" w:uiPriority="70" w:unhideWhenUsed="0"/>
+    <w:lsdException w:name="Colorful Shading" w:semiHidden="0" w:uiPriority="71" w:unhideWhenUsed="0"/>
+    <w:lsdException w:name="Colorful List" w:semiHidden="0" w:uiPriority="72" w:unhideWhenUsed="0"/>
+    <w:lsdException w:name="Colorful Grid" w:semiHidden="0" w:uiPriority="73" w:unhideWhenUsed="0"/>
+    <w:lsdException w:name="Light Shading Accent 1" w:semiHidden="0" w:uiPriority="60" w:unhideWhenUsed="0"/>
+    <w:lsdException w:name="Light List Accent 1" w:semiHidden="0" w:uiPriority="61" w:unhideWhenUsed="0"/>
+    <w:lsdException w:name="Light Grid Accent 1" w:semiHidden="0" w:uiPriority="62" w:unhideWhenUsed="0"/>
+    <w:lsdException w:name="Medium Shading 1 Accent 1" w:semiHidden="0" w:uiPriority="63" w:unhideWhenUsed="0"/>
+    <w:lsdException w:name="Medium Shading 2 Accent 1" w:semiHidden="0" w:uiPriority="64" w:unhideWhenUsed="0"/>
+    <w:lsdException w:name="Medium List 1 Accent 1" w:semiHidden="0" w:uiPriority="65" w:unhideWhenUsed="0"/>
+    <w:lsdException w:name="Revision" w:unhideWhenUsed="0"/>
+    <w:lsdException w:name="List Paragraph" w:semiHidden="0" w:uiPriority="34" w:unhideWhenUsed="0" w:qFormat="1"/>
+    <w:lsdException w:name="Quote" w:semiHidden="0" w:uiPriority="29" w:unhideWhenUsed="0" w:qFormat="1"/>
+    <w:lsdException w:name="Intense Quote" w:semiHidden="0" w:uiPriority="30" w:unhideWhenUsed="0" w:qFormat="1"/>
+    <w:lsdException w:name="Medium List 2 Accent 1" w:semiHidden="0" w:uiPriority="66" w:unhideWhenUsed="0"/>
+    <w:lsdException w:name="Medium Grid 1 Accent 1" w:semiHidden="0" w:uiPriority="67" w:unhideWhenUsed="0"/>
+    <w:lsdException w:name="Medium Grid 2 Accent 1" w:semiHidden="0" w:uiPriority="68" w:unhideWhenUsed="0"/>
+    <w:lsdException w:name="Medium Grid 3 Accent 1" w:semiHidden="0" w:uiPriority="69" w:unhideWhenUsed="0"/>
+    <w:lsdException w:name="Dark List Accent 1" w:semiHidden="0" w:uiPriority="70" w:unhideWhenUsed="0"/>
+    <w:lsdException w:name="Colorful Shading Accent 1" w:semiHidden="0" w:uiPriority="71" w:unhideWhenUsed="0"/>
+    <w:lsdException w:name="Colorful List Accent 1" w:semiHidden="0" w:uiPriority="72" w:unhideWhenUsed="0"/>
+    <w:lsdException w:name="Colorful Grid Accent 1" w:semiHidden="0" w:uiPriority="73" w:unhideWhenUsed="0"/>
+    <w:lsdException w:name="Light Shading Accent 2" w:semiHidden="0" w:uiPriority="60" w:unhideWhenUsed="0"/>
+    <w:lsdException w:name="Light List Accent 2" w:semiHidden="0" w:uiPriority="61" w:unhideWhenUsed="0"/>
+    <w:lsdException w:name="Light Grid Accent 2" w:semiHidden="0" w:uiPriority="62" w:unhideWhenUsed="0"/>
+    <w:lsdException w:name="Medium Shading 1 Accent 2" w:semiHidden="0" w:uiPriority="63" w:unhideWhenUsed="0"/>
+    <w:lsdException w:name="Medium Shading 2 Accent 2" w:semiHidden="0" w:uiPriority="64" w:unhideWhenUsed="0"/>
+    <w:lsdException w:name="Medium List 1 Accent 2" w:semiHidden="0" w:uiPriority="65" w:unhideWhenUsed="0"/>
+    <w:lsdException w:name="Medium List 2 Accent 2" w:semiHidden="0" w:uiPriority="66" w:unhideWhenUsed="0"/>
+    <w:lsdException w:name="Medium Grid 1 Accent 2" w:semiHidden="0" w:uiPriority="67" w:unhideWhenUsed="0"/>
+    <w:lsdException w:name="Medium Grid 2 Accent 2" w:semiHidden="0" w:uiPriority="68" w:unhideWhenUsed="0"/>
+    <w:lsdException w:name="Medium Grid 3 Accent 2" w:semiHidden="0" w:uiPriority="69" w:unhideWhenUsed="0"/>
+    <w:lsdException w:name="Dark List Accent 2" w:semiHidden="0" w:uiPriority="70" w:unhideWhenUsed="0"/>
+    <w:lsdException w:name="Colorful Shading Accent 2" w:semiHidden="0" w:uiPriority="71" w:unhideWhenUsed="0"/>
+    <w:lsdException w:name="Colorful List Accent 2" w:semiHidden="0" w:uiPriority="72" w:unhideWhenUsed="0"/>
+    <w:lsdException w:name="Colorful Grid Accent 2" w:semiHidden="0" w:uiPriority="73" w:unhideWhenUsed="0"/>
+    <w:lsdException w:name="Light Shading Accent 3" w:semiHidden="0" w:uiPriority="60" w:unhideWhenUsed="0"/>
+    <w:lsdException w:name="Light List Accent 3" w:semiHidden="0" w:uiPriority="61" w:unhideWhenUsed="0"/>
+    <w:lsdException w:name="Light Grid Accent 3" w:semiHidden="0" w:uiPriority="62" w:unhideWhenUsed="0"/>
+    <w:lsdException w:name="Medium Shading 1 Accent 3" w:semiHidden="0" w:uiPriority="63" w:unhideWhenUsed="0"/>
+    <w:lsdException w:name="Medium Shading 2 Accent 3" w:semiHidden="0" w:uiPriority="64" w:unhideWhenUsed="0"/>
+    <w:lsdException w:name="Medium List 1 Accent 3" w:semiHidden="0" w:uiPriority="65" w:unhideWhenUsed="0"/>
+    <w:lsdException w:name="Medium List 2 Accent 3" w:semiHidden="0" w:uiPriority="66" w:unhideWhenUsed="0"/>
+    <w:lsdException w:name="Medium Grid 1 Accent 3" w:semiHidden="0" w:uiPriority="67" w:unhideWhenUsed="0"/>
+    <w:lsdException w:name="Medium Grid 2 Accent 3" w:semiHidden="0" w:uiPriority="68" w:unhideWhenUsed="0"/>
+    <w:lsdException w:name="Medium Grid 3 Accent 3" w:semiHidden="0" w:uiPriority="69" w:unhideWhenUsed="0"/>
+    <w:lsdException w:name="Dark List Accent 3" w:semiHidden="0" w:uiPriority="70" w:unhideWhenUsed="0"/>
+    <w:lsdException w:name="Colorful Shading Accent 3" w:semiHidden="0" w:uiPriority="71" w:unhideWhenUsed="0"/>
+    <w:lsdException w:name="Colorful List Accent 3" w:semiHidden="0" w:uiPriority="72" w:unhideWhenUsed="0"/>
+    <w:lsdException w:name="Colorful Grid Accent 3" w:semiHidden="0" w:uiPriority="73" w:unhideWhenUsed="0"/>
+    <w:lsdException w:name="Light Shading Accent 4" w:semiHidden="0" w:uiPriority="60" w:unhideWhenUsed="0"/>
+    <w:lsdException w:name="Light List Accent 4" w:semiHidden="0" w:uiPriority="61" w:unhideWhenUsed="0"/>
+    <w:lsdException w:name="Light Grid Accent 4" w:semiHidden="0" w:uiPriority="62" w:unhideWhenUsed="0"/>
+    <w:lsdException w:name="Medium Shading 1 Accent 4" w:semiHidden="0" w:uiPriority="63" w:unhideWhenUsed="0"/>
+    <w:lsdException w:name="Medium Shading 2 Accent 4" w:semiHidden="0" w:uiPriority="64" w:unhideWhenUsed="0"/>
+    <w:lsdException w:name="Medium List 1 Accent 4" w:semiHidden="0" w:uiPriority="65" w:unhideWhenUsed="0"/>
+    <w:lsdException w:name="Medium List 2 Accent 4" w:semiHidden="0" w:uiPriority="66" w:unhideWhenUsed="0"/>
+    <w:lsdException w:name="Medium Grid 1 Accent 4" w:semiHidden="0" w:uiPriority="67" w:unhideWhenUsed="0"/>
+    <w:lsdException w:name="Medium Grid 2 Accent 4" w:semiHidden="0" w:uiPriority="68" w:unhideWhenUsed="0"/>
+    <w:lsdException w:name="Medium Grid 3 Accent 4" w:semiHidden="0" w:uiPriority="69" w:unhideWhenUsed="0"/>
+    <w:lsdException w:name="Dark List Accent 4" w:semiHidden="0" w:uiPriority="70" w:unhideWhenUsed="0"/>
+    <w:lsdException w:name="Colorful Shading Accent 4" w:semiHidden="0" w:uiPriority="71" w:unhideWhenUsed="0"/>
+    <w:lsdException w:name="Colorful List Accent 4" w:semiHidden="0" w:uiPriority="72" w:unhideWhenUsed="0"/>
+    <w:lsdException w:name="Colorful Grid Accent 4" w:semiHidden="0" w:uiPriority="73" w:unhideWhenUsed="0"/>
+    <w:lsdException w:name="Light Shading Accent 5" w:semiHidden="0" w:uiPriority="60" w:unhideWhenUsed="0"/>
+    <w:lsdException w:name="Light List Accent 5" w:semiHidden="0" w:uiPriority="61" w:unhideWhenUsed="0"/>
+    <w:lsdException w:name="Light Grid Accent 5" w:semiHidden="0" w:uiPriority="62" w:unhideWhenUsed="0"/>
+    <w:lsdException w:name="Medium Shading 1 Accent 5" w:semiHidden="0" w:uiPriority="63" w:unhideWhenUsed="0"/>
+    <w:lsdException w:name="Medium Shading 2 Accent 5" w:semiHidden="0" w:uiPriority="64" w:unhideWhenUsed="0"/>
+    <w:lsdException w:name="Medium List 1 Accent 5" w:semiHidden="0" w:uiPriority="65" w:unhideWhenUsed="0"/>
+    <w:lsdException w:name="Medium List 2 Accent 5" w:semiHidden="0" w:uiPriority="66" w:unhideWhenUsed="0"/>
+    <w:lsdException w:name="Medium Grid 1 Accent 5" w:semiHidden="0" w:uiPriority="67" w:unhideWhenUsed="0"/>
+    <w:lsdException w:name="Medium Grid 2 Accent 5" w:semiHidden="0" w:uiPriority="68" w:unhideWhenUsed="0"/>
+    <w:lsdException w:name="Medium Grid 3 Accent 5" w:semiHidden="0" w:uiPriority="69" w:unhideWhenUsed="0"/>
+    <w:lsdException w:name="Dark List Accent 5" w:semiHidden="0" w:uiPriority="70" w:unhideWhenUsed="0"/>
+    <w:lsdException w:name="Colorful Shading Accent 5" w:semiHidden="0" w:uiPriority="71" w:unhideWhenUsed="0"/>
+    <w:lsdException w:name="Colorful List Accent 5" w:semiHidden="0" w:uiPriority="72" w:unhideWhenUsed="0"/>
+    <w:lsdException w:name="Colorful Grid Accent 5" w:semiHidden="0" w:uiPriority="73" w:unhideWhenUsed="0"/>
+    <w:lsdException w:name="Light Shading Accent 6" w:semiHidden="0" w:uiPriority="60" w:unhideWhenUsed="0"/>
+    <w:lsdException w:name="Light List Accent 6" w:semiHidden="0" w:uiPriority="61" w:unhideWhenUsed="0"/>
+    <w:lsdException w:name="Light Grid Accent 6" w:semiHidden="0" w:uiPriority="62" w:unhideWhenUsed="0"/>
+    <w:lsdException w:name="Medium Shading 1 Accent 6" w:semiHidden="0" w:uiPriority="63" w:unhideWhenUsed="0"/>
+    <w:lsdException w:name="Medium Shading 2 Accent 6" w:semiHidden="0" w:uiPriority="64" w:unhideWhenUsed="0"/>
+    <w:lsdException w:name="Medium List 1 Accent 6" w:semiHidden="0" w:uiPriority="65" w:unhideWhenUsed="0"/>
+    <w:lsdException w:name="Medium List 2 Accent 6" w:semiHidden="0" w:uiPriority="66" w:unhideWhenUsed="0"/>
+    <w:lsdException w:name="Medium Grid 1 Accent 6" w:semiHidden="0" w:uiPriority="67" w:unhideWhenUsed="0"/>
+    <w:lsdException w:name="Medium Grid 2 Accent 6" w:semiHidden="0" w:uiPriority="68" w:unhideWhenUsed="0"/>
+    <w:lsdException w:name="Medium Grid 3 Accent 6" w:semiHidden="0" w:uiPriority="69" w:unhideWhenUsed="0"/>
+    <w:lsdException w:name="Dark List Accent 6" w:semiHidden="0" w:uiPriority="70" w:unhideWhenUsed="0"/>
+    <w:lsdException w:name="Colorful Shading Accent 6" w:semiHidden="0" w:uiPriority="71" w:unhideWhenUsed="0"/>
+    <w:lsdException w:name="Colorful List Accent 6" w:semiHidden="0" w:uiPriority="72" w:unhideWhenUsed="0"/>
+    <w:lsdException w:name="Colorful Grid Accent 6" w:semiHidden="0" w:uiPriority="73" w:unhideWhenUsed="0"/>
+    <w:lsdException w:name="Subtle Emphasis" w:semiHidden="0" w:uiPriority="19" w:unhideWhenUsed="0" w:qFormat="1"/>
+    <w:lsdException w:name="Intense Emphasis" w:semiHidden="0" w:uiPriority="21" w:unhideWhenUsed="0" w:qFormat="1"/>
+    <w:lsdException w:name="Subtle Reference" w:semiHidden="0" w:uiPriority="31" w:unhideWhenUsed="0" w:qFormat="1"/>
+    <w:lsdException w:name="Intense Reference" w:semiHidden="0" w:uiPriority="32" w:unhideWhenUsed="0" w:qFormat="1"/>
+    <w:lsdException w:name="Book Title" w:semiHidden="0" w:uiPriority="33" w:unhideWhenUsed="0" w:qFormat="1"/>
+    <w:lsdException w:name="Bibliography" w:uiPriority="37"/>
+    <w:lsdException w:name="TOC Heading" w:uiPriority="39" w:qFormat="1"/>
+  </w:latentStyles>
+  <w:style w:type="paragraph" w:default="1" w:styleId="Normal">
+    <w:name w:val="Normal"/>
+    <w:qFormat/>
+    <w:rPr>
+      <w:sz w:val="24"/>
+      <w:szCs w:val="24"/>
+      <w:lang w:val="en-US" w:eastAsia="en-US"/>
+    </w:rPr>
+  </w:style>
+  <w:style w:type="paragraph" w:styleId="Ttulo1">
+    <w:name w:val="heading 1"/>
+    <w:basedOn w:val="Normal"/>
+    <w:next w:val="Normal"/>
+    <w:qFormat/>
+    <w:pPr>
+      <w:keepNext/>
+      <w:widowControl w:val="0"/>
+      <w:numPr>
+        <w:numId w:val="2"/>
+      </w:numPr>
+      <w:spacing w:before="120" w:after="60" w:line="240" w:lineRule="atLeast"/>
+      <w:ind w:left="720" w:hanging="720"/>
+      <w:outlineLvl w:val="0"/>
+    </w:pPr>
+    <w:rPr>
+      <w:rFonts w:ascii="Arial" w:hAnsi="Arial"/>
+      <w:b/>
+      <w:szCs w:val="20"/>
+    </w:rPr>
+  </w:style>
+  <w:style w:type="paragraph" w:styleId="Ttulo2">
+    <w:name w:val="heading 2"/>
+    <w:basedOn w:val="Ttulo1"/>
+    <w:next w:val="Normal"/>
+    <w:link w:val="Ttulo2Char"/>
+    <w:qFormat/>
+    <w:pPr>
+      <w:keepNext w:val="0"/>
+      <w:numPr>
+        <w:ilvl w:val="1"/>
+      </w:numPr>
+      <w:outlineLvl w:val="1"/>
+    </w:pPr>
+    <w:rPr>
+      <w:sz w:val="20"/>
+    </w:rPr>
+  </w:style>
+  <w:style w:type="paragraph" w:styleId="Ttulo3">
+    <w:name w:val="heading 3"/>
+    <w:basedOn w:val="Ttulo1"/>
+    <w:qFormat/>
+    <w:pPr>
+      <w:keepNext w:val="0"/>
+      <w:numPr>
+        <w:ilvl w:val="2"/>
+      </w:numPr>
+      <w:spacing w:before="0" w:after="0"/>
+      <w:outlineLvl w:val="2"/>
+    </w:pPr>
+    <w:rPr>
+      <w:b w:val="0"/>
+      <w:iCs/>
+      <w:sz w:val="20"/>
+    </w:rPr>
+  </w:style>
+  <w:style w:type="paragraph" w:styleId="Ttulo4">
+    <w:name w:val="heading 4"/>
+    <w:basedOn w:val="Normal"/>
+    <w:next w:val="Normal"/>
+    <w:qFormat/>
+    <w:pPr>
+      <w:keepNext/>
+      <w:numPr>
+        <w:ilvl w:val="3"/>
+        <w:numId w:val="2"/>
+      </w:numPr>
+      <w:spacing w:before="240" w:after="60"/>
+      <w:outlineLvl w:val="3"/>
+    </w:pPr>
+    <w:rPr>
+      <w:b/>
+      <w:bCs/>
+      <w:sz w:val="28"/>
+      <w:szCs w:val="28"/>
+    </w:rPr>
+  </w:style>
+  <w:style w:type="paragraph" w:styleId="Ttulo5">
+    <w:name w:val="heading 5"/>
+    <w:basedOn w:val="Normal"/>
+    <w:next w:val="Normal"/>
+    <w:qFormat/>
+    <w:pPr>
+      <w:numPr>
+        <w:ilvl w:val="4"/>
+        <w:numId w:val="2"/>
+      </w:numPr>
+      <w:spacing w:before="240" w:after="60"/>
+      <w:outlineLvl w:val="4"/>
+    </w:pPr>
+    <w:rPr>
+      <w:b/>
+      <w:bCs/>
+      <w:i/>
+      <w:iCs/>
+      <w:sz w:val="26"/>
+      <w:szCs w:val="26"/>
+    </w:rPr>
+  </w:style>
+  <w:style w:type="paragraph" w:styleId="Ttulo6">
+    <w:name w:val="heading 6"/>
+    <w:basedOn w:val="Normal"/>
+    <w:next w:val="Normal"/>
+    <w:qFormat/>
+    <w:pPr>
+      <w:numPr>
+        <w:ilvl w:val="5"/>
+        <w:numId w:val="2"/>
+      </w:numPr>
+      <w:spacing w:before="240" w:after="60"/>
+      <w:outlineLvl w:val="5"/>
+    </w:pPr>
+    <w:rPr>
+      <w:b/>
+      <w:bCs/>
+      <w:sz w:val="22"/>
+      <w:szCs w:val="22"/>
+    </w:rPr>
+  </w:style>
+  <w:style w:type="paragraph" w:styleId="Ttulo7">
+    <w:name w:val="heading 7"/>
+    <w:basedOn w:val="Normal"/>
+    <w:next w:val="Normal"/>
+    <w:qFormat/>
+    <w:pPr>
+      <w:numPr>
+        <w:ilvl w:val="6"/>
+        <w:numId w:val="2"/>
+      </w:numPr>
+      <w:spacing w:before="240" w:after="60"/>
+      <w:outlineLvl w:val="6"/>
+    </w:pPr>
+  </w:style>
+  <w:style w:type="paragraph" w:styleId="Ttulo8">
+    <w:name w:val="heading 8"/>
+    <w:basedOn w:val="Normal"/>
+    <w:next w:val="Normal"/>
+    <w:qFormat/>
+    <w:pPr>
+      <w:numPr>
+        <w:ilvl w:val="7"/>
+        <w:numId w:val="2"/>
+      </w:numPr>
+      <w:spacing w:before="240" w:after="60"/>
+      <w:outlineLvl w:val="7"/>
+    </w:pPr>
+    <w:rPr>
+      <w:i/>
+      <w:iCs/>
+    </w:rPr>
+  </w:style>
+  <w:style w:type="paragraph" w:styleId="Ttulo9">
+    <w:name w:val="heading 9"/>
+    <w:basedOn w:val="Normal"/>
+    <w:next w:val="Normal"/>
+    <w:qFormat/>
+    <w:pPr>
+      <w:numPr>
+        <w:ilvl w:val="8"/>
+        <w:numId w:val="2"/>
+      </w:numPr>
+      <w:spacing w:before="240" w:after="60"/>
+      <w:outlineLvl w:val="8"/>
+    </w:pPr>
+    <w:rPr>
+      <w:rFonts w:ascii="Arial" w:hAnsi="Arial" w:cs="Arial"/>
+      <w:sz w:val="22"/>
+      <w:szCs w:val="22"/>
+    </w:rPr>
+  </w:style>
+  <w:style w:type="character" w:default="1" w:styleId="Fontepargpadro">
+    <w:name w:val="Default Paragraph Font"/>
+    <w:uiPriority w:val="1"/>
+    <w:semiHidden/>
+    <w:unhideWhenUsed/>
+  </w:style>
+  <w:style w:type="table" w:default="1" w:styleId="Tabelanormal">
+    <w:name w:val="Normal Table"/>
+    <w:uiPriority w:val="99"/>
+    <w:semiHidden/>
+    <w:unhideWhenUsed/>
+    <w:tblPr>
+      <w:tblInd w:w="0" w:type="dxa"/>
+      <w:tblCellMar>
+        <w:top w:w="0" w:type="dxa"/>
+        <w:left w:w="108" w:type="dxa"/>
+        <w:bottom w:w="0" w:type="dxa"/>
+        <w:right w:w="108" w:type="dxa"/>
+      </w:tblCellMar>
+    </w:tblPr>
+  </w:style>
+  <w:style w:type="numbering" w:default="1" w:styleId="Semlista">
+    <w:name w:val="No List"/>
+    <w:uiPriority w:val="99"/>
+    <w:semiHidden/>
+    <w:unhideWhenUsed/>
+  </w:style>
+  <w:style w:type="paragraph" w:styleId="Cabealho">
+    <w:name w:val="header"/>
+    <w:basedOn w:val="Normal"/>
+    <w:semiHidden/>
+    <w:pPr>
+      <w:tabs>
+        <w:tab w:val="center" w:pos="4320"/>
+        <w:tab w:val="right" w:pos="8640"/>
+      </w:tabs>
+    </w:pPr>
+  </w:style>
+  <w:style w:type="paragraph" w:styleId="Rodap">
+    <w:name w:val="footer"/>
+    <w:basedOn w:val="Normal"/>
+    <w:semiHidden/>
+    <w:pPr>
+      <w:tabs>
+        <w:tab w:val="center" w:pos="4320"/>
+        <w:tab w:val="right" w:pos="8640"/>
+      </w:tabs>
+    </w:pPr>
+  </w:style>
+  <w:style w:type="character" w:styleId="Nmerodepgina">
+    <w:name w:val="page number"/>
+    <w:basedOn w:val="Fontepargpadro"/>
+    <w:semiHidden/>
+  </w:style>
+  <w:style w:type="paragraph" w:styleId="Corpodetexto">
+    <w:name w:val="Body Text"/>
+    <w:basedOn w:val="Normal"/>
+    <w:link w:val="CorpodetextoChar"/>
+    <w:semiHidden/>
+    <w:pPr>
+      <w:keepLines/>
+      <w:widowControl w:val="0"/>
+      <w:spacing w:after="120" w:line="240" w:lineRule="atLeast"/>
+      <w:ind w:left="720"/>
+    </w:pPr>
+    <w:rPr>
+      <w:sz w:val="20"/>
+      <w:szCs w:val="20"/>
+    </w:rPr>
+  </w:style>
+  <w:style w:type="paragraph" w:styleId="Ttulo">
+    <w:name w:val="Title"/>
+    <w:basedOn w:val="Normal"/>
+    <w:qFormat/>
+    <w:pPr>
+      <w:spacing w:before="240" w:after="60"/>
+      <w:jc w:val="center"/>
+      <w:outlineLvl w:val="0"/>
+    </w:pPr>
+    <w:rPr>
+      <w:rFonts w:ascii="Arial" w:hAnsi="Arial" w:cs="Arial"/>
+      <w:b/>
+      <w:bCs/>
+      <w:kern w:val="28"/>
+      <w:sz w:val="32"/>
+      <w:szCs w:val="32"/>
+    </w:rPr>
+  </w:style>
+  <w:style w:type="character" w:customStyle="1" w:styleId="BodyTextChar">
+    <w:name w:val="Body Text Char"/>
+    <w:rPr>
+      <w:lang w:val="en-US" w:eastAsia="en-US" w:bidi="ar-SA"/>
+    </w:rPr>
+  </w:style>
+  <w:style w:type="paragraph" w:customStyle="1" w:styleId="Textodebalo1">
+    <w:name w:val="Texto de balão1"/>
+    <w:basedOn w:val="Normal"/>
+    <w:semiHidden/>
+    <w:rPr>
+      <w:rFonts w:ascii="Tahoma" w:hAnsi="Tahoma" w:cs="Tahoma"/>
+      <w:sz w:val="16"/>
+      <w:szCs w:val="16"/>
+    </w:rPr>
+  </w:style>
+  <w:style w:type="character" w:customStyle="1" w:styleId="Ttulo2Char">
+    <w:name w:val="Título 2 Char"/>
+    <w:basedOn w:val="Fontepargpadro"/>
+    <w:link w:val="Ttulo2"/>
+    <w:rsid w:val="00CA0C47"/>
+    <w:rPr>
+      <w:rFonts w:ascii="Arial" w:hAnsi="Arial"/>
+      <w:b/>
+      <w:lang w:val="en-US" w:eastAsia="en-US"/>
+    </w:rPr>
+  </w:style>
+  <w:style w:type="character" w:customStyle="1" w:styleId="CorpodetextoChar">
+    <w:name w:val="Corpo de texto Char"/>
+    <w:basedOn w:val="Fontepargpadro"/>
+    <w:link w:val="Corpodetexto"/>
+    <w:semiHidden/>
+    <w:rsid w:val="00CA0C47"/>
+    <w:rPr>
+      <w:lang w:val="en-US" w:eastAsia="en-US"/>
+    </w:rPr>
+  </w:style>
+  <w:style w:type="paragraph" w:styleId="PargrafodaLista">
     <w:name w:val="List Paragraph"/>
     <w:basedOn w:val="Normal"/>
     <w:uiPriority w:val="34"/>
@@ -4657,7 +5058,7 @@
   <a:extraClrSchemeLst/>
   <a:extLst>
     <a:ext uri="{05A4C25C-085E-4340-85A3-A5531E510DB2}">
-      <thm15:themeFamily xmlns:thm15="http://schemas.microsoft.com/office/thememl/2012/main" name="Office Theme" id="{62F939B6-93AF-4DB8-9C6B-D6C7DFDC589F}" vid="{4A3C46E8-61CC-4603-A589-7422A47A8E4A}"/>
+      <thm15:themeFamily xmlns:thm15="http://schemas.microsoft.com/office/thememl/2012/main" xmlns="" name="Office Theme" id="{62F939B6-93AF-4DB8-9C6B-D6C7DFDC589F}" vid="{4A3C46E8-61CC-4603-A589-7422A47A8E4A}"/>
     </a:ext>
   </a:extLst>
 </a:theme>
@@ -4668,7 +5069,7 @@
 </file>
 
 <file path=customXml/itemProps1.xml><?xml version="1.0" encoding="utf-8"?>
-<ds:datastoreItem xmlns:ds="http://schemas.openxmlformats.org/officeDocument/2006/customXml" ds:itemID="{84991A7E-F0D5-4461-BAA2-39990E645044}">
+<ds:datastoreItem xmlns:ds="http://schemas.openxmlformats.org/officeDocument/2006/customXml" ds:itemID="{EBBAA985-5FDA-461C-BC18-FF272A603CC9}">
   <ds:schemaRefs>
     <ds:schemaRef ds:uri="http://schemas.openxmlformats.org/officeDocument/2006/bibliography"/>
   </ds:schemaRefs>

</xml_diff>